<commit_message>
change on branch testbrunch
</commit_message>
<xml_diff>
--- a/ЛР-1-02.docx
+++ b/ЛР-1-02.docx
@@ -1,6 +1,6 @@
 
 <file path=word/document.xml><?xml version="1.0" encoding="utf-8"?>
-<w:document xmlns:wpc="http://schemas.microsoft.com/office/word/2010/wordprocessingCanvas" xmlns:mc="http://schemas.openxmlformats.org/markup-compatibility/2006" xmlns:o="urn:schemas-microsoft-com:office:office" xmlns:r="http://schemas.openxmlformats.org/officeDocument/2006/relationships" xmlns:m="http://schemas.openxmlformats.org/officeDocument/2006/math" xmlns:v="urn:schemas-microsoft-com:vml" xmlns:wp14="http://schemas.microsoft.com/office/word/2010/wordprocessingDrawing" xmlns:wp="http://schemas.openxmlformats.org/drawingml/2006/wordprocessingDrawing" xmlns:w10="urn:schemas-microsoft-com:office:word" xmlns:w="http://schemas.openxmlformats.org/wordprocessingml/2006/main" xmlns:w14="http://schemas.microsoft.com/office/word/2010/wordml" xmlns:wpg="http://schemas.microsoft.com/office/word/2010/wordprocessingGroup" xmlns:wpi="http://schemas.microsoft.com/office/word/2010/wordprocessingInk" xmlns:wne="http://schemas.microsoft.com/office/word/2006/wordml" xmlns:wps="http://schemas.microsoft.com/office/word/2010/wordprocessingShape" mc:Ignorable="w14 wp14">
+<w:document xmlns:wpc="http://schemas.microsoft.com/office/word/2010/wordprocessingCanvas" xmlns:cx="http://schemas.microsoft.com/office/drawing/2014/chartex" xmlns:cx1="http://schemas.microsoft.com/office/drawing/2015/9/8/chartex" xmlns:cx2="http://schemas.microsoft.com/office/drawing/2015/10/21/chartex" xmlns:cx3="http://schemas.microsoft.com/office/drawing/2016/5/9/chartex" xmlns:cx4="http://schemas.microsoft.com/office/drawing/2016/5/10/chartex" xmlns:cx5="http://schemas.microsoft.com/office/drawing/2016/5/11/chartex" xmlns:cx6="http://schemas.microsoft.com/office/drawing/2016/5/12/chartex" xmlns:cx7="http://schemas.microsoft.com/office/drawing/2016/5/13/chartex" xmlns:cx8="http://schemas.microsoft.com/office/drawing/2016/5/14/chartex" xmlns:mc="http://schemas.openxmlformats.org/markup-compatibility/2006" xmlns:aink="http://schemas.microsoft.com/office/drawing/2016/ink" xmlns:am3d="http://schemas.microsoft.com/office/drawing/2017/model3d" xmlns:o="urn:schemas-microsoft-com:office:office" xmlns:r="http://schemas.openxmlformats.org/officeDocument/2006/relationships" xmlns:m="http://schemas.openxmlformats.org/officeDocument/2006/math" xmlns:v="urn:schemas-microsoft-com:vml" xmlns:wp14="http://schemas.microsoft.com/office/word/2010/wordprocessingDrawing" xmlns:wp="http://schemas.openxmlformats.org/drawingml/2006/wordprocessingDrawing" xmlns:w10="urn:schemas-microsoft-com:office:word" xmlns:w="http://schemas.openxmlformats.org/wordprocessingml/2006/main" xmlns:w14="http://schemas.microsoft.com/office/word/2010/wordml" xmlns:w15="http://schemas.microsoft.com/office/word/2012/wordml" xmlns:w16cid="http://schemas.microsoft.com/office/word/2016/wordml/cid" xmlns:w16se="http://schemas.microsoft.com/office/word/2015/wordml/symex" xmlns:wpg="http://schemas.microsoft.com/office/word/2010/wordprocessingGroup" xmlns:wpi="http://schemas.microsoft.com/office/word/2010/wordprocessingInk" xmlns:wne="http://schemas.microsoft.com/office/word/2006/wordml" xmlns:wps="http://schemas.microsoft.com/office/word/2010/wordprocessingShape" mc:Ignorable="w14 w15 w16se w16cid wp14">
   <w:body>
     <w:p>
       <w:pPr>
@@ -172,6 +172,13 @@
       <w:bookmarkEnd w:id="3"/>
     </w:p>
     <w:p>
+      <w:r>
+        <w:t>Изменение для ГИТа</w:t>
+      </w:r>
+      <w:bookmarkStart w:id="4" w:name="_GoBack"/>
+      <w:bookmarkEnd w:id="4"/>
+    </w:p>
+    <w:p>
       <w:pPr>
         <w:numPr>
           <w:ilvl w:val="0"/>
@@ -419,9 +426,9 @@
           <w:szCs w:val="32"/>
         </w:rPr>
       </w:pPr>
-      <w:bookmarkStart w:id="4" w:name="_Toc62233988"/>
-      <w:bookmarkStart w:id="5" w:name="_Toc50656597"/>
-      <w:bookmarkStart w:id="6" w:name="_Toc57355369"/>
+      <w:bookmarkStart w:id="5" w:name="_Toc62233988"/>
+      <w:bookmarkStart w:id="6" w:name="_Toc50656597"/>
+      <w:bookmarkStart w:id="7" w:name="_Toc57355369"/>
       <w:r>
         <w:rPr>
           <w:rFonts w:ascii="Arial" w:hAnsi="Arial" w:cs="Arial"/>
@@ -432,9 +439,9 @@
         </w:rPr>
         <w:t>1.2.2. Задание</w:t>
       </w:r>
-      <w:bookmarkEnd w:id="4"/>
       <w:bookmarkEnd w:id="5"/>
       <w:bookmarkEnd w:id="6"/>
+      <w:bookmarkEnd w:id="7"/>
     </w:p>
     <w:p>
       <w:pPr>
@@ -934,7 +941,7 @@
         <w:rPr>
           <w:position w:val="-10"/>
         </w:rPr>
-        <w:object w:dxaOrig="2540" w:dyaOrig="360">
+        <w:object w:dxaOrig="2540" w:dyaOrig="360" w14:anchorId="0364DF23">
           <v:shapetype id="_x0000_t75" coordsize="21600,21600" o:spt="75" o:preferrelative="t" path="m@4@5l@4@11@9@11@9@5xe" filled="f" stroked="f">
             <v:stroke joinstyle="miter"/>
             <v:formulas>
@@ -954,10 +961,10 @@
             <v:path o:extrusionok="f" gradientshapeok="t" o:connecttype="rect"/>
             <o:lock v:ext="edit" aspectratio="t"/>
           </v:shapetype>
-          <v:shape id="_x0000_i1025" type="#_x0000_t75" style="width:121.35pt;height:18.5pt" o:ole="">
-            <v:imagedata r:id="rId8" o:title=""/>
+          <v:shape id="_x0000_i1025" type="#_x0000_t75" style="width:121.5pt;height:18.5pt" o:ole="">
+            <v:imagedata r:id="rId7" o:title=""/>
           </v:shape>
-          <o:OLEObject Type="Embed" ProgID="Equation.3" ShapeID="_x0000_i1025" DrawAspect="Content" ObjectID="_1407696574" r:id="rId9"/>
+          <o:OLEObject Type="Embed" ProgID="Equation.3" ShapeID="_x0000_i1025" DrawAspect="Content" ObjectID="_1643364810" r:id="rId8"/>
         </w:object>
       </w:r>
       <w:r>
@@ -1118,9 +1125,9 @@
           <w:szCs w:val="32"/>
         </w:rPr>
       </w:pPr>
-      <w:bookmarkStart w:id="7" w:name="_Toc62233989"/>
-      <w:bookmarkStart w:id="8" w:name="_Toc50656598"/>
-      <w:bookmarkStart w:id="9" w:name="_Toc57355370"/>
+      <w:bookmarkStart w:id="8" w:name="_Toc62233989"/>
+      <w:bookmarkStart w:id="9" w:name="_Toc50656598"/>
+      <w:bookmarkStart w:id="10" w:name="_Toc57355370"/>
       <w:r>
         <w:rPr>
           <w:rFonts w:ascii="Arial" w:hAnsi="Arial" w:cs="Arial"/>
@@ -1142,14 +1149,14 @@
         </w:rPr>
         <w:t>.3. Варианты задания</w:t>
       </w:r>
-      <w:bookmarkEnd w:id="7"/>
       <w:bookmarkEnd w:id="8"/>
       <w:bookmarkEnd w:id="9"/>
+      <w:bookmarkEnd w:id="10"/>
     </w:p>
     <w:p>
-      <w:bookmarkStart w:id="10" w:name="_Toc62233990"/>
-      <w:bookmarkStart w:id="11" w:name="_Toc50656599"/>
-      <w:bookmarkStart w:id="12" w:name="_Toc57355371"/>
+      <w:bookmarkStart w:id="11" w:name="_Toc62233990"/>
+      <w:bookmarkStart w:id="12" w:name="_Toc50656599"/>
+      <w:bookmarkStart w:id="13" w:name="_Toc57355371"/>
       <w:r>
         <w:tab/>
       </w:r>
@@ -3159,9 +3166,9 @@
                 <w:szCs w:val="20"/>
                 <w:lang w:val="en-US"/>
               </w:rPr>
-              <w:pict>
-                <v:shape id="_x0000_i1026" type="#_x0000_t75" style="width:23.65pt;height:7.2pt">
-                  <v:imagedata r:id="rId10" o:title=""/>
+              <w:pict w14:anchorId="4FD0E3CE">
+                <v:shape id="_x0000_i1026" type="#_x0000_t75" style="width:23.5pt;height:7pt">
+                  <v:imagedata r:id="rId9" o:title=""/>
                 </v:shape>
               </w:pict>
             </w:r>
@@ -3911,9 +3918,9 @@
                 <w:szCs w:val="20"/>
                 <w:lang w:val="en-US"/>
               </w:rPr>
-              <w:pict>
-                <v:shape id="_x0000_i1027" type="#_x0000_t75" style="width:23.65pt;height:7.2pt">
-                  <v:imagedata r:id="rId11" o:title=""/>
+              <w:pict w14:anchorId="1BC0487B">
+                <v:shape id="_x0000_i1027" type="#_x0000_t75" style="width:23.5pt;height:7pt">
+                  <v:imagedata r:id="rId10" o:title=""/>
                 </v:shape>
               </w:pict>
             </w:r>
@@ -5375,9 +5382,9 @@
                 <w:szCs w:val="20"/>
                 <w:lang w:val="en-US"/>
               </w:rPr>
-              <w:pict>
-                <v:shape id="_x0000_i1028" type="#_x0000_t75" style="width:43.2pt;height:17.5pt">
-                  <v:imagedata r:id="rId12" o:title=""/>
+              <w:pict w14:anchorId="3AA946B7">
+                <v:shape id="_x0000_i1028" type="#_x0000_t75" style="width:43pt;height:17.5pt">
+                  <v:imagedata r:id="rId11" o:title=""/>
                 </v:shape>
               </w:pict>
             </w:r>
@@ -6805,9 +6812,9 @@
                 <w:szCs w:val="20"/>
                 <w:lang w:val="en-US"/>
               </w:rPr>
-              <w:pict>
+              <w:pict w14:anchorId="0B0A9E85">
                 <v:shape id="_x0000_i1029" type="#_x0000_t75" style="width:17.5pt;height:17.5pt">
-                  <v:imagedata r:id="rId13" o:title=""/>
+                  <v:imagedata r:id="rId12" o:title=""/>
                 </v:shape>
               </w:pict>
             </w:r>
@@ -10587,9 +10594,9 @@
                 <w:szCs w:val="20"/>
                 <w:lang w:val="en-US"/>
               </w:rPr>
-              <w:pict>
-                <v:shape id="_x0000_i1030" type="#_x0000_t75" style="width:17.5pt;height:7.2pt">
-                  <v:imagedata r:id="rId14" o:title=""/>
+              <w:pict w14:anchorId="31700519">
+                <v:shape id="_x0000_i1030" type="#_x0000_t75" style="width:17.5pt;height:7pt">
+                  <v:imagedata r:id="rId13" o:title=""/>
                 </v:shape>
               </w:pict>
             </w:r>
@@ -12589,9 +12596,9 @@
         <w:t>1.2.4. Содержание отчета</w:t>
       </w:r>
     </w:p>
-    <w:bookmarkEnd w:id="10"/>
     <w:bookmarkEnd w:id="11"/>
     <w:bookmarkEnd w:id="12"/>
+    <w:bookmarkEnd w:id="13"/>
     <w:p>
       <w:pPr>
         <w:numPr>
@@ -14862,17 +14869,17 @@
           <w:szCs w:val="32"/>
         </w:rPr>
       </w:pPr>
-      <w:bookmarkStart w:id="13" w:name="_Toc57355372"/>
-      <w:bookmarkStart w:id="14" w:name="_Toc50656600"/>
-      <w:bookmarkStart w:id="15" w:name="_Toc62233991"/>
-      <w:bookmarkStart w:id="16" w:name="_Toc76817023"/>
-      <w:bookmarkStart w:id="17" w:name="_Toc62234015"/>
-      <w:bookmarkStart w:id="18" w:name="_Toc62198746"/>
-      <w:bookmarkStart w:id="19" w:name="_Toc50656643"/>
-      <w:bookmarkStart w:id="20" w:name="_Toc57355407"/>
-      <w:bookmarkEnd w:id="13"/>
+      <w:bookmarkStart w:id="14" w:name="_Toc57355372"/>
+      <w:bookmarkStart w:id="15" w:name="_Toc50656600"/>
+      <w:bookmarkStart w:id="16" w:name="_Toc62233991"/>
+      <w:bookmarkStart w:id="17" w:name="_Toc76817023"/>
+      <w:bookmarkStart w:id="18" w:name="_Toc62234015"/>
+      <w:bookmarkStart w:id="19" w:name="_Toc62198746"/>
+      <w:bookmarkStart w:id="20" w:name="_Toc50656643"/>
+      <w:bookmarkStart w:id="21" w:name="_Toc57355407"/>
       <w:bookmarkEnd w:id="14"/>
       <w:bookmarkEnd w:id="15"/>
+      <w:bookmarkEnd w:id="16"/>
       <w:r>
         <w:rPr>
           <w:rFonts w:ascii="Arial" w:hAnsi="Arial" w:cs="Arial"/>
@@ -14895,11 +14902,11 @@
         <w:lastRenderedPageBreak/>
         <w:t>1.2.5. Пример выполнения задания</w:t>
       </w:r>
-      <w:bookmarkEnd w:id="16"/>
       <w:bookmarkEnd w:id="17"/>
       <w:bookmarkEnd w:id="18"/>
       <w:bookmarkEnd w:id="19"/>
       <w:bookmarkEnd w:id="20"/>
+      <w:bookmarkEnd w:id="21"/>
     </w:p>
     <w:p/>
     <w:p>
@@ -14955,9 +14962,9 @@
           <w:sz w:val="24"/>
           <w:szCs w:val="24"/>
         </w:rPr>
-        <w:pict>
-          <v:shape id="_x0000_i1031" type="#_x0000_t75" style="width:121.35pt;height:13.35pt">
-            <v:imagedata r:id="rId15" o:title=""/>
+        <w:pict w14:anchorId="31804D13">
+          <v:shape id="_x0000_i1031" type="#_x0000_t75" style="width:121.5pt;height:13.5pt">
+            <v:imagedata r:id="rId14" o:title=""/>
           </v:shape>
         </w:pict>
       </w:r>
@@ -15101,7 +15108,6 @@
       <w:tblPr>
         <w:tblW w:w="9355" w:type="dxa"/>
         <w:jc w:val="right"/>
-        <w:tblInd w:w="708" w:type="dxa"/>
         <w:tblBorders>
           <w:top w:val="single" w:sz="12" w:space="0" w:color="auto"/>
           <w:left w:val="single" w:sz="12" w:space="0" w:color="auto"/>
@@ -15130,9 +15136,9 @@
               <w:rPr>
                 <w:noProof/>
               </w:rPr>
-              <w:pict>
-                <v:shape id="Рисунок 7" o:spid="_x0000_i1032" type="#_x0000_t75" style="width:331.2pt;height:384.7pt;visibility:visible">
-                  <v:imagedata r:id="rId16" o:title=""/>
+              <w:pict w14:anchorId="2219A633">
+                <v:shape id="Рисунок 7" o:spid="_x0000_i1032" type="#_x0000_t75" style="width:331pt;height:384.5pt;visibility:visible">
+                  <v:imagedata r:id="rId15" o:title=""/>
                 </v:shape>
               </w:pict>
             </w:r>
@@ -15297,26 +15303,26 @@
         <w:rPr>
           <w:position w:val="-10"/>
         </w:rPr>
-        <w:pict>
-          <v:shape id="_x0000_i1033" type="#_x0000_t75" style="width:121.35pt;height:13.35pt">
+        <w:pict w14:anchorId="4D09B344">
+          <v:shape id="_x0000_i1033" type="#_x0000_t75" style="width:121.5pt;height:13.5pt">
+            <v:imagedata r:id="rId16" o:title=""/>
+          </v:shape>
+        </w:pict>
+      </w:r>
+      <w:r>
+        <w:t xml:space="preserve"> меняет знак   (</w:t>
+      </w:r>
+      <w:r>
+        <w:rPr>
+          <w:position w:val="-10"/>
+        </w:rPr>
+        <w:pict w14:anchorId="082F0F26">
+          <v:shape id="_x0000_i1034" type="#_x0000_t75" style="width:60.5pt;height:13.5pt">
             <v:imagedata r:id="rId17" o:title=""/>
           </v:shape>
         </w:pict>
       </w:r>
       <w:r>
-        <w:t xml:space="preserve"> меняет знак   (</w:t>
-      </w:r>
-      <w:r>
-        <w:rPr>
-          <w:position w:val="-10"/>
-        </w:rPr>
-        <w:pict>
-          <v:shape id="_x0000_i1034" type="#_x0000_t75" style="width:60.7pt;height:13.35pt">
-            <v:imagedata r:id="rId18" o:title=""/>
-          </v:shape>
-        </w:pict>
-      </w:r>
-      <w:r>
         <w:t xml:space="preserve">) и  монотонна </w:t>
       </w:r>
       <w:r>
@@ -15401,9 +15407,9 @@
         <w:rPr>
           <w:position w:val="-24"/>
         </w:rPr>
-        <w:pict>
-          <v:shape id="_x0000_i1035" type="#_x0000_t75" style="width:54.5pt;height:28.8pt">
-            <v:imagedata r:id="rId19" o:title=""/>
+        <w:pict w14:anchorId="1064D74F">
+          <v:shape id="_x0000_i1035" type="#_x0000_t75" style="width:54.5pt;height:29pt">
+            <v:imagedata r:id="rId18" o:title=""/>
           </v:shape>
         </w:pict>
       </w:r>
@@ -15511,7 +15517,6 @@
       <w:tblPr>
         <w:tblW w:w="0" w:type="auto"/>
         <w:jc w:val="right"/>
-        <w:tblInd w:w="-106" w:type="dxa"/>
         <w:tblBorders>
           <w:top w:val="single" w:sz="12" w:space="0" w:color="auto"/>
           <w:left w:val="single" w:sz="12" w:space="0" w:color="auto"/>
@@ -15555,12 +15560,80 @@
                 <w:sz w:val="20"/>
                 <w:szCs w:val="20"/>
               </w:rPr>
-              <w:pict>
-                <v:shape id="Рисунок 15" o:spid="_x0000_i1036" type="#_x0000_t75" style="width:110.05pt;height:13.35pt;visibility:visible">
+              <w:pict w14:anchorId="07A4B583">
+                <v:shape id="Рисунок 15" o:spid="_x0000_i1036" type="#_x0000_t75" style="width:110pt;height:13.5pt;visibility:visible">
+                  <v:imagedata r:id="rId19" o:title=""/>
+                </v:shape>
+              </w:pict>
+            </w:r>
+          </w:p>
+          <w:p>
+            <w:pPr>
+              <w:autoSpaceDE w:val="0"/>
+              <w:autoSpaceDN w:val="0"/>
+              <w:adjustRightInd w:val="0"/>
+              <w:rPr>
+                <w:rFonts w:ascii="Arial" w:hAnsi="Arial" w:cs="Arial"/>
+                <w:sz w:val="20"/>
+                <w:szCs w:val="20"/>
+              </w:rPr>
+            </w:pPr>
+            <w:r>
+              <w:rPr>
+                <w:rFonts w:ascii="Arial" w:hAnsi="Arial" w:cs="Arial"/>
+                <w:noProof/>
+                <w:position w:val="-9"/>
+                <w:sz w:val="20"/>
+                <w:szCs w:val="20"/>
+              </w:rPr>
+              <w:pict w14:anchorId="54D424D3">
+                <v:shape id="Рисунок 16" o:spid="_x0000_i1037" type="#_x0000_t75" style="width:29pt;height:13.5pt;visibility:visible">
                   <v:imagedata r:id="rId20" o:title=""/>
                 </v:shape>
               </w:pict>
             </w:r>
+            <w:r>
+              <w:rPr>
+                <w:rFonts w:ascii="Arial" w:hAnsi="Arial" w:cs="Arial"/>
+                <w:noProof/>
+                <w:position w:val="-9"/>
+                <w:sz w:val="20"/>
+                <w:szCs w:val="20"/>
+              </w:rPr>
+              <w:pict w14:anchorId="6995A25E">
+                <v:shape id="Рисунок 17" o:spid="_x0000_i1038" type="#_x0000_t75" style="width:29pt;height:13.5pt;visibility:visible">
+                  <v:imagedata r:id="rId21" o:title=""/>
+                </v:shape>
+              </w:pict>
+            </w:r>
+            <w:r>
+              <w:rPr>
+                <w:rFonts w:ascii="Arial" w:hAnsi="Arial" w:cs="Arial"/>
+                <w:noProof/>
+                <w:position w:val="-22"/>
+                <w:sz w:val="20"/>
+                <w:szCs w:val="20"/>
+              </w:rPr>
+              <w:pict w14:anchorId="2C82E9AF">
+                <v:shape id="Рисунок 18" o:spid="_x0000_i1039" type="#_x0000_t75" style="width:56.5pt;height:29pt;visibility:visible">
+                  <v:imagedata r:id="rId22" o:title=""/>
+                </v:shape>
+              </w:pict>
+            </w:r>
+            <w:r>
+              <w:rPr>
+                <w:rFonts w:ascii="Arial" w:hAnsi="Arial" w:cs="Arial"/>
+                <w:noProof/>
+                <w:position w:val="-9"/>
+                <w:sz w:val="20"/>
+                <w:szCs w:val="20"/>
+              </w:rPr>
+              <w:pict w14:anchorId="354BA9E1">
+                <v:shape id="Рисунок 19" o:spid="_x0000_i1040" type="#_x0000_t75" style="width:45.5pt;height:13.5pt;visibility:visible">
+                  <v:imagedata r:id="rId23" o:title=""/>
+                </v:shape>
+              </w:pict>
+            </w:r>
           </w:p>
           <w:p>
             <w:pPr>
@@ -15569,6 +15642,7 @@
               <w:adjustRightInd w:val="0"/>
               <w:rPr>
                 <w:rFonts w:ascii="Arial" w:hAnsi="Arial" w:cs="Arial"/>
+                <w:position w:val="-9"/>
                 <w:sz w:val="20"/>
                 <w:szCs w:val="20"/>
               </w:rPr>
@@ -15581,54 +15655,112 @@
                 <w:sz w:val="20"/>
                 <w:szCs w:val="20"/>
               </w:rPr>
-              <w:pict>
-                <v:shape id="Рисунок 16" o:spid="_x0000_i1037" type="#_x0000_t75" style="width:28.8pt;height:13.35pt;visibility:visible">
-                  <v:imagedata r:id="rId21" o:title=""/>
-                </v:shape>
-              </w:pict>
-            </w:r>
-            <w:r>
-              <w:rPr>
-                <w:rFonts w:ascii="Arial" w:hAnsi="Arial" w:cs="Arial"/>
-                <w:noProof/>
-                <w:position w:val="-9"/>
-                <w:sz w:val="20"/>
-                <w:szCs w:val="20"/>
-              </w:rPr>
-              <w:pict>
-                <v:shape id="Рисунок 17" o:spid="_x0000_i1038" type="#_x0000_t75" style="width:28.8pt;height:13.35pt;visibility:visible">
-                  <v:imagedata r:id="rId22" o:title=""/>
-                </v:shape>
-              </w:pict>
-            </w:r>
-            <w:r>
-              <w:rPr>
-                <w:rFonts w:ascii="Arial" w:hAnsi="Arial" w:cs="Arial"/>
-                <w:noProof/>
-                <w:position w:val="-22"/>
-                <w:sz w:val="20"/>
-                <w:szCs w:val="20"/>
-              </w:rPr>
-              <w:pict>
-                <v:shape id="Рисунок 18" o:spid="_x0000_i1039" type="#_x0000_t75" style="width:56.55pt;height:28.8pt;visibility:visible">
-                  <v:imagedata r:id="rId23" o:title=""/>
-                </v:shape>
-              </w:pict>
-            </w:r>
-            <w:r>
-              <w:rPr>
-                <w:rFonts w:ascii="Arial" w:hAnsi="Arial" w:cs="Arial"/>
-                <w:noProof/>
-                <w:position w:val="-9"/>
-                <w:sz w:val="20"/>
-                <w:szCs w:val="20"/>
-              </w:rPr>
-              <w:pict>
-                <v:shape id="Рисунок 19" o:spid="_x0000_i1040" type="#_x0000_t75" style="width:45.25pt;height:13.35pt;visibility:visible">
+              <w:pict w14:anchorId="32C0E545">
+                <v:shape id="Рисунок 20" o:spid="_x0000_i1041" type="#_x0000_t75" style="width:92.5pt;height:13.5pt;visibility:visible">
                   <v:imagedata r:id="rId24" o:title=""/>
                 </v:shape>
               </w:pict>
             </w:r>
+            <w:r>
+              <w:rPr>
+                <w:rFonts w:ascii="Arial CYR" w:hAnsi="Arial CYR" w:cs="Arial CYR"/>
+                <w:sz w:val="20"/>
+                <w:szCs w:val="20"/>
+              </w:rPr>
+              <w:t>&gt;0</w:t>
+            </w:r>
+            <w:r>
+              <w:rPr>
+                <w:rFonts w:ascii="Arial CYR" w:hAnsi="Arial CYR" w:cs="Arial CYR"/>
+                <w:sz w:val="20"/>
+                <w:szCs w:val="20"/>
+              </w:rPr>
+              <w:t>,следовательно,</w:t>
+            </w:r>
+            <w:r>
+              <w:rPr>
+                <w:rFonts w:ascii="Arial" w:hAnsi="Arial" w:cs="Arial"/>
+                <w:noProof/>
+                <w:position w:val="-9"/>
+                <w:sz w:val="20"/>
+                <w:szCs w:val="20"/>
+              </w:rPr>
+              <w:pict w14:anchorId="2D285B50">
+                <v:shape id="Рисунок 21" o:spid="_x0000_i1042" type="#_x0000_t75" style="width:39pt;height:13.5pt;visibility:visible">
+                  <v:imagedata r:id="rId25" o:title=""/>
+                </v:shape>
+              </w:pict>
+            </w:r>
+            <w:r>
+              <w:rPr>
+                <w:rFonts w:ascii="Arial" w:hAnsi="Arial" w:cs="Arial"/>
+                <w:noProof/>
+                <w:position w:val="-9"/>
+                <w:sz w:val="20"/>
+                <w:szCs w:val="20"/>
+              </w:rPr>
+              <w:pict w14:anchorId="0043DE57">
+                <v:shape id="Рисунок 22" o:spid="_x0000_i1043" type="#_x0000_t75" style="width:35pt;height:13.5pt;visibility:visible">
+                  <v:imagedata r:id="rId26" o:title=""/>
+                </v:shape>
+              </w:pict>
+            </w:r>
+            <w:r>
+              <w:rPr>
+                <w:rFonts w:ascii="Arial" w:hAnsi="Arial" w:cs="Arial"/>
+                <w:noProof/>
+                <w:position w:val="-9"/>
+                <w:sz w:val="20"/>
+                <w:szCs w:val="20"/>
+              </w:rPr>
+              <w:pict w14:anchorId="46B54DA7">
+                <v:shape id="Рисунок 23" o:spid="_x0000_i1044" type="#_x0000_t75" style="width:45.5pt;height:13.5pt;visibility:visible">
+                  <v:imagedata r:id="rId27" o:title=""/>
+                </v:shape>
+              </w:pict>
+            </w:r>
+            <w:r>
+              <w:rPr>
+                <w:rFonts w:ascii="Arial" w:hAnsi="Arial" w:cs="Arial"/>
+                <w:noProof/>
+                <w:position w:val="-9"/>
+                <w:sz w:val="20"/>
+                <w:szCs w:val="20"/>
+              </w:rPr>
+              <w:pict w14:anchorId="3470D34A">
+                <v:shape id="Рисунок 24" o:spid="_x0000_i1045" type="#_x0000_t75" style="width:39pt;height:13.5pt;visibility:visible">
+                  <v:imagedata r:id="rId28" o:title=""/>
+                </v:shape>
+              </w:pict>
+            </w:r>
+            <w:r>
+              <w:rPr>
+                <w:rFonts w:ascii="Arial" w:hAnsi="Arial" w:cs="Arial"/>
+                <w:noProof/>
+                <w:position w:val="-22"/>
+                <w:sz w:val="20"/>
+                <w:szCs w:val="20"/>
+              </w:rPr>
+              <w:pict w14:anchorId="67669B04">
+                <v:shape id="Рисунок 25" o:spid="_x0000_i1046" type="#_x0000_t75" style="width:71pt;height:29pt;visibility:visible">
+                  <v:imagedata r:id="rId29" o:title=""/>
+                </v:shape>
+              </w:pict>
+            </w:r>
+            <w:r>
+              <w:rPr>
+                <w:rFonts w:ascii="Arial" w:hAnsi="Arial" w:cs="Arial"/>
+                <w:noProof/>
+                <w:position w:val="-9"/>
+                <w:sz w:val="20"/>
+                <w:szCs w:val="20"/>
+              </w:rPr>
+              <w:pict w14:anchorId="6655E030">
+                <v:shape id="Рисунок 26" o:spid="_x0000_i1047" type="#_x0000_t75" style="width:49.5pt;height:13.5pt;visibility:visible">
+                  <v:imagedata r:id="rId30" o:title=""/>
+                </v:shape>
+              </w:pict>
+            </w:r>
           </w:p>
           <w:p>
             <w:pPr>
@@ -15637,7 +15769,6 @@
               <w:adjustRightInd w:val="0"/>
               <w:rPr>
                 <w:rFonts w:ascii="Arial" w:hAnsi="Arial" w:cs="Arial"/>
-                <w:position w:val="-9"/>
                 <w:sz w:val="20"/>
                 <w:szCs w:val="20"/>
               </w:rPr>
@@ -15650,112 +15781,84 @@
                 <w:sz w:val="20"/>
                 <w:szCs w:val="20"/>
               </w:rPr>
-              <w:pict>
-                <v:shape id="Рисунок 20" o:spid="_x0000_i1041" type="#_x0000_t75" style="width:92.55pt;height:13.35pt;visibility:visible">
-                  <v:imagedata r:id="rId25" o:title=""/>
-                </v:shape>
-              </w:pict>
-            </w:r>
-            <w:r>
-              <w:rPr>
-                <w:rFonts w:ascii="Arial CYR" w:hAnsi="Arial CYR" w:cs="Arial CYR"/>
-                <w:sz w:val="20"/>
-                <w:szCs w:val="20"/>
-              </w:rPr>
-              <w:t>&gt;0</w:t>
-            </w:r>
-            <w:r>
-              <w:rPr>
-                <w:rFonts w:ascii="Arial CYR" w:hAnsi="Arial CYR" w:cs="Arial CYR"/>
-                <w:sz w:val="20"/>
-                <w:szCs w:val="20"/>
-              </w:rPr>
-              <w:t>,следовательно,</w:t>
-            </w:r>
-            <w:r>
-              <w:rPr>
-                <w:rFonts w:ascii="Arial" w:hAnsi="Arial" w:cs="Arial"/>
-                <w:noProof/>
-                <w:position w:val="-9"/>
-                <w:sz w:val="20"/>
-                <w:szCs w:val="20"/>
-              </w:rPr>
-              <w:pict>
-                <v:shape id="Рисунок 21" o:spid="_x0000_i1042" type="#_x0000_t75" style="width:39.1pt;height:13.35pt;visibility:visible">
-                  <v:imagedata r:id="rId26" o:title=""/>
-                </v:shape>
-              </w:pict>
-            </w:r>
-            <w:r>
-              <w:rPr>
-                <w:rFonts w:ascii="Arial" w:hAnsi="Arial" w:cs="Arial"/>
-                <w:noProof/>
-                <w:position w:val="-9"/>
-                <w:sz w:val="20"/>
-                <w:szCs w:val="20"/>
-              </w:rPr>
-              <w:pict>
-                <v:shape id="Рисунок 22" o:spid="_x0000_i1043" type="#_x0000_t75" style="width:34.95pt;height:13.35pt;visibility:visible">
-                  <v:imagedata r:id="rId27" o:title=""/>
-                </v:shape>
-              </w:pict>
-            </w:r>
-            <w:r>
-              <w:rPr>
-                <w:rFonts w:ascii="Arial" w:hAnsi="Arial" w:cs="Arial"/>
-                <w:noProof/>
-                <w:position w:val="-9"/>
-                <w:sz w:val="20"/>
-                <w:szCs w:val="20"/>
-              </w:rPr>
-              <w:pict>
-                <v:shape id="Рисунок 23" o:spid="_x0000_i1044" type="#_x0000_t75" style="width:45.25pt;height:13.35pt;visibility:visible">
-                  <v:imagedata r:id="rId28" o:title=""/>
-                </v:shape>
-              </w:pict>
-            </w:r>
-            <w:r>
-              <w:rPr>
-                <w:rFonts w:ascii="Arial" w:hAnsi="Arial" w:cs="Arial"/>
-                <w:noProof/>
-                <w:position w:val="-9"/>
-                <w:sz w:val="20"/>
-                <w:szCs w:val="20"/>
-              </w:rPr>
-              <w:pict>
-                <v:shape id="Рисунок 24" o:spid="_x0000_i1045" type="#_x0000_t75" style="width:39.1pt;height:13.35pt;visibility:visible">
-                  <v:imagedata r:id="rId29" o:title=""/>
-                </v:shape>
-              </w:pict>
-            </w:r>
-            <w:r>
-              <w:rPr>
-                <w:rFonts w:ascii="Arial" w:hAnsi="Arial" w:cs="Arial"/>
-                <w:noProof/>
-                <w:position w:val="-22"/>
-                <w:sz w:val="20"/>
-                <w:szCs w:val="20"/>
-              </w:rPr>
-              <w:pict>
-                <v:shape id="Рисунок 25" o:spid="_x0000_i1046" type="#_x0000_t75" style="width:70.95pt;height:28.8pt;visibility:visible">
-                  <v:imagedata r:id="rId30" o:title=""/>
-                </v:shape>
-              </w:pict>
-            </w:r>
-            <w:r>
-              <w:rPr>
-                <w:rFonts w:ascii="Arial" w:hAnsi="Arial" w:cs="Arial"/>
-                <w:noProof/>
-                <w:position w:val="-9"/>
-                <w:sz w:val="20"/>
-                <w:szCs w:val="20"/>
-              </w:rPr>
-              <w:pict>
-                <v:shape id="Рисунок 26" o:spid="_x0000_i1047" type="#_x0000_t75" style="width:49.35pt;height:13.35pt;visibility:visible">
+              <w:pict w14:anchorId="07867552">
+                <v:shape id="Рисунок 27" o:spid="_x0000_i1048" type="#_x0000_t75" style="width:104pt;height:13.5pt;visibility:visible">
                   <v:imagedata r:id="rId31" o:title=""/>
                 </v:shape>
               </w:pict>
             </w:r>
+            <w:r>
+              <w:rPr>
+                <w:rFonts w:ascii="Arial CYR" w:hAnsi="Arial CYR" w:cs="Arial CYR"/>
+                <w:sz w:val="20"/>
+                <w:szCs w:val="20"/>
+              </w:rPr>
+              <w:t>&lt;0</w:t>
+            </w:r>
+            <w:r>
+              <w:rPr>
+                <w:rFonts w:ascii="Arial CYR" w:hAnsi="Arial CYR" w:cs="Arial CYR"/>
+                <w:sz w:val="20"/>
+                <w:szCs w:val="20"/>
+              </w:rPr>
+              <w:t xml:space="preserve">,следовательно, </w:t>
+            </w:r>
+            <w:r>
+              <w:rPr>
+                <w:rFonts w:ascii="Arial" w:hAnsi="Arial" w:cs="Arial"/>
+                <w:noProof/>
+                <w:position w:val="-9"/>
+                <w:sz w:val="20"/>
+                <w:szCs w:val="20"/>
+              </w:rPr>
+              <w:pict w14:anchorId="4C4F8322">
+                <v:shape id="Рисунок 28" o:spid="_x0000_i1049" type="#_x0000_t75" style="width:39pt;height:13.5pt;visibility:visible">
+                  <v:imagedata r:id="rId32" o:title=""/>
+                </v:shape>
+              </w:pict>
+            </w:r>
+            <w:r>
+              <w:rPr>
+                <w:rFonts w:ascii="Arial" w:hAnsi="Arial" w:cs="Arial"/>
+                <w:noProof/>
+                <w:position w:val="-9"/>
+                <w:sz w:val="20"/>
+                <w:szCs w:val="20"/>
+              </w:rPr>
+              <w:pict w14:anchorId="21669FF9">
+                <v:shape id="Рисунок 29" o:spid="_x0000_i1050" type="#_x0000_t75" style="width:43pt;height:13.5pt;visibility:visible">
+                  <v:imagedata r:id="rId33" o:title=""/>
+                </v:shape>
+              </w:pict>
+            </w:r>
+            <w:r>
+              <w:rPr>
+                <w:rFonts w:ascii="Arial" w:hAnsi="Arial" w:cs="Arial"/>
+                <w:noProof/>
+                <w:position w:val="-9"/>
+                <w:sz w:val="20"/>
+                <w:szCs w:val="20"/>
+              </w:rPr>
+              <w:pict w14:anchorId="7913C728">
+                <v:shape id="Рисунок 30" o:spid="_x0000_i1051" type="#_x0000_t75" style="width:45.5pt;height:13.5pt;visibility:visible">
+                  <v:imagedata r:id="rId34" o:title=""/>
+                </v:shape>
+              </w:pict>
+            </w:r>
+            <w:r>
+              <w:rPr>
+                <w:rFonts w:ascii="Arial" w:hAnsi="Arial" w:cs="Arial"/>
+                <w:noProof/>
+                <w:position w:val="-9"/>
+                <w:sz w:val="20"/>
+                <w:szCs w:val="20"/>
+              </w:rPr>
+              <w:pict w14:anchorId="06CC301D">
+                <v:shape id="Рисунок 31" o:spid="_x0000_i1052" type="#_x0000_t75" style="width:49.5pt;height:13.5pt;visibility:visible">
+                  <v:imagedata r:id="rId35" o:title=""/>
+                </v:shape>
+              </w:pict>
+            </w:r>
           </w:p>
           <w:p>
             <w:pPr>
@@ -15772,88 +15875,30 @@
               <w:rPr>
                 <w:rFonts w:ascii="Arial" w:hAnsi="Arial" w:cs="Arial"/>
                 <w:noProof/>
-                <w:position w:val="-9"/>
-                <w:sz w:val="20"/>
-                <w:szCs w:val="20"/>
-              </w:rPr>
-              <w:pict>
-                <v:shape id="Рисунок 27" o:spid="_x0000_i1048" type="#_x0000_t75" style="width:103.9pt;height:13.35pt;visibility:visible">
-                  <v:imagedata r:id="rId32" o:title=""/>
-                </v:shape>
-              </w:pict>
-            </w:r>
-            <w:r>
-              <w:rPr>
-                <w:rFonts w:ascii="Arial CYR" w:hAnsi="Arial CYR" w:cs="Arial CYR"/>
-                <w:sz w:val="20"/>
-                <w:szCs w:val="20"/>
-              </w:rPr>
-              <w:t>&lt;0</w:t>
-            </w:r>
-            <w:r>
-              <w:rPr>
-                <w:rFonts w:ascii="Arial CYR" w:hAnsi="Arial CYR" w:cs="Arial CYR"/>
-                <w:sz w:val="20"/>
-                <w:szCs w:val="20"/>
-              </w:rPr>
-              <w:t xml:space="preserve">,следовательно, </w:t>
-            </w:r>
-            <w:r>
-              <w:rPr>
-                <w:rFonts w:ascii="Arial" w:hAnsi="Arial" w:cs="Arial"/>
-                <w:noProof/>
-                <w:position w:val="-9"/>
-                <w:sz w:val="20"/>
-                <w:szCs w:val="20"/>
-              </w:rPr>
-              <w:pict>
-                <v:shape id="Рисунок 28" o:spid="_x0000_i1049" type="#_x0000_t75" style="width:39.1pt;height:13.35pt;visibility:visible">
-                  <v:imagedata r:id="rId33" o:title=""/>
-                </v:shape>
-              </w:pict>
-            </w:r>
-            <w:r>
-              <w:rPr>
-                <w:rFonts w:ascii="Arial" w:hAnsi="Arial" w:cs="Arial"/>
-                <w:noProof/>
-                <w:position w:val="-9"/>
-                <w:sz w:val="20"/>
-                <w:szCs w:val="20"/>
-              </w:rPr>
-              <w:pict>
-                <v:shape id="Рисунок 29" o:spid="_x0000_i1050" type="#_x0000_t75" style="width:43.2pt;height:13.35pt;visibility:visible">
-                  <v:imagedata r:id="rId34" o:title=""/>
-                </v:shape>
-              </w:pict>
-            </w:r>
-            <w:r>
-              <w:rPr>
-                <w:rFonts w:ascii="Arial" w:hAnsi="Arial" w:cs="Arial"/>
-                <w:noProof/>
-                <w:position w:val="-9"/>
-                <w:sz w:val="20"/>
-                <w:szCs w:val="20"/>
-              </w:rPr>
-              <w:pict>
-                <v:shape id="Рисунок 30" o:spid="_x0000_i1051" type="#_x0000_t75" style="width:45.25pt;height:13.35pt;visibility:visible">
-                  <v:imagedata r:id="rId35" o:title=""/>
-                </v:shape>
-              </w:pict>
-            </w:r>
-            <w:r>
-              <w:rPr>
-                <w:rFonts w:ascii="Arial" w:hAnsi="Arial" w:cs="Arial"/>
-                <w:noProof/>
-                <w:position w:val="-9"/>
-                <w:sz w:val="20"/>
-                <w:szCs w:val="20"/>
-              </w:rPr>
-              <w:pict>
-                <v:shape id="Рисунок 31" o:spid="_x0000_i1052" type="#_x0000_t75" style="width:49.35pt;height:13.35pt;visibility:visible">
+                <w:position w:val="-22"/>
+                <w:sz w:val="20"/>
+                <w:szCs w:val="20"/>
+              </w:rPr>
+              <w:pict w14:anchorId="625E6F45">
+                <v:shape id="Рисунок 32" o:spid="_x0000_i1053" type="#_x0000_t75" style="width:71pt;height:29pt;visibility:visible">
                   <v:imagedata r:id="rId36" o:title=""/>
                 </v:shape>
               </w:pict>
             </w:r>
+            <w:r>
+              <w:rPr>
+                <w:rFonts w:ascii="Arial" w:hAnsi="Arial" w:cs="Arial"/>
+                <w:noProof/>
+                <w:position w:val="-9"/>
+                <w:sz w:val="20"/>
+                <w:szCs w:val="20"/>
+              </w:rPr>
+              <w:pict w14:anchorId="5BDFA6BF">
+                <v:shape id="Рисунок 33" o:spid="_x0000_i1054" type="#_x0000_t75" style="width:54.5pt;height:13.5pt;visibility:visible">
+                  <v:imagedata r:id="rId37" o:title=""/>
+                </v:shape>
+              </w:pict>
+            </w:r>
           </w:p>
           <w:p>
             <w:pPr>
@@ -15870,30 +15915,88 @@
               <w:rPr>
                 <w:rFonts w:ascii="Arial" w:hAnsi="Arial" w:cs="Arial"/>
                 <w:noProof/>
-                <w:position w:val="-22"/>
-                <w:sz w:val="20"/>
-                <w:szCs w:val="20"/>
-              </w:rPr>
-              <w:pict>
-                <v:shape id="Рисунок 32" o:spid="_x0000_i1053" type="#_x0000_t75" style="width:70.95pt;height:28.8pt;visibility:visible">
-                  <v:imagedata r:id="rId37" o:title=""/>
-                </v:shape>
-              </w:pict>
-            </w:r>
-            <w:r>
-              <w:rPr>
-                <w:rFonts w:ascii="Arial" w:hAnsi="Arial" w:cs="Arial"/>
-                <w:noProof/>
                 <w:position w:val="-9"/>
                 <w:sz w:val="20"/>
                 <w:szCs w:val="20"/>
               </w:rPr>
-              <w:pict>
-                <v:shape id="Рисунок 33" o:spid="_x0000_i1054" type="#_x0000_t75" style="width:54.5pt;height:13.35pt;visibility:visible">
+              <w:pict w14:anchorId="2E0CD0D1">
+                <v:shape id="Рисунок 34" o:spid="_x0000_i1055" type="#_x0000_t75" style="width:104pt;height:13.5pt;visibility:visible">
                   <v:imagedata r:id="rId38" o:title=""/>
                 </v:shape>
               </w:pict>
             </w:r>
+            <w:r>
+              <w:rPr>
+                <w:rFonts w:ascii="Arial CYR" w:hAnsi="Arial CYR" w:cs="Arial CYR"/>
+                <w:sz w:val="20"/>
+                <w:szCs w:val="20"/>
+              </w:rPr>
+              <w:t>&lt;0</w:t>
+            </w:r>
+            <w:r>
+              <w:rPr>
+                <w:rFonts w:ascii="Arial CYR" w:hAnsi="Arial CYR" w:cs="Arial CYR"/>
+                <w:sz w:val="20"/>
+                <w:szCs w:val="20"/>
+              </w:rPr>
+              <w:t xml:space="preserve">,    следовательно, </w:t>
+            </w:r>
+            <w:r>
+              <w:rPr>
+                <w:rFonts w:ascii="Arial" w:hAnsi="Arial" w:cs="Arial"/>
+                <w:noProof/>
+                <w:position w:val="-9"/>
+                <w:sz w:val="20"/>
+                <w:szCs w:val="20"/>
+              </w:rPr>
+              <w:pict w14:anchorId="3CB3BD30">
+                <v:shape id="Рисунок 35" o:spid="_x0000_i1056" type="#_x0000_t75" style="width:39pt;height:13.5pt;visibility:visible">
+                  <v:imagedata r:id="rId39" o:title=""/>
+                </v:shape>
+              </w:pict>
+            </w:r>
+            <w:r>
+              <w:rPr>
+                <w:rFonts w:ascii="Arial" w:hAnsi="Arial" w:cs="Arial"/>
+                <w:noProof/>
+                <w:position w:val="-9"/>
+                <w:sz w:val="20"/>
+                <w:szCs w:val="20"/>
+              </w:rPr>
+              <w:pict w14:anchorId="566DBD6B">
+                <v:shape id="Рисунок 36" o:spid="_x0000_i1057" type="#_x0000_t75" style="width:43pt;height:13.5pt;visibility:visible">
+                  <v:imagedata r:id="rId40" o:title=""/>
+                </v:shape>
+              </w:pict>
+            </w:r>
+            <w:r>
+              <w:rPr>
+                <w:rFonts w:ascii="Arial" w:hAnsi="Arial" w:cs="Arial"/>
+                <w:noProof/>
+                <w:position w:val="-9"/>
+                <w:sz w:val="20"/>
+                <w:szCs w:val="20"/>
+              </w:rPr>
+              <w:pict w14:anchorId="4B0889B0">
+                <v:shape id="Рисунок 37" o:spid="_x0000_i1058" type="#_x0000_t75" style="width:45.5pt;height:13.5pt;visibility:visible">
+                  <v:imagedata r:id="rId41" o:title=""/>
+                </v:shape>
+              </w:pict>
+            </w:r>
+            <w:r>
+              <w:rPr>
+                <w:rFonts w:ascii="Arial" w:hAnsi="Arial" w:cs="Arial"/>
+                <w:noProof/>
+                <w:position w:val="-9"/>
+                <w:sz w:val="20"/>
+                <w:szCs w:val="20"/>
+              </w:rPr>
+              <w:pict w14:anchorId="2196FA48">
+                <v:shape id="Рисунок 38" o:spid="_x0000_i1059" type="#_x0000_t75" style="width:56.5pt;height:13.5pt;visibility:visible">
+                  <v:imagedata r:id="rId42" o:title=""/>
+                </v:shape>
+              </w:pict>
+            </w:r>
           </w:p>
           <w:p>
             <w:pPr>
@@ -15902,6 +16005,7 @@
               <w:adjustRightInd w:val="0"/>
               <w:rPr>
                 <w:rFonts w:ascii="Arial" w:hAnsi="Arial" w:cs="Arial"/>
+                <w:position w:val="-9"/>
                 <w:sz w:val="20"/>
                 <w:szCs w:val="20"/>
               </w:rPr>
@@ -15910,88 +16014,30 @@
               <w:rPr>
                 <w:rFonts w:ascii="Arial" w:hAnsi="Arial" w:cs="Arial"/>
                 <w:noProof/>
-                <w:position w:val="-9"/>
-                <w:sz w:val="20"/>
-                <w:szCs w:val="20"/>
-              </w:rPr>
-              <w:pict>
-                <v:shape id="Рисунок 34" o:spid="_x0000_i1055" type="#_x0000_t75" style="width:103.9pt;height:13.35pt;visibility:visible">
-                  <v:imagedata r:id="rId39" o:title=""/>
-                </v:shape>
-              </w:pict>
-            </w:r>
-            <w:r>
-              <w:rPr>
-                <w:rFonts w:ascii="Arial CYR" w:hAnsi="Arial CYR" w:cs="Arial CYR"/>
-                <w:sz w:val="20"/>
-                <w:szCs w:val="20"/>
-              </w:rPr>
-              <w:t>&lt;0</w:t>
-            </w:r>
-            <w:r>
-              <w:rPr>
-                <w:rFonts w:ascii="Arial CYR" w:hAnsi="Arial CYR" w:cs="Arial CYR"/>
-                <w:sz w:val="20"/>
-                <w:szCs w:val="20"/>
-              </w:rPr>
-              <w:t xml:space="preserve">,    следовательно, </w:t>
-            </w:r>
-            <w:r>
-              <w:rPr>
-                <w:rFonts w:ascii="Arial" w:hAnsi="Arial" w:cs="Arial"/>
-                <w:noProof/>
-                <w:position w:val="-9"/>
-                <w:sz w:val="20"/>
-                <w:szCs w:val="20"/>
-              </w:rPr>
-              <w:pict>
-                <v:shape id="Рисунок 35" o:spid="_x0000_i1056" type="#_x0000_t75" style="width:39.1pt;height:13.35pt;visibility:visible">
-                  <v:imagedata r:id="rId40" o:title=""/>
-                </v:shape>
-              </w:pict>
-            </w:r>
-            <w:r>
-              <w:rPr>
-                <w:rFonts w:ascii="Arial" w:hAnsi="Arial" w:cs="Arial"/>
-                <w:noProof/>
-                <w:position w:val="-9"/>
-                <w:sz w:val="20"/>
-                <w:szCs w:val="20"/>
-              </w:rPr>
-              <w:pict>
-                <v:shape id="Рисунок 36" o:spid="_x0000_i1057" type="#_x0000_t75" style="width:43.2pt;height:13.35pt;visibility:visible">
-                  <v:imagedata r:id="rId41" o:title=""/>
-                </v:shape>
-              </w:pict>
-            </w:r>
-            <w:r>
-              <w:rPr>
-                <w:rFonts w:ascii="Arial" w:hAnsi="Arial" w:cs="Arial"/>
-                <w:noProof/>
-                <w:position w:val="-9"/>
-                <w:sz w:val="20"/>
-                <w:szCs w:val="20"/>
-              </w:rPr>
-              <w:pict>
-                <v:shape id="Рисунок 37" o:spid="_x0000_i1058" type="#_x0000_t75" style="width:45.25pt;height:13.35pt;visibility:visible">
-                  <v:imagedata r:id="rId42" o:title=""/>
-                </v:shape>
-              </w:pict>
-            </w:r>
-            <w:r>
-              <w:rPr>
-                <w:rFonts w:ascii="Arial" w:hAnsi="Arial" w:cs="Arial"/>
-                <w:noProof/>
-                <w:position w:val="-9"/>
-                <w:sz w:val="20"/>
-                <w:szCs w:val="20"/>
-              </w:rPr>
-              <w:pict>
-                <v:shape id="Рисунок 38" o:spid="_x0000_i1059" type="#_x0000_t75" style="width:56.55pt;height:13.35pt;visibility:visible">
+                <w:position w:val="-22"/>
+                <w:sz w:val="20"/>
+                <w:szCs w:val="20"/>
+              </w:rPr>
+              <w:pict w14:anchorId="380C71BA">
+                <v:shape id="Рисунок 39" o:spid="_x0000_i1060" type="#_x0000_t75" style="width:71pt;height:29pt;visibility:visible">
                   <v:imagedata r:id="rId43" o:title=""/>
                 </v:shape>
               </w:pict>
             </w:r>
+            <w:r>
+              <w:rPr>
+                <w:rFonts w:ascii="Arial" w:hAnsi="Arial" w:cs="Arial"/>
+                <w:noProof/>
+                <w:position w:val="-9"/>
+                <w:sz w:val="20"/>
+                <w:szCs w:val="20"/>
+              </w:rPr>
+              <w:pict w14:anchorId="5073B0AE">
+                <v:shape id="Рисунок 40" o:spid="_x0000_i1061" type="#_x0000_t75" style="width:54.5pt;height:13.5pt;visibility:visible">
+                  <v:imagedata r:id="rId44" o:title=""/>
+                </v:shape>
+              </w:pict>
+            </w:r>
           </w:p>
           <w:p>
             <w:pPr>
@@ -16000,25 +16046,10 @@
               <w:adjustRightInd w:val="0"/>
               <w:rPr>
                 <w:rFonts w:ascii="Arial" w:hAnsi="Arial" w:cs="Arial"/>
-                <w:position w:val="-9"/>
-                <w:sz w:val="20"/>
-                <w:szCs w:val="20"/>
-              </w:rPr>
-            </w:pPr>
-            <w:r>
-              <w:rPr>
-                <w:rFonts w:ascii="Arial" w:hAnsi="Arial" w:cs="Arial"/>
-                <w:noProof/>
-                <w:position w:val="-22"/>
-                <w:sz w:val="20"/>
-                <w:szCs w:val="20"/>
-              </w:rPr>
-              <w:pict>
-                <v:shape id="Рисунок 39" o:spid="_x0000_i1060" type="#_x0000_t75" style="width:70.95pt;height:28.8pt;visibility:visible">
-                  <v:imagedata r:id="rId44" o:title=""/>
-                </v:shape>
-              </w:pict>
-            </w:r>
+                <w:b/>
+                <w:bCs/>
+              </w:rPr>
+            </w:pPr>
             <w:r>
               <w:rPr>
                 <w:rFonts w:ascii="Arial" w:hAnsi="Arial" w:cs="Arial"/>
@@ -16027,35 +16058,9 @@
                 <w:sz w:val="20"/>
                 <w:szCs w:val="20"/>
               </w:rPr>
-              <w:pict>
-                <v:shape id="Рисунок 40" o:spid="_x0000_i1061" type="#_x0000_t75" style="width:54.5pt;height:13.35pt;visibility:visible">
+              <w:pict w14:anchorId="014DE153">
+                <v:shape id="Рисунок 41" o:spid="_x0000_i1062" type="#_x0000_t75" style="width:68pt;height:13.5pt;visibility:visible">
                   <v:imagedata r:id="rId45" o:title=""/>
-                </v:shape>
-              </w:pict>
-            </w:r>
-          </w:p>
-          <w:p>
-            <w:pPr>
-              <w:autoSpaceDE w:val="0"/>
-              <w:autoSpaceDN w:val="0"/>
-              <w:adjustRightInd w:val="0"/>
-              <w:rPr>
-                <w:rFonts w:ascii="Arial" w:hAnsi="Arial" w:cs="Arial"/>
-                <w:b/>
-                <w:bCs/>
-              </w:rPr>
-            </w:pPr>
-            <w:r>
-              <w:rPr>
-                <w:rFonts w:ascii="Arial" w:hAnsi="Arial" w:cs="Arial"/>
-                <w:noProof/>
-                <w:position w:val="-9"/>
-                <w:sz w:val="20"/>
-                <w:szCs w:val="20"/>
-              </w:rPr>
-              <w:pict>
-                <v:shape id="Рисунок 41" o:spid="_x0000_i1062" type="#_x0000_t75" style="width:67.9pt;height:13.35pt;visibility:visible">
-                  <v:imagedata r:id="rId46" o:title=""/>
                 </v:shape>
               </w:pict>
             </w:r>
@@ -16087,7 +16092,6 @@
       <w:tblPr>
         <w:tblW w:w="0" w:type="auto"/>
         <w:jc w:val="center"/>
-        <w:tblInd w:w="-145" w:type="dxa"/>
         <w:tblBorders>
           <w:top w:val="single" w:sz="4" w:space="0" w:color="auto"/>
           <w:left w:val="single" w:sz="4" w:space="0" w:color="auto"/>
@@ -17151,9 +17155,9 @@
         <w:rPr>
           <w:position w:val="-14"/>
         </w:rPr>
-        <w:pict>
-          <v:shape id="_x0000_i1063" type="#_x0000_t75" style="width:82.3pt;height:17.5pt">
-            <v:imagedata r:id="rId47" o:title=""/>
+        <w:pict w14:anchorId="23C9E606">
+          <v:shape id="_x0000_i1063" type="#_x0000_t75" style="width:82.5pt;height:17.5pt">
+            <v:imagedata r:id="rId46" o:title=""/>
           </v:shape>
         </w:pict>
       </w:r>
@@ -18258,196 +18262,196 @@
         <w:rPr>
           <w:position w:val="-10"/>
         </w:rPr>
-        <w:pict>
-          <v:shape id="_x0000_i1064" type="#_x0000_t75" style="width:43.2pt;height:13.35pt">
+        <w:pict w14:anchorId="138A48DA">
+          <v:shape id="_x0000_i1064" type="#_x0000_t75" style="width:43pt;height:13.5pt">
+            <v:imagedata r:id="rId47" o:title=""/>
+          </v:shape>
+        </w:pict>
+      </w:r>
+      <w:r>
+        <w:t xml:space="preserve">. Тогда рекуррентная формула </w:t>
+      </w:r>
+      <w:r>
+        <w:rPr>
+          <w:position w:val="-12"/>
+        </w:rPr>
+        <w:pict w14:anchorId="3B199BEA">
+          <v:shape id="_x0000_i1065" type="#_x0000_t75" style="width:60.5pt;height:17.5pt">
             <v:imagedata r:id="rId48" o:title=""/>
           </v:shape>
         </w:pict>
       </w:r>
       <w:r>
-        <w:t xml:space="preserve">. Тогда рекуррентная формула </w:t>
-      </w:r>
-      <w:r>
-        <w:rPr>
-          <w:position w:val="-12"/>
-        </w:rPr>
-        <w:pict>
-          <v:shape id="_x0000_i1065" type="#_x0000_t75" style="width:60.7pt;height:17.5pt">
+        <w:rPr>
+          <w:position w:val="-8"/>
+        </w:rPr>
+        <w:pict w14:anchorId="607F317E">
+          <v:shape id="_x0000_i1066" type="#_x0000_t75" style="width:45.5pt;height:13.5pt">
             <v:imagedata r:id="rId49" o:title=""/>
           </v:shape>
         </w:pict>
       </w:r>
       <w:r>
-        <w:rPr>
-          <w:position w:val="-8"/>
-        </w:rPr>
-        <w:pict>
-          <v:shape id="_x0000_i1066" type="#_x0000_t75" style="width:45.25pt;height:13.35pt">
+        <w:t xml:space="preserve">.  Для сходимости процесса итерации необходимо, чтобы </w:t>
+      </w:r>
+      <w:r>
+        <w:rPr>
+          <w:position w:val="-16"/>
+        </w:rPr>
+        <w:pict w14:anchorId="0A9A89E4">
+          <v:shape id="_x0000_i1067" type="#_x0000_t75" style="width:49.5pt;height:21.5pt">
             <v:imagedata r:id="rId50" o:title=""/>
           </v:shape>
         </w:pict>
       </w:r>
       <w:r>
-        <w:t xml:space="preserve">.  Для сходимости процесса итерации необходимо, чтобы </w:t>
-      </w:r>
-      <w:r>
-        <w:rPr>
-          <w:position w:val="-16"/>
-        </w:rPr>
-        <w:pict>
-          <v:shape id="_x0000_i1067" type="#_x0000_t75" style="width:49.35pt;height:21.6pt">
+        <w:t xml:space="preserve">  при </w:t>
+      </w:r>
+      <w:r>
+        <w:rPr>
+          <w:position w:val="-10"/>
+        </w:rPr>
+        <w:pict w14:anchorId="65A89E82">
+          <v:shape id="_x0000_i1068" type="#_x0000_t75" style="width:43pt;height:13.5pt">
             <v:imagedata r:id="rId51" o:title=""/>
           </v:shape>
         </w:pict>
       </w:r>
       <w:r>
-        <w:t xml:space="preserve">  при </w:t>
-      </w:r>
-      <w:r>
-        <w:rPr>
-          <w:position w:val="-10"/>
-        </w:rPr>
-        <w:pict>
-          <v:shape id="_x0000_i1068" type="#_x0000_t75" style="width:43.2pt;height:13.35pt">
+        <w:rPr>
+          <w:b/>
+          <w:bCs/>
+        </w:rPr>
+        <w:t xml:space="preserve">. </w:t>
+      </w:r>
+      <w:r>
+        <w:t xml:space="preserve">Если </w:t>
+      </w:r>
+      <w:r>
+        <w:rPr>
+          <w:position w:val="-16"/>
+        </w:rPr>
+        <w:pict w14:anchorId="10D5C14A">
+          <v:shape id="_x0000_i1069" type="#_x0000_t75" style="width:49.5pt;height:21.5pt">
             <v:imagedata r:id="rId52" o:title=""/>
           </v:shape>
         </w:pict>
       </w:r>
       <w:r>
-        <w:rPr>
-          <w:b/>
-          <w:bCs/>
-        </w:rPr>
-        <w:t xml:space="preserve">. </w:t>
-      </w:r>
-      <w:r>
-        <w:t xml:space="preserve">Если </w:t>
-      </w:r>
-      <w:r>
-        <w:rPr>
-          <w:position w:val="-16"/>
-        </w:rPr>
-        <w:pict>
-          <v:shape id="_x0000_i1069" type="#_x0000_t75" style="width:49.35pt;height:21.6pt">
+        <w:t xml:space="preserve"> то сходимость не обеспечена. </w:t>
+      </w:r>
+    </w:p>
+    <w:p>
+      <w:pPr>
+        <w:ind w:left="360"/>
+        <w:jc w:val="both"/>
+      </w:pPr>
+      <w:r>
+        <w:t xml:space="preserve">В случае, когда свободный </w:t>
+      </w:r>
+      <w:r>
+        <w:rPr>
+          <w:rFonts w:ascii="Arial" w:hAnsi="Arial" w:cs="Arial"/>
+        </w:rPr>
+        <w:t>х</w:t>
+      </w:r>
+      <w:r>
+        <w:t>выразить не удается, целесообразно воспользоваться  следующим приемом, позволяющим обеспечить выполнение условий сходимости.</w:t>
+      </w:r>
+    </w:p>
+    <w:p>
+      <w:pPr>
+        <w:ind w:left="360"/>
+        <w:jc w:val="both"/>
+      </w:pPr>
+      <w:r>
+        <w:t xml:space="preserve">Построим функцию </w:t>
+      </w:r>
+      <w:r>
+        <w:rPr>
+          <w:position w:val="-10"/>
+        </w:rPr>
+        <w:pict w14:anchorId="7364E21C">
+          <v:shape id="_x0000_i1070" type="#_x0000_t75" style="width:82.5pt;height:13.5pt">
             <v:imagedata r:id="rId53" o:title=""/>
           </v:shape>
         </w:pict>
       </w:r>
       <w:r>
-        <w:t xml:space="preserve"> то сходимость не обеспечена. </w:t>
-      </w:r>
-    </w:p>
-    <w:p>
-      <w:pPr>
-        <w:ind w:left="360"/>
-        <w:jc w:val="both"/>
-      </w:pPr>
-      <w:r>
-        <w:t xml:space="preserve">В случае, когда свободный </w:t>
-      </w:r>
-      <w:r>
-        <w:rPr>
-          <w:rFonts w:ascii="Arial" w:hAnsi="Arial" w:cs="Arial"/>
-        </w:rPr>
-        <w:t>х</w:t>
-      </w:r>
-      <w:r>
-        <w:t>выразить не удается, целесообразно воспользоваться  следующим приемом, позволяющим обеспечить выполнение условий сходимости.</w:t>
-      </w:r>
-    </w:p>
-    <w:p>
-      <w:pPr>
-        <w:ind w:left="360"/>
-        <w:jc w:val="both"/>
-      </w:pPr>
-      <w:r>
-        <w:t xml:space="preserve">Построим функцию </w:t>
-      </w:r>
-      <w:r>
-        <w:rPr>
-          <w:position w:val="-10"/>
-        </w:rPr>
-        <w:pict>
-          <v:shape id="_x0000_i1070" type="#_x0000_t75" style="width:82.3pt;height:13.35pt">
+        <w:t xml:space="preserve"> где  параметр </w:t>
+      </w:r>
+      <w:r>
+        <w:rPr>
+          <w:position w:val="-4"/>
+        </w:rPr>
+        <w:pict w14:anchorId="00434F27">
+          <v:shape id="_x0000_i1071" type="#_x0000_t75" style="width:7pt;height:13.5pt">
             <v:imagedata r:id="rId54" o:title=""/>
           </v:shape>
         </w:pict>
       </w:r>
       <w:r>
-        <w:t xml:space="preserve"> где  параметр </w:t>
-      </w:r>
-      <w:r>
-        <w:rPr>
-          <w:position w:val="-4"/>
-        </w:rPr>
-        <w:pict>
-          <v:shape id="_x0000_i1071" type="#_x0000_t75" style="width:7.2pt;height:13.35pt">
+        <w:t xml:space="preserve">  может быть определен по правилу:если </w:t>
+      </w:r>
+      <w:r>
+        <w:rPr>
+          <w:position w:val="-10"/>
+        </w:rPr>
+        <w:pict w14:anchorId="31402BC3">
+          <v:shape id="_x0000_i1072" type="#_x0000_t75" style="width:45.5pt;height:13.5pt">
             <v:imagedata r:id="rId55" o:title=""/>
           </v:shape>
         </w:pict>
       </w:r>
       <w:r>
-        <w:t xml:space="preserve">  может быть определен по правилу:если </w:t>
-      </w:r>
-      <w:r>
-        <w:rPr>
-          <w:position w:val="-10"/>
-        </w:rPr>
-        <w:pict>
-          <v:shape id="_x0000_i1072" type="#_x0000_t75" style="width:45.25pt;height:13.35pt">
+        <w:t xml:space="preserve">то </w:t>
+      </w:r>
+      <w:r>
+        <w:rPr>
+          <w:position w:val="-24"/>
+        </w:rPr>
+        <w:pict w14:anchorId="05DBB235">
+          <v:shape id="_x0000_i1073" type="#_x0000_t75" style="width:56.5pt;height:29pt">
             <v:imagedata r:id="rId56" o:title=""/>
           </v:shape>
         </w:pict>
       </w:r>
       <w:r>
-        <w:t xml:space="preserve">то </w:t>
-      </w:r>
-      <w:r>
-        <w:rPr>
-          <w:position w:val="-24"/>
-        </w:rPr>
-        <w:pict>
-          <v:shape id="_x0000_i1073" type="#_x0000_t75" style="width:56.55pt;height:28.8pt">
+        <w:t xml:space="preserve"> если </w:t>
+      </w:r>
+      <w:r>
+        <w:rPr>
+          <w:position w:val="-10"/>
+        </w:rPr>
+        <w:pict w14:anchorId="58505F5D">
+          <v:shape id="_x0000_i1074" type="#_x0000_t75" style="width:45.5pt;height:13.5pt">
             <v:imagedata r:id="rId57" o:title=""/>
           </v:shape>
         </w:pict>
       </w:r>
       <w:r>
-        <w:t xml:space="preserve"> если </w:t>
-      </w:r>
-      <w:r>
-        <w:rPr>
-          <w:position w:val="-10"/>
-        </w:rPr>
-        <w:pict>
-          <v:shape id="_x0000_i1074" type="#_x0000_t75" style="width:45.25pt;height:13.35pt">
+        <w:t xml:space="preserve"> то </w:t>
+      </w:r>
+      <w:r>
+        <w:rPr>
+          <w:position w:val="-24"/>
+        </w:rPr>
+        <w:pict w14:anchorId="1E6750E6">
+          <v:shape id="_x0000_i1075" type="#_x0000_t75" style="width:49.5pt;height:29pt">
             <v:imagedata r:id="rId58" o:title=""/>
           </v:shape>
         </w:pict>
       </w:r>
       <w:r>
-        <w:t xml:space="preserve"> то </w:t>
-      </w:r>
-      <w:r>
-        <w:rPr>
-          <w:position w:val="-24"/>
-        </w:rPr>
-        <w:pict>
-          <v:shape id="_x0000_i1075" type="#_x0000_t75" style="width:49.35pt;height:28.8pt">
+        <w:t xml:space="preserve"> где    </w:t>
+      </w:r>
+      <w:r>
+        <w:rPr>
+          <w:position w:val="-22"/>
+        </w:rPr>
+        <w:pict w14:anchorId="7C97406C">
+          <v:shape id="_x0000_i1076" type="#_x0000_t75" style="width:104pt;height:23.5pt">
             <v:imagedata r:id="rId59" o:title=""/>
-          </v:shape>
-        </w:pict>
-      </w:r>
-      <w:r>
-        <w:t xml:space="preserve"> где    </w:t>
-      </w:r>
-      <w:r>
-        <w:rPr>
-          <w:position w:val="-22"/>
-        </w:rPr>
-        <w:pict>
-          <v:shape id="_x0000_i1076" type="#_x0000_t75" style="width:103.9pt;height:23.65pt">
-            <v:imagedata r:id="rId60" o:title=""/>
           </v:shape>
         </w:pict>
       </w:r>
@@ -18549,11 +18553,11 @@
               <w:jc w:val="both"/>
             </w:pPr>
             <w:r>
-              <w:object w:dxaOrig="7260" w:dyaOrig="4980">
-                <v:shape id="_x0000_i1077" type="#_x0000_t75" style="width:363.1pt;height:248.9pt" o:ole="">
-                  <v:imagedata r:id="rId61" o:title=""/>
+              <w:object w:dxaOrig="7260" w:dyaOrig="4980" w14:anchorId="518F6A44">
+                <v:shape id="_x0000_i1077" type="#_x0000_t75" style="width:363pt;height:249pt" o:ole="">
+                  <v:imagedata r:id="rId60" o:title=""/>
                 </v:shape>
-                <o:OLEObject Type="Embed" ProgID="Mathcad" ShapeID="_x0000_i1077" DrawAspect="Content" ObjectID="_1407696575" r:id="rId62"/>
+                <o:OLEObject Type="Embed" ProgID="Mathcad" ShapeID="_x0000_i1077" DrawAspect="Content" ObjectID="_1643364811" r:id="rId61"/>
               </w:object>
             </w:r>
           </w:p>
@@ -18651,9 +18655,9 @@
         <w:rPr>
           <w:position w:val="-10"/>
         </w:rPr>
-        <w:pict>
-          <v:shape id="_x0000_i1078" type="#_x0000_t75" style="width:108pt;height:13.35pt">
-            <v:imagedata r:id="rId63" o:title=""/>
+        <w:pict w14:anchorId="05EC9670">
+          <v:shape id="_x0000_i1078" type="#_x0000_t75" style="width:108pt;height:13.5pt">
+            <v:imagedata r:id="rId62" o:title=""/>
           </v:shape>
         </w:pict>
       </w:r>
@@ -18771,9 +18775,9 @@
             </w:pPr>
             <w:r>
               <w:lastRenderedPageBreak/>
-              <w:pict>
-                <v:shape id="_x0000_i1114" type="#_x0000_t75" style="width:347.65pt;height:129.6pt">
-                  <v:imagedata r:id="rId64" o:title=""/>
+              <w:pict w14:anchorId="6053F118">
+                <v:shape id="_x0000_i1079" type="#_x0000_t75" style="width:347.5pt;height:129.5pt">
+                  <v:imagedata r:id="rId63" o:title=""/>
                 </v:shape>
               </w:pict>
             </w:r>
@@ -19219,9 +19223,9 @@
         <w:rPr>
           <w:position w:val="-28"/>
         </w:rPr>
-        <w:pict>
-          <v:shape id="_x0000_i1079" type="#_x0000_t75" style="width:250.95pt;height:28.8pt">
-            <v:imagedata r:id="rId65" o:title=""/>
+        <w:pict w14:anchorId="0F551E95">
+          <v:shape id="_x0000_i1080" type="#_x0000_t75" style="width:251pt;height:29pt">
+            <v:imagedata r:id="rId64" o:title=""/>
           </v:shape>
         </w:pict>
       </w:r>
@@ -20169,41 +20173,60 @@
         <w:rPr>
           <w:position w:val="-10"/>
         </w:rPr>
-        <w:pict>
-          <v:shape id="_x0000_i1080" type="#_x0000_t75" style="width:67.9pt;height:13.35pt">
+        <w:pict w14:anchorId="4F82ED14">
+          <v:shape id="_x0000_i1081" type="#_x0000_t75" style="width:68pt;height:13.5pt">
+            <v:imagedata r:id="rId65" o:title=""/>
+          </v:shape>
+        </w:pict>
+      </w:r>
+      <w:r>
+        <w:t xml:space="preserve">, а </w:t>
+      </w:r>
+      <w:r>
+        <w:rPr>
+          <w:position w:val="-10"/>
+        </w:rPr>
+        <w:pict w14:anchorId="6CCE05E2">
+          <v:shape id="_x0000_i1082" type="#_x0000_t75" style="width:68pt;height:13.5pt">
             <v:imagedata r:id="rId66" o:title=""/>
           </v:shape>
         </w:pict>
       </w:r>
       <w:r>
-        <w:t xml:space="preserve">, а </w:t>
-      </w:r>
-      <w:r>
-        <w:rPr>
-          <w:position w:val="-10"/>
-        </w:rPr>
-        <w:pict>
-          <v:shape id="_x0000_i1081" type="#_x0000_t75" style="width:67.9pt;height:13.35pt">
+        <w:t xml:space="preserve"> выберем  начальное приближение к корню:  </w:t>
+      </w:r>
+      <w:r>
+        <w:rPr>
+          <w:position w:val="-12"/>
+        </w:rPr>
+        <w:pict w14:anchorId="36C4A557">
+          <v:shape id="_x0000_i1083" type="#_x0000_t75" style="width:29pt;height:17.5pt">
             <v:imagedata r:id="rId67" o:title=""/>
           </v:shape>
         </w:pict>
       </w:r>
       <w:r>
-        <w:t xml:space="preserve"> выберем  начальное приближение к корню:  </w:t>
-      </w:r>
-      <w:r>
-        <w:rPr>
-          <w:position w:val="-12"/>
-        </w:rPr>
-        <w:pict>
-          <v:shape id="_x0000_i1082" type="#_x0000_t75" style="width:28.8pt;height:17.5pt">
+        <w:t>.</w:t>
+      </w:r>
+    </w:p>
+    <w:p>
+      <w:pPr>
+        <w:ind w:left="360"/>
+        <w:jc w:val="both"/>
+      </w:pPr>
+      <w:r>
+        <w:t xml:space="preserve">Для получения решения уравнения методом Ньютона  воспользуемся следующей рекуррентной формулой: </w:t>
+      </w:r>
+      <w:r>
+        <w:rPr>
+          <w:position w:val="-30"/>
+        </w:rPr>
+        <w:pict w14:anchorId="3107C65C">
+          <v:shape id="_x0000_i1084" type="#_x0000_t75" style="width:88.5pt;height:29pt">
             <v:imagedata r:id="rId68" o:title=""/>
           </v:shape>
         </w:pict>
       </w:r>
-      <w:r>
-        <w:t>.</w:t>
-      </w:r>
     </w:p>
     <w:p>
       <w:pPr>
@@ -20211,25 +20234,6 @@
         <w:jc w:val="both"/>
       </w:pPr>
       <w:r>
-        <w:t xml:space="preserve">Для получения решения уравнения методом Ньютона  воспользуемся следующей рекуррентной формулой: </w:t>
-      </w:r>
-      <w:r>
-        <w:rPr>
-          <w:position w:val="-30"/>
-        </w:rPr>
-        <w:pict>
-          <v:shape id="_x0000_i1083" type="#_x0000_t75" style="width:88.45pt;height:28.8pt">
-            <v:imagedata r:id="rId69" o:title=""/>
-          </v:shape>
-        </w:pict>
-      </w:r>
-    </w:p>
-    <w:p>
-      <w:pPr>
-        <w:ind w:left="360"/>
-        <w:jc w:val="both"/>
-      </w:pPr>
-      <w:r>
         <w:lastRenderedPageBreak/>
         <w:t xml:space="preserve">В нашем случае </w:t>
       </w:r>
@@ -20237,9 +20241,9 @@
         <w:rPr>
           <w:position w:val="-30"/>
         </w:rPr>
-        <w:pict>
-          <v:shape id="_x0000_i1084" type="#_x0000_t75" style="width:136.8pt;height:28.8pt">
-            <v:imagedata r:id="rId70" o:title=""/>
+        <w:pict w14:anchorId="12518367">
+          <v:shape id="_x0000_i1085" type="#_x0000_t75" style="width:137pt;height:29pt">
+            <v:imagedata r:id="rId69" o:title=""/>
           </v:shape>
         </w:pict>
       </w:r>
@@ -20318,7 +20322,6 @@
       <w:tblPr>
         <w:tblW w:w="0" w:type="auto"/>
         <w:jc w:val="right"/>
-        <w:tblInd w:w="70" w:type="dxa"/>
         <w:tblBorders>
           <w:top w:val="single" w:sz="12" w:space="0" w:color="auto"/>
           <w:left w:val="single" w:sz="12" w:space="0" w:color="auto"/>
@@ -20346,11 +20349,11 @@
               <w:jc w:val="both"/>
             </w:pPr>
             <w:r>
-              <w:object w:dxaOrig="4395" w:dyaOrig="2385">
-                <v:shape id="_x0000_i1085" type="#_x0000_t75" style="width:218.05pt;height:119.3pt" o:ole="">
-                  <v:imagedata r:id="rId71" o:title=""/>
+              <w:object w:dxaOrig="4395" w:dyaOrig="2385" w14:anchorId="5C2AC0F0">
+                <v:shape id="_x0000_i1086" type="#_x0000_t75" style="width:218pt;height:119.5pt" o:ole="">
+                  <v:imagedata r:id="rId70" o:title=""/>
                 </v:shape>
-                <o:OLEObject Type="Embed" ProgID="Mathcad" ShapeID="_x0000_i1085" DrawAspect="Content" ObjectID="_1407696576" r:id="rId72"/>
+                <o:OLEObject Type="Embed" ProgID="Mathcad" ShapeID="_x0000_i1086" DrawAspect="Content" ObjectID="_1643364812" r:id="rId71"/>
               </w:object>
             </w:r>
           </w:p>
@@ -20829,69 +20832,69 @@
         <w:rPr>
           <w:position w:val="-34"/>
         </w:rPr>
-        <w:pict>
-          <v:shape id="_x0000_i1086" type="#_x0000_t75" style="width:131.65pt;height:39.1pt">
+        <w:pict w14:anchorId="6F388BB4">
+          <v:shape id="_x0000_i1087" type="#_x0000_t75" style="width:131.5pt;height:39pt">
+            <v:imagedata r:id="rId72" o:title=""/>
+          </v:shape>
+        </w:pict>
+      </w:r>
+    </w:p>
+    <w:p>
+      <w:pPr>
+        <w:ind w:left="360"/>
+        <w:rPr>
+          <w:b/>
+          <w:bCs/>
+        </w:rPr>
+      </w:pPr>
+      <w:r>
+        <w:t xml:space="preserve">     </w:t>
+      </w:r>
+      <w:r>
+        <w:t xml:space="preserve">Оценим погрешность после </w:t>
+      </w:r>
+      <w:r>
+        <w:t>трех</w:t>
+      </w:r>
+      <w:r>
+        <w:t xml:space="preserve"> итераций:</w:t>
+      </w:r>
+    </w:p>
+    <w:p>
+      <w:pPr>
+        <w:ind w:left="708"/>
+        <w:jc w:val="both"/>
+      </w:pPr>
+      <w:r>
+        <w:rPr>
+          <w:position w:val="-14"/>
+        </w:rPr>
+        <w:pict w14:anchorId="67547465">
+          <v:shape id="_x0000_i1088" type="#_x0000_t75" style="width:76pt;height:17.5pt">
             <v:imagedata r:id="rId73" o:title=""/>
           </v:shape>
         </w:pict>
       </w:r>
-    </w:p>
-    <w:p>
-      <w:pPr>
-        <w:ind w:left="360"/>
-        <w:rPr>
-          <w:b/>
-          <w:bCs/>
-        </w:rPr>
-      </w:pPr>
-      <w:r>
-        <w:t xml:space="preserve">     </w:t>
-      </w:r>
-      <w:r>
-        <w:t xml:space="preserve">Оценим погрешность после </w:t>
-      </w:r>
-      <w:r>
-        <w:t>трех</w:t>
-      </w:r>
-      <w:r>
-        <w:t xml:space="preserve"> итераций:</w:t>
-      </w:r>
-    </w:p>
-    <w:p>
-      <w:pPr>
-        <w:ind w:left="708"/>
-        <w:jc w:val="both"/>
-      </w:pPr>
       <w:r>
         <w:rPr>
           <w:position w:val="-14"/>
         </w:rPr>
-        <w:pict>
-          <v:shape id="_x0000_i1087" type="#_x0000_t75" style="width:76.1pt;height:17.5pt">
+        <w:pict w14:anchorId="2E023836">
+          <v:shape id="_x0000_i1089" type="#_x0000_t75" style="width:71pt;height:17.5pt">
             <v:imagedata r:id="rId74" o:title=""/>
           </v:shape>
         </w:pict>
       </w:r>
       <w:r>
         <w:rPr>
-          <w:position w:val="-14"/>
-        </w:rPr>
-        <w:pict>
-          <v:shape id="_x0000_i1088" type="#_x0000_t75" style="width:70.95pt;height:17.5pt">
+          <w:position w:val="-30"/>
+        </w:rPr>
+        <w:pict w14:anchorId="26332A37">
+          <v:shape id="_x0000_i1090" type="#_x0000_t75" style="width:115pt;height:35pt">
             <v:imagedata r:id="rId75" o:title=""/>
           </v:shape>
         </w:pict>
       </w:r>
-      <w:r>
-        <w:rPr>
-          <w:position w:val="-30"/>
-        </w:rPr>
-        <w:pict>
-          <v:shape id="_x0000_i1089" type="#_x0000_t75" style="width:115.2pt;height:34.95pt">
-            <v:imagedata r:id="rId76" o:title=""/>
-          </v:shape>
-        </w:pict>
-      </w:r>
     </w:p>
     <w:p>
       <w:pPr>
@@ -20904,9 +20907,9 @@
         <w:rPr>
           <w:position w:val="-16"/>
         </w:rPr>
-        <w:pict>
-          <v:shape id="_x0000_i1090" type="#_x0000_t75" style="width:103.9pt;height:21.6pt">
-            <v:imagedata r:id="rId77" o:title=""/>
+        <w:pict w14:anchorId="13E7351C">
+          <v:shape id="_x0000_i1091" type="#_x0000_t75" style="width:104pt;height:21.5pt">
+            <v:imagedata r:id="rId76" o:title=""/>
           </v:shape>
         </w:pict>
       </w:r>
@@ -21178,9 +21181,9 @@
               <w:rPr>
                 <w:position w:val="-6"/>
               </w:rPr>
-              <w:pict>
-                <v:shape id="_x0000_i1091" type="#_x0000_t75" style="width:49.35pt;height:13.35pt">
-                  <v:imagedata r:id="rId78" o:title=""/>
+              <w:pict w14:anchorId="27ED1E55">
+                <v:shape id="_x0000_i1092" type="#_x0000_t75" style="width:49.5pt;height:13.5pt">
+                  <v:imagedata r:id="rId77" o:title=""/>
                 </v:shape>
               </w:pict>
             </w:r>
@@ -21247,9 +21250,9 @@
               <w:rPr>
                 <w:position w:val="-6"/>
               </w:rPr>
-              <w:pict>
-                <v:shape id="_x0000_i1092" type="#_x0000_t75" style="width:49.35pt;height:13.35pt">
-                  <v:imagedata r:id="rId79" o:title=""/>
+              <w:pict w14:anchorId="4EB16E55">
+                <v:shape id="_x0000_i1093" type="#_x0000_t75" style="width:49.5pt;height:13.5pt">
+                  <v:imagedata r:id="rId78" o:title=""/>
                 </v:shape>
               </w:pict>
             </w:r>
@@ -21316,9 +21319,9 @@
               <w:rPr>
                 <w:position w:val="-6"/>
               </w:rPr>
-              <w:pict>
-                <v:shape id="_x0000_i1093" type="#_x0000_t75" style="width:49.35pt;height:13.35pt">
-                  <v:imagedata r:id="rId80" o:title=""/>
+              <w:pict w14:anchorId="07E2895A">
+                <v:shape id="_x0000_i1094" type="#_x0000_t75" style="width:49.5pt;height:13.5pt">
+                  <v:imagedata r:id="rId79" o:title=""/>
                 </v:shape>
               </w:pict>
             </w:r>
@@ -21671,204 +21674,244 @@
         <w:rPr>
           <w:position w:val="-10"/>
         </w:rPr>
-        <w:pict>
-          <v:shape id="_x0000_i1094" type="#_x0000_t75" style="width:23.65pt;height:13.35pt">
+        <w:pict w14:anchorId="18BBE657">
+          <v:shape id="_x0000_i1095" type="#_x0000_t75" style="width:23.5pt;height:13.5pt">
+            <v:imagedata r:id="rId80" o:title=""/>
+          </v:shape>
+        </w:pict>
+      </w:r>
+      <w:r>
+        <w:t xml:space="preserve"> на отрезке   </w:t>
+      </w:r>
+      <w:r>
+        <w:rPr>
+          <w:rFonts w:ascii="Arial" w:hAnsi="Arial" w:cs="Arial"/>
+        </w:rPr>
+        <w:t>[a;b].</w:t>
+      </w:r>
+    </w:p>
+    <w:p>
+      <w:pPr>
+        <w:ind w:left="360"/>
+        <w:jc w:val="both"/>
+        <w:rPr>
+          <w:b/>
+          <w:bCs/>
+        </w:rPr>
+      </w:pPr>
+      <w:r>
+        <w:rPr>
+          <w:b/>
+          <w:bCs/>
+          <w:i/>
+          <w:iCs/>
+        </w:rPr>
+        <w:t>Выбор начального приближения.</w:t>
+      </w:r>
+      <w:r>
+        <w:t xml:space="preserve">Видрекуррентной формулы  зависит от того, какая из точек </w:t>
+      </w:r>
+      <w:r>
+        <w:rPr>
+          <w:rFonts w:ascii="Arial" w:hAnsi="Arial" w:cs="Arial"/>
+        </w:rPr>
+        <w:t>a</w:t>
+      </w:r>
+      <w:r>
+        <w:t xml:space="preserve"> или  </w:t>
+      </w:r>
+      <w:r>
+        <w:rPr>
+          <w:rFonts w:ascii="Arial" w:hAnsi="Arial" w:cs="Arial"/>
+        </w:rPr>
+        <w:t>b</w:t>
+      </w:r>
+      <w:r>
+        <w:t xml:space="preserve"> является неподвижной. Неподвижен тот конец отрезка  </w:t>
+      </w:r>
+      <w:r>
+        <w:rPr>
+          <w:rFonts w:ascii="Arial" w:hAnsi="Arial" w:cs="Arial"/>
+        </w:rPr>
+        <w:t>[a;b</w:t>
+      </w:r>
+      <w:r>
+        <w:rPr>
+          <w:rFonts w:ascii="Arial" w:hAnsi="Arial" w:cs="Arial"/>
+          <w:b/>
+          <w:bCs/>
+        </w:rPr>
+        <w:t>]</w:t>
+      </w:r>
+      <w:r>
+        <w:t xml:space="preserve"> , для которого знак функции </w:t>
+      </w:r>
+      <w:r>
+        <w:rPr>
+          <w:rFonts w:ascii="Arial" w:hAnsi="Arial" w:cs="Arial"/>
+        </w:rPr>
+        <w:t>f(x</w:t>
+      </w:r>
+      <w:r>
+        <w:rPr>
+          <w:rFonts w:ascii="Arial" w:hAnsi="Arial" w:cs="Arial"/>
+          <w:b/>
+          <w:bCs/>
+        </w:rPr>
+        <w:t>)</w:t>
+      </w:r>
+      <w:r>
+        <w:t xml:space="preserve">совпадает со знаком ее второй производной. Тогда второй конец отрезка можно принять за начальное приближение к корню, то есть точку </w:t>
+      </w:r>
+      <w:r>
+        <w:rPr>
+          <w:rFonts w:ascii="Arial" w:hAnsi="Arial" w:cs="Arial"/>
+        </w:rPr>
+        <w:t>х</w:t>
+      </w:r>
+      <w:r>
+        <w:rPr>
+          <w:rFonts w:ascii="Arial" w:hAnsi="Arial" w:cs="Arial"/>
+          <w:vertAlign w:val="subscript"/>
+        </w:rPr>
+        <w:t>0</w:t>
+      </w:r>
+      <w:r>
+        <w:rPr>
+          <w:b/>
+          <w:bCs/>
+        </w:rPr>
+        <w:t>.</w:t>
+      </w:r>
+    </w:p>
+    <w:p>
+      <w:pPr>
+        <w:ind w:left="360"/>
+        <w:jc w:val="both"/>
+      </w:pPr>
+      <w:r>
+        <w:t>Рекуррентная формула метода хорд (</w:t>
+      </w:r>
+      <w:r>
+        <w:t>1.2</w:t>
+      </w:r>
+      <w:r>
+        <w:t>.</w:t>
+      </w:r>
+      <w:r>
+        <w:t>3-13</w:t>
+      </w:r>
+      <w:r>
+        <w:t xml:space="preserve">) </w:t>
+      </w:r>
+      <w:r>
+        <w:t>в [2]:</w:t>
+      </w:r>
+    </w:p>
+    <w:p>
+      <w:pPr>
+        <w:ind w:left="360"/>
+        <w:jc w:val="both"/>
+      </w:pPr>
+      <w:r>
+        <w:rPr>
+          <w:rFonts w:ascii="Arial" w:hAnsi="Arial" w:cs="Arial"/>
+          <w:position w:val="-36"/>
+        </w:rPr>
+        <w:pict w14:anchorId="7B804442">
+          <v:shape id="_x0000_i1096" type="#_x0000_t75" style="width:153.5pt;height:35pt">
             <v:imagedata r:id="rId81" o:title=""/>
           </v:shape>
         </w:pict>
       </w:r>
       <w:r>
-        <w:t xml:space="preserve"> на отрезке   </w:t>
-      </w:r>
-      <w:r>
-        <w:rPr>
-          <w:rFonts w:ascii="Arial" w:hAnsi="Arial" w:cs="Arial"/>
-        </w:rPr>
-        <w:t>[a;b].</w:t>
-      </w:r>
-    </w:p>
-    <w:p>
-      <w:pPr>
-        <w:ind w:left="360"/>
-        <w:jc w:val="both"/>
-        <w:rPr>
-          <w:b/>
-          <w:bCs/>
-        </w:rPr>
-      </w:pPr>
-      <w:r>
-        <w:rPr>
-          <w:b/>
-          <w:bCs/>
-          <w:i/>
-          <w:iCs/>
-        </w:rPr>
-        <w:t>Выбор начального приближения.</w:t>
-      </w:r>
-      <w:r>
-        <w:t xml:space="preserve">Видрекуррентной формулы  зависит от того, какая из точек </w:t>
-      </w:r>
-      <w:r>
-        <w:rPr>
-          <w:rFonts w:ascii="Arial" w:hAnsi="Arial" w:cs="Arial"/>
-        </w:rPr>
-        <w:t>a</w:t>
-      </w:r>
-      <w:r>
-        <w:t xml:space="preserve"> или  </w:t>
-      </w:r>
-      <w:r>
-        <w:rPr>
-          <w:rFonts w:ascii="Arial" w:hAnsi="Arial" w:cs="Arial"/>
-        </w:rPr>
-        <w:t>b</w:t>
-      </w:r>
-      <w:r>
-        <w:t xml:space="preserve"> является неподвижной. Неподвижен тот конец отрезка  </w:t>
-      </w:r>
-      <w:r>
-        <w:rPr>
-          <w:rFonts w:ascii="Arial" w:hAnsi="Arial" w:cs="Arial"/>
-        </w:rPr>
-        <w:t>[a;b</w:t>
-      </w:r>
-      <w:r>
-        <w:rPr>
-          <w:rFonts w:ascii="Arial" w:hAnsi="Arial" w:cs="Arial"/>
-          <w:b/>
-          <w:bCs/>
-        </w:rPr>
-        <w:t>]</w:t>
-      </w:r>
-      <w:r>
-        <w:t xml:space="preserve"> , для которого знак функции </w:t>
-      </w:r>
-      <w:r>
-        <w:rPr>
-          <w:rFonts w:ascii="Arial" w:hAnsi="Arial" w:cs="Arial"/>
-        </w:rPr>
-        <w:t>f(x</w:t>
-      </w:r>
-      <w:r>
-        <w:rPr>
-          <w:rFonts w:ascii="Arial" w:hAnsi="Arial" w:cs="Arial"/>
-          <w:b/>
-          <w:bCs/>
-        </w:rPr>
-        <w:t>)</w:t>
-      </w:r>
-      <w:r>
-        <w:t xml:space="preserve">совпадает со знаком ее второй производной. Тогда второй конец отрезка можно принять за начальное приближение к корню, то есть точку </w:t>
-      </w:r>
-      <w:r>
-        <w:rPr>
-          <w:rFonts w:ascii="Arial" w:hAnsi="Arial" w:cs="Arial"/>
-        </w:rPr>
-        <w:t>х</w:t>
-      </w:r>
-      <w:r>
-        <w:rPr>
-          <w:rFonts w:ascii="Arial" w:hAnsi="Arial" w:cs="Arial"/>
-          <w:vertAlign w:val="subscript"/>
-        </w:rPr>
-        <w:t>0</w:t>
-      </w:r>
-      <w:r>
-        <w:rPr>
-          <w:b/>
-          <w:bCs/>
-        </w:rPr>
-        <w:t>.</w:t>
-      </w:r>
-    </w:p>
-    <w:p>
-      <w:pPr>
-        <w:ind w:left="360"/>
-        <w:jc w:val="both"/>
-      </w:pPr>
-      <w:r>
-        <w:t>Рекуррентная формула метода хорд (</w:t>
-      </w:r>
-      <w:r>
-        <w:t>1.2</w:t>
-      </w:r>
-      <w:r>
-        <w:t>.</w:t>
-      </w:r>
-      <w:r>
-        <w:t>3-13</w:t>
-      </w:r>
-      <w:r>
-        <w:t xml:space="preserve">) </w:t>
-      </w:r>
-      <w:r>
-        <w:t>в [2]:</w:t>
-      </w:r>
-    </w:p>
-    <w:p>
-      <w:pPr>
-        <w:ind w:left="360"/>
-        <w:jc w:val="both"/>
-      </w:pPr>
-      <w:r>
-        <w:rPr>
-          <w:rFonts w:ascii="Arial" w:hAnsi="Arial" w:cs="Arial"/>
-          <w:position w:val="-36"/>
-        </w:rPr>
-        <w:pict>
-          <v:shape id="_x0000_i1095" type="#_x0000_t75" style="width:153.25pt;height:34.95pt">
+        <w:t xml:space="preserve"> где </w:t>
+      </w:r>
+      <w:r>
+        <w:rPr>
+          <w:position w:val="-4"/>
+        </w:rPr>
+        <w:pict w14:anchorId="02C7A213">
+          <v:shape id="_x0000_i1097" type="#_x0000_t75" style="width:7pt;height:17.5pt">
             <v:imagedata r:id="rId82" o:title=""/>
           </v:shape>
         </w:pict>
       </w:r>
       <w:r>
-        <w:t xml:space="preserve"> где </w:t>
-      </w:r>
-      <w:r>
-        <w:rPr>
-          <w:position w:val="-4"/>
-        </w:rPr>
-        <w:pict>
-          <v:shape id="_x0000_i1096" type="#_x0000_t75" style="width:7.2pt;height:17.5pt">
+        <w:t xml:space="preserve"> - неподвижная точка</w:t>
+      </w:r>
+      <w:r>
+        <w:t>.</w:t>
+      </w:r>
+    </w:p>
+    <w:p>
+      <w:pPr>
+        <w:ind w:left="360"/>
+        <w:jc w:val="both"/>
+        <w:rPr>
+          <w:i/>
+          <w:iCs/>
+        </w:rPr>
+      </w:pPr>
+      <w:r>
+        <w:t xml:space="preserve">Выше было показано, что для </w:t>
+      </w:r>
+      <w:r>
+        <w:t>функции</w:t>
+      </w:r>
+      <w:r>
+        <w:rPr>
+          <w:rFonts w:ascii="Arial" w:hAnsi="Arial" w:cs="Arial"/>
+        </w:rPr>
+        <w:t xml:space="preserve">f(x)=1–3x+cosx  </w:t>
+      </w:r>
+      <w:r>
+        <w:rPr>
+          <w:rFonts w:ascii="Arial" w:hAnsi="Arial" w:cs="Arial"/>
+          <w:position w:val="-10"/>
+        </w:rPr>
+        <w:pict w14:anchorId="3FA15D63">
+          <v:shape id="_x0000_i1098" type="#_x0000_t75" style="width:23.5pt;height:13.5pt">
             <v:imagedata r:id="rId83" o:title=""/>
           </v:shape>
         </w:pict>
       </w:r>
       <w:r>
-        <w:t xml:space="preserve"> - неподвижная точка</w:t>
-      </w:r>
-      <w:r>
-        <w:t>.</w:t>
-      </w:r>
-    </w:p>
-    <w:p>
-      <w:pPr>
-        <w:ind w:left="360"/>
-        <w:jc w:val="both"/>
-        <w:rPr>
-          <w:i/>
-          <w:iCs/>
-        </w:rPr>
-      </w:pPr>
-      <w:r>
-        <w:t xml:space="preserve">Выше было показано, что для </w:t>
-      </w:r>
-      <w:r>
-        <w:t>функции</w:t>
-      </w:r>
-      <w:r>
         <w:rPr>
           <w:rFonts w:ascii="Arial" w:hAnsi="Arial" w:cs="Arial"/>
         </w:rPr>
-        <w:t xml:space="preserve">f(x)=1–3x+cosx  </w:t>
+        <w:t>&lt;0</w:t>
+      </w:r>
+      <w:r>
+        <w:t xml:space="preserve">  на отрезке  </w:t>
       </w:r>
       <w:r>
         <w:rPr>
           <w:rFonts w:ascii="Arial" w:hAnsi="Arial" w:cs="Arial"/>
+        </w:rPr>
+        <w:t>[0;1]</w:t>
+      </w:r>
+      <w:r>
+        <w:t>н</w:t>
+      </w:r>
+      <w:r>
+        <w:t xml:space="preserve">еподвижной точкой является точка </w:t>
+      </w:r>
+      <w:r>
+        <w:rPr>
+          <w:rFonts w:ascii="Arial" w:hAnsi="Arial" w:cs="Arial"/>
+        </w:rPr>
+        <w:t>x=b=1</w:t>
+      </w:r>
+      <w:r>
+        <w:t xml:space="preserve">, так как   </w:t>
+      </w:r>
+      <w:r>
+        <w:rPr>
           <w:position w:val="-10"/>
         </w:rPr>
-        <w:pict>
-          <v:shape id="_x0000_i1097" type="#_x0000_t75" style="width:23.65pt;height:13.35pt">
+        <w:pict w14:anchorId="2C88786F">
+          <v:shape id="_x0000_i1099" type="#_x0000_t75" style="width:29pt;height:13.5pt">
             <v:imagedata r:id="rId84" o:title=""/>
           </v:shape>
         </w:pict>
@@ -21877,46 +21920,6 @@
         <w:rPr>
           <w:rFonts w:ascii="Arial" w:hAnsi="Arial" w:cs="Arial"/>
         </w:rPr>
-        <w:t>&lt;0</w:t>
-      </w:r>
-      <w:r>
-        <w:t xml:space="preserve">  на отрезке  </w:t>
-      </w:r>
-      <w:r>
-        <w:rPr>
-          <w:rFonts w:ascii="Arial" w:hAnsi="Arial" w:cs="Arial"/>
-        </w:rPr>
-        <w:t>[0;1]</w:t>
-      </w:r>
-      <w:r>
-        <w:t>н</w:t>
-      </w:r>
-      <w:r>
-        <w:t xml:space="preserve">еподвижной точкой является точка </w:t>
-      </w:r>
-      <w:r>
-        <w:rPr>
-          <w:rFonts w:ascii="Arial" w:hAnsi="Arial" w:cs="Arial"/>
-        </w:rPr>
-        <w:t>x=b=1</w:t>
-      </w:r>
-      <w:r>
-        <w:t xml:space="preserve">, так как   </w:t>
-      </w:r>
-      <w:r>
-        <w:rPr>
-          <w:position w:val="-10"/>
-        </w:rPr>
-        <w:pict>
-          <v:shape id="_x0000_i1098" type="#_x0000_t75" style="width:28.8pt;height:13.35pt">
-            <v:imagedata r:id="rId85" o:title=""/>
-          </v:shape>
-        </w:pict>
-      </w:r>
-      <w:r>
-        <w:rPr>
-          <w:rFonts w:ascii="Arial" w:hAnsi="Arial" w:cs="Arial"/>
-        </w:rPr>
         <w:t>f(1)&gt;0.</w:t>
       </w:r>
     </w:p>
@@ -21975,9 +21978,9 @@
         <w:rPr>
           <w:position w:val="-30"/>
         </w:rPr>
-        <w:pict>
-          <v:shape id="_x0000_i1099" type="#_x0000_t75" style="width:147.1pt;height:28.8pt">
-            <v:imagedata r:id="rId86" o:title=""/>
+        <w:pict w14:anchorId="0A810029">
+          <v:shape id="_x0000_i1100" type="#_x0000_t75" style="width:147pt;height:29pt">
+            <v:imagedata r:id="rId85" o:title=""/>
           </v:shape>
         </w:pict>
       </w:r>
@@ -22059,9 +22062,9 @@
           <w:bCs/>
           <w:position w:val="-30"/>
         </w:rPr>
-        <w:pict>
-          <v:shape id="_x0000_i1100" type="#_x0000_t75" style="width:147.1pt;height:28.8pt">
-            <v:imagedata r:id="rId87" o:title=""/>
+        <w:pict w14:anchorId="11EFE376">
+          <v:shape id="_x0000_i1101" type="#_x0000_t75" style="width:147pt;height:29pt">
+            <v:imagedata r:id="rId86" o:title=""/>
           </v:shape>
         </w:pict>
       </w:r>
@@ -22070,7 +22073,6 @@
       <w:tblPr>
         <w:tblW w:w="0" w:type="auto"/>
         <w:jc w:val="right"/>
-        <w:tblInd w:w="-107" w:type="dxa"/>
         <w:tblBorders>
           <w:top w:val="single" w:sz="12" w:space="0" w:color="auto"/>
           <w:left w:val="single" w:sz="12" w:space="0" w:color="auto"/>
@@ -22113,12 +22115,52 @@
                 <w:sz w:val="20"/>
                 <w:szCs w:val="20"/>
               </w:rPr>
-              <w:pict>
-                <v:shape id="Рисунок 83" o:spid="_x0000_i1101" type="#_x0000_t75" style="width:99.75pt;height:7.2pt;visibility:visible">
+              <w:pict w14:anchorId="3AF5F30B">
+                <v:shape id="Рисунок 83" o:spid="_x0000_i1102" type="#_x0000_t75" style="width:100pt;height:7pt;visibility:visible">
+                  <v:imagedata r:id="rId87" o:title=""/>
+                </v:shape>
+              </w:pict>
+            </w:r>
+          </w:p>
+          <w:p>
+            <w:pPr>
+              <w:autoSpaceDE w:val="0"/>
+              <w:autoSpaceDN w:val="0"/>
+              <w:adjustRightInd w:val="0"/>
+              <w:rPr>
+                <w:rFonts w:ascii="Arial" w:hAnsi="Arial" w:cs="Arial"/>
+                <w:sz w:val="20"/>
+                <w:szCs w:val="20"/>
+              </w:rPr>
+            </w:pPr>
+            <w:r>
+              <w:rPr>
+                <w:rFonts w:ascii="Arial" w:hAnsi="Arial" w:cs="Arial"/>
+                <w:noProof/>
+                <w:position w:val="-7"/>
+                <w:sz w:val="20"/>
+                <w:szCs w:val="20"/>
+              </w:rPr>
+              <w:pict w14:anchorId="0879CA49">
+                <v:shape id="Рисунок 84" o:spid="_x0000_i1103" type="#_x0000_t75" style="width:29pt;height:7pt;visibility:visible">
                   <v:imagedata r:id="rId88" o:title=""/>
                 </v:shape>
               </w:pict>
             </w:r>
+            <w:r>
+              <w:rPr>
+                <w:rFonts w:ascii="Arial" w:hAnsi="Arial" w:cs="Arial"/>
+                <w:noProof/>
+                <w:position w:val="-18"/>
+                <w:sz w:val="20"/>
+                <w:szCs w:val="20"/>
+              </w:rPr>
+              <w:pict w14:anchorId="43520B77">
+                <v:shape id="Рисунок 85" o:spid="_x0000_i1104" type="#_x0000_t75" style="width:29pt;height:17.5pt;visibility:visible">
+                  <v:imagedata r:id="rId89" o:title=""/>
+                </v:shape>
+              </w:pict>
+            </w:r>
           </w:p>
           <w:p>
             <w:pPr>
@@ -22135,30 +22177,44 @@
               <w:rPr>
                 <w:rFonts w:ascii="Arial" w:hAnsi="Arial" w:cs="Arial"/>
                 <w:noProof/>
-                <w:position w:val="-7"/>
-                <w:sz w:val="20"/>
-                <w:szCs w:val="20"/>
-              </w:rPr>
-              <w:pict>
-                <v:shape id="Рисунок 84" o:spid="_x0000_i1102" type="#_x0000_t75" style="width:28.8pt;height:7.2pt;visibility:visible">
-                  <v:imagedata r:id="rId89" o:title=""/>
-                </v:shape>
-              </w:pict>
-            </w:r>
-            <w:r>
-              <w:rPr>
-                <w:rFonts w:ascii="Arial" w:hAnsi="Arial" w:cs="Arial"/>
-                <w:noProof/>
-                <w:position w:val="-18"/>
-                <w:sz w:val="20"/>
-                <w:szCs w:val="20"/>
-              </w:rPr>
-              <w:pict>
-                <v:shape id="Рисунок 85" o:spid="_x0000_i1103" type="#_x0000_t75" style="width:28.8pt;height:17.5pt;visibility:visible">
+                <w:position w:val="-34"/>
+                <w:sz w:val="20"/>
+                <w:szCs w:val="20"/>
+              </w:rPr>
+              <w:pict w14:anchorId="3D8EAFDE">
+                <v:shape id="Рисунок 86" o:spid="_x0000_i1105" type="#_x0000_t75" style="width:131.5pt;height:35pt;visibility:visible">
                   <v:imagedata r:id="rId90" o:title=""/>
                 </v:shape>
               </w:pict>
             </w:r>
+            <w:r>
+              <w:rPr>
+                <w:rFonts w:ascii="Arial" w:hAnsi="Arial" w:cs="Arial"/>
+                <w:noProof/>
+                <w:position w:val="-18"/>
+                <w:sz w:val="20"/>
+                <w:szCs w:val="20"/>
+              </w:rPr>
+              <w:pict w14:anchorId="25FDB71C">
+                <v:shape id="Рисунок 87" o:spid="_x0000_i1106" type="#_x0000_t75" style="width:56.5pt;height:17.5pt;visibility:visible">
+                  <v:imagedata r:id="rId91" o:title=""/>
+                </v:shape>
+              </w:pict>
+            </w:r>
+            <w:r>
+              <w:rPr>
+                <w:rFonts w:ascii="Arial" w:hAnsi="Arial" w:cs="Arial"/>
+                <w:noProof/>
+                <w:position w:val="-18"/>
+                <w:sz w:val="20"/>
+                <w:szCs w:val="20"/>
+              </w:rPr>
+              <w:pict w14:anchorId="11667063">
+                <v:shape id="Рисунок 88" o:spid="_x0000_i1107" type="#_x0000_t75" style="width:68pt;height:17.5pt;visibility:visible">
+                  <v:imagedata r:id="rId92" o:title=""/>
+                </v:shape>
+              </w:pict>
+            </w:r>
           </w:p>
           <w:p>
             <w:pPr>
@@ -22179,40 +22235,40 @@
                 <w:sz w:val="20"/>
                 <w:szCs w:val="20"/>
               </w:rPr>
-              <w:pict>
-                <v:shape id="Рисунок 86" o:spid="_x0000_i1104" type="#_x0000_t75" style="width:131.65pt;height:34.95pt;visibility:visible">
-                  <v:imagedata r:id="rId91" o:title=""/>
-                </v:shape>
-              </w:pict>
-            </w:r>
-            <w:r>
-              <w:rPr>
-                <w:rFonts w:ascii="Arial" w:hAnsi="Arial" w:cs="Arial"/>
-                <w:noProof/>
-                <w:position w:val="-18"/>
-                <w:sz w:val="20"/>
-                <w:szCs w:val="20"/>
-              </w:rPr>
-              <w:pict>
-                <v:shape id="Рисунок 87" o:spid="_x0000_i1105" type="#_x0000_t75" style="width:56.55pt;height:17.5pt;visibility:visible">
-                  <v:imagedata r:id="rId92" o:title=""/>
-                </v:shape>
-              </w:pict>
-            </w:r>
-            <w:r>
-              <w:rPr>
-                <w:rFonts w:ascii="Arial" w:hAnsi="Arial" w:cs="Arial"/>
-                <w:noProof/>
-                <w:position w:val="-18"/>
-                <w:sz w:val="20"/>
-                <w:szCs w:val="20"/>
-              </w:rPr>
-              <w:pict>
-                <v:shape id="Рисунок 88" o:spid="_x0000_i1106" type="#_x0000_t75" style="width:67.9pt;height:17.5pt;visibility:visible">
+              <w:pict w14:anchorId="21F236D2">
+                <v:shape id="Рисунок 89" o:spid="_x0000_i1108" type="#_x0000_t75" style="width:131.5pt;height:35pt;visibility:visible">
                   <v:imagedata r:id="rId93" o:title=""/>
                 </v:shape>
               </w:pict>
             </w:r>
+            <w:r>
+              <w:rPr>
+                <w:rFonts w:ascii="Arial" w:hAnsi="Arial" w:cs="Arial"/>
+                <w:noProof/>
+                <w:position w:val="-18"/>
+                <w:sz w:val="20"/>
+                <w:szCs w:val="20"/>
+              </w:rPr>
+              <w:pict w14:anchorId="642DDA3F">
+                <v:shape id="Рисунок 90" o:spid="_x0000_i1109" type="#_x0000_t75" style="width:56.5pt;height:17.5pt;visibility:visible">
+                  <v:imagedata r:id="rId94" o:title=""/>
+                </v:shape>
+              </w:pict>
+            </w:r>
+            <w:r>
+              <w:rPr>
+                <w:rFonts w:ascii="Arial" w:hAnsi="Arial" w:cs="Arial"/>
+                <w:noProof/>
+                <w:position w:val="-18"/>
+                <w:sz w:val="20"/>
+                <w:szCs w:val="20"/>
+              </w:rPr>
+              <w:pict w14:anchorId="4E1A996C">
+                <v:shape id="Рисунок 91" o:spid="_x0000_i1110" type="#_x0000_t75" style="width:92.5pt;height:23.5pt;visibility:visible">
+                  <v:imagedata r:id="rId95" o:title=""/>
+                </v:shape>
+              </w:pict>
+            </w:r>
           </w:p>
           <w:p>
             <w:pPr>
@@ -22220,7 +22276,7 @@
               <w:autoSpaceDN w:val="0"/>
               <w:adjustRightInd w:val="0"/>
               <w:rPr>
-                <w:rFonts w:ascii="Arial" w:hAnsi="Arial" w:cs="Arial"/>
+                <w:rFonts w:ascii="Courier New" w:hAnsi="Courier New" w:cs="Courier New"/>
                 <w:sz w:val="20"/>
                 <w:szCs w:val="20"/>
               </w:rPr>
@@ -22233,62 +22289,22 @@
                 <w:sz w:val="20"/>
                 <w:szCs w:val="20"/>
               </w:rPr>
-              <w:pict>
-                <v:shape id="Рисунок 89" o:spid="_x0000_i1107" type="#_x0000_t75" style="width:131.65pt;height:34.95pt;visibility:visible">
-                  <v:imagedata r:id="rId94" o:title=""/>
-                </v:shape>
-              </w:pict>
-            </w:r>
-            <w:r>
-              <w:rPr>
-                <w:rFonts w:ascii="Arial" w:hAnsi="Arial" w:cs="Arial"/>
-                <w:noProof/>
-                <w:position w:val="-18"/>
-                <w:sz w:val="20"/>
-                <w:szCs w:val="20"/>
-              </w:rPr>
-              <w:pict>
-                <v:shape id="Рисунок 90" o:spid="_x0000_i1108" type="#_x0000_t75" style="width:56.55pt;height:17.5pt;visibility:visible">
-                  <v:imagedata r:id="rId95" o:title=""/>
-                </v:shape>
-              </w:pict>
-            </w:r>
-            <w:r>
-              <w:rPr>
-                <w:rFonts w:ascii="Arial" w:hAnsi="Arial" w:cs="Arial"/>
-                <w:noProof/>
-                <w:position w:val="-18"/>
-                <w:sz w:val="20"/>
-                <w:szCs w:val="20"/>
-              </w:rPr>
-              <w:pict>
-                <v:shape id="Рисунок 91" o:spid="_x0000_i1109" type="#_x0000_t75" style="width:92.55pt;height:23.65pt;visibility:visible">
+              <w:pict w14:anchorId="6D7CABB5">
+                <v:shape id="Рисунок 92" o:spid="_x0000_i1111" type="#_x0000_t75" style="width:131.5pt;height:35pt;visibility:visible">
                   <v:imagedata r:id="rId96" o:title=""/>
                 </v:shape>
               </w:pict>
             </w:r>
-          </w:p>
-          <w:p>
-            <w:pPr>
-              <w:autoSpaceDE w:val="0"/>
-              <w:autoSpaceDN w:val="0"/>
-              <w:adjustRightInd w:val="0"/>
-              <w:rPr>
-                <w:rFonts w:ascii="Courier New" w:hAnsi="Courier New" w:cs="Courier New"/>
-                <w:sz w:val="20"/>
-                <w:szCs w:val="20"/>
-              </w:rPr>
-            </w:pPr>
             <w:r>
               <w:rPr>
                 <w:rFonts w:ascii="Arial" w:hAnsi="Arial" w:cs="Arial"/>
                 <w:noProof/>
-                <w:position w:val="-34"/>
-                <w:sz w:val="20"/>
-                <w:szCs w:val="20"/>
-              </w:rPr>
-              <w:pict>
-                <v:shape id="Рисунок 92" o:spid="_x0000_i1110" type="#_x0000_t75" style="width:131.65pt;height:34.95pt;visibility:visible">
+                <w:position w:val="-18"/>
+                <w:sz w:val="20"/>
+                <w:szCs w:val="20"/>
+              </w:rPr>
+              <w:pict w14:anchorId="62D43909">
+                <v:shape id="Рисунок 93" o:spid="_x0000_i1112" type="#_x0000_t75" style="width:56.5pt;height:17.5pt;visibility:visible">
                   <v:imagedata r:id="rId97" o:title=""/>
                 </v:shape>
               </w:pict>
@@ -22301,23 +22317,9 @@
                 <w:sz w:val="20"/>
                 <w:szCs w:val="20"/>
               </w:rPr>
-              <w:pict>
-                <v:shape id="Рисунок 93" o:spid="_x0000_i1111" type="#_x0000_t75" style="width:56.55pt;height:17.5pt;visibility:visible">
+              <w:pict w14:anchorId="029CF8E6">
+                <v:shape id="Рисунок 94" o:spid="_x0000_i1113" type="#_x0000_t75" style="width:100pt;height:23.5pt;visibility:visible">
                   <v:imagedata r:id="rId98" o:title=""/>
-                </v:shape>
-              </w:pict>
-            </w:r>
-            <w:r>
-              <w:rPr>
-                <w:rFonts w:ascii="Arial" w:hAnsi="Arial" w:cs="Arial"/>
-                <w:noProof/>
-                <w:position w:val="-18"/>
-                <w:sz w:val="20"/>
-                <w:szCs w:val="20"/>
-              </w:rPr>
-              <w:pict>
-                <v:shape id="Рисунок 94" o:spid="_x0000_i1112" type="#_x0000_t75" style="width:99.75pt;height:23.65pt;visibility:visible">
-                  <v:imagedata r:id="rId99" o:title=""/>
                 </v:shape>
               </w:pict>
             </w:r>
@@ -22752,9 +22754,9 @@
         <w:rPr>
           <w:position w:val="-24"/>
         </w:rPr>
-        <w:pict>
-          <v:shape id="_x0000_i1113" type="#_x0000_t75" style="width:331.2pt;height:28.8pt">
-            <v:imagedata r:id="rId100" o:title=""/>
+        <w:pict w14:anchorId="5B052EE0">
+          <v:shape id="_x0000_i1114" type="#_x0000_t75" style="width:331pt;height:29pt">
+            <v:imagedata r:id="rId99" o:title=""/>
           </v:shape>
         </w:pict>
       </w:r>
@@ -22790,7 +22792,6 @@
           <w:b/>
           <w:bCs/>
         </w:rPr>
-        <w:lastRenderedPageBreak/>
         <w:t>4. Схема  алгоритмов,  программа и контрольное тестирование</w:t>
       </w:r>
     </w:p>
@@ -23428,8 +23429,6 @@
           <w:bCs/>
         </w:rPr>
       </w:pPr>
-      <w:bookmarkStart w:id="21" w:name="_GoBack"/>
-      <w:bookmarkEnd w:id="21"/>
     </w:p>
     <w:p>
       <w:pPr>
@@ -25017,7 +25016,7 @@
       </w:r>
     </w:p>
     <w:sectPr>
-      <w:footerReference w:type="default" r:id="rId101"/>
+      <w:footerReference w:type="default" r:id="rId100"/>
       <w:pgSz w:w="11906" w:h="16838"/>
       <w:pgMar w:top="1134" w:right="567" w:bottom="1134" w:left="1701" w:header="907" w:footer="907" w:gutter="0"/>
       <w:pgNumType w:start="10"/>
@@ -25029,7 +25028,7 @@
 </file>
 
 <file path=word/endnotes.xml><?xml version="1.0" encoding="utf-8"?>
-<w:endnotes xmlns:wpc="http://schemas.microsoft.com/office/word/2010/wordprocessingCanvas" xmlns:mc="http://schemas.openxmlformats.org/markup-compatibility/2006" xmlns:o="urn:schemas-microsoft-com:office:office" xmlns:r="http://schemas.openxmlformats.org/officeDocument/2006/relationships" xmlns:m="http://schemas.openxmlformats.org/officeDocument/2006/math" xmlns:v="urn:schemas-microsoft-com:vml" xmlns:wp14="http://schemas.microsoft.com/office/word/2010/wordprocessingDrawing" xmlns:wp="http://schemas.openxmlformats.org/drawingml/2006/wordprocessingDrawing" xmlns:w10="urn:schemas-microsoft-com:office:word" xmlns:w="http://schemas.openxmlformats.org/wordprocessingml/2006/main" xmlns:w14="http://schemas.microsoft.com/office/word/2010/wordml" xmlns:wpg="http://schemas.microsoft.com/office/word/2010/wordprocessingGroup" xmlns:wpi="http://schemas.microsoft.com/office/word/2010/wordprocessingInk" xmlns:wne="http://schemas.microsoft.com/office/word/2006/wordml" xmlns:wps="http://schemas.microsoft.com/office/word/2010/wordprocessingShape" mc:Ignorable="w14 wp14">
+<w:endnotes xmlns:wpc="http://schemas.microsoft.com/office/word/2010/wordprocessingCanvas" xmlns:cx="http://schemas.microsoft.com/office/drawing/2014/chartex" xmlns:cx1="http://schemas.microsoft.com/office/drawing/2015/9/8/chartex" xmlns:cx2="http://schemas.microsoft.com/office/drawing/2015/10/21/chartex" xmlns:cx3="http://schemas.microsoft.com/office/drawing/2016/5/9/chartex" xmlns:cx4="http://schemas.microsoft.com/office/drawing/2016/5/10/chartex" xmlns:cx5="http://schemas.microsoft.com/office/drawing/2016/5/11/chartex" xmlns:cx6="http://schemas.microsoft.com/office/drawing/2016/5/12/chartex" xmlns:cx7="http://schemas.microsoft.com/office/drawing/2016/5/13/chartex" xmlns:cx8="http://schemas.microsoft.com/office/drawing/2016/5/14/chartex" xmlns:mc="http://schemas.openxmlformats.org/markup-compatibility/2006" xmlns:aink="http://schemas.microsoft.com/office/drawing/2016/ink" xmlns:am3d="http://schemas.microsoft.com/office/drawing/2017/model3d" xmlns:o="urn:schemas-microsoft-com:office:office" xmlns:r="http://schemas.openxmlformats.org/officeDocument/2006/relationships" xmlns:m="http://schemas.openxmlformats.org/officeDocument/2006/math" xmlns:v="urn:schemas-microsoft-com:vml" xmlns:wp14="http://schemas.microsoft.com/office/word/2010/wordprocessingDrawing" xmlns:wp="http://schemas.openxmlformats.org/drawingml/2006/wordprocessingDrawing" xmlns:w10="urn:schemas-microsoft-com:office:word" xmlns:w="http://schemas.openxmlformats.org/wordprocessingml/2006/main" xmlns:w14="http://schemas.microsoft.com/office/word/2010/wordml" xmlns:w15="http://schemas.microsoft.com/office/word/2012/wordml" xmlns:w16cid="http://schemas.microsoft.com/office/word/2016/wordml/cid" xmlns:w16se="http://schemas.microsoft.com/office/word/2015/wordml/symex" xmlns:wpg="http://schemas.microsoft.com/office/word/2010/wordprocessingGroup" xmlns:wpi="http://schemas.microsoft.com/office/word/2010/wordprocessingInk" xmlns:wne="http://schemas.microsoft.com/office/word/2006/wordml" xmlns:wps="http://schemas.microsoft.com/office/word/2010/wordprocessingShape" mc:Ignorable="w14 w15 w16se w16cid wp14">
   <w:endnote w:type="separator" w:id="-1">
     <w:p>
       <w:r>
@@ -25048,7 +25047,7 @@
 </file>
 
 <file path=word/footer1.xml><?xml version="1.0" encoding="utf-8"?>
-<w:ftr xmlns:wpc="http://schemas.microsoft.com/office/word/2010/wordprocessingCanvas" xmlns:mc="http://schemas.openxmlformats.org/markup-compatibility/2006" xmlns:o="urn:schemas-microsoft-com:office:office" xmlns:r="http://schemas.openxmlformats.org/officeDocument/2006/relationships" xmlns:m="http://schemas.openxmlformats.org/officeDocument/2006/math" xmlns:v="urn:schemas-microsoft-com:vml" xmlns:wp14="http://schemas.microsoft.com/office/word/2010/wordprocessingDrawing" xmlns:wp="http://schemas.openxmlformats.org/drawingml/2006/wordprocessingDrawing" xmlns:w10="urn:schemas-microsoft-com:office:word" xmlns:w="http://schemas.openxmlformats.org/wordprocessingml/2006/main" xmlns:w14="http://schemas.microsoft.com/office/word/2010/wordml" xmlns:wpg="http://schemas.microsoft.com/office/word/2010/wordprocessingGroup" xmlns:wpi="http://schemas.microsoft.com/office/word/2010/wordprocessingInk" xmlns:wne="http://schemas.microsoft.com/office/word/2006/wordml" xmlns:wps="http://schemas.microsoft.com/office/word/2010/wordprocessingShape" mc:Ignorable="w14 wp14">
+<w:ftr xmlns:wpc="http://schemas.microsoft.com/office/word/2010/wordprocessingCanvas" xmlns:cx="http://schemas.microsoft.com/office/drawing/2014/chartex" xmlns:cx1="http://schemas.microsoft.com/office/drawing/2015/9/8/chartex" xmlns:cx2="http://schemas.microsoft.com/office/drawing/2015/10/21/chartex" xmlns:cx3="http://schemas.microsoft.com/office/drawing/2016/5/9/chartex" xmlns:cx4="http://schemas.microsoft.com/office/drawing/2016/5/10/chartex" xmlns:cx5="http://schemas.microsoft.com/office/drawing/2016/5/11/chartex" xmlns:cx6="http://schemas.microsoft.com/office/drawing/2016/5/12/chartex" xmlns:cx7="http://schemas.microsoft.com/office/drawing/2016/5/13/chartex" xmlns:cx8="http://schemas.microsoft.com/office/drawing/2016/5/14/chartex" xmlns:mc="http://schemas.openxmlformats.org/markup-compatibility/2006" xmlns:aink="http://schemas.microsoft.com/office/drawing/2016/ink" xmlns:am3d="http://schemas.microsoft.com/office/drawing/2017/model3d" xmlns:o="urn:schemas-microsoft-com:office:office" xmlns:r="http://schemas.openxmlformats.org/officeDocument/2006/relationships" xmlns:m="http://schemas.openxmlformats.org/officeDocument/2006/math" xmlns:v="urn:schemas-microsoft-com:vml" xmlns:wp14="http://schemas.microsoft.com/office/word/2010/wordprocessingDrawing" xmlns:wp="http://schemas.openxmlformats.org/drawingml/2006/wordprocessingDrawing" xmlns:w10="urn:schemas-microsoft-com:office:word" xmlns:w="http://schemas.openxmlformats.org/wordprocessingml/2006/main" xmlns:w14="http://schemas.microsoft.com/office/word/2010/wordml" xmlns:w15="http://schemas.microsoft.com/office/word/2012/wordml" xmlns:w16cid="http://schemas.microsoft.com/office/word/2016/wordml/cid" xmlns:w16se="http://schemas.microsoft.com/office/word/2015/wordml/symex" xmlns:wpg="http://schemas.microsoft.com/office/word/2010/wordprocessingGroup" xmlns:wpi="http://schemas.microsoft.com/office/word/2010/wordprocessingInk" xmlns:wne="http://schemas.microsoft.com/office/word/2006/wordml" xmlns:wps="http://schemas.microsoft.com/office/word/2010/wordprocessingShape" mc:Ignorable="w14 w15 w16se w16cid wp14">
   <w:p>
     <w:pPr>
       <w:pStyle w:val="a7"/>
@@ -25154,7 +25153,7 @@
 </file>
 
 <file path=word/footnotes.xml><?xml version="1.0" encoding="utf-8"?>
-<w:footnotes xmlns:wpc="http://schemas.microsoft.com/office/word/2010/wordprocessingCanvas" xmlns:mc="http://schemas.openxmlformats.org/markup-compatibility/2006" xmlns:o="urn:schemas-microsoft-com:office:office" xmlns:r="http://schemas.openxmlformats.org/officeDocument/2006/relationships" xmlns:m="http://schemas.openxmlformats.org/officeDocument/2006/math" xmlns:v="urn:schemas-microsoft-com:vml" xmlns:wp14="http://schemas.microsoft.com/office/word/2010/wordprocessingDrawing" xmlns:wp="http://schemas.openxmlformats.org/drawingml/2006/wordprocessingDrawing" xmlns:w10="urn:schemas-microsoft-com:office:word" xmlns:w="http://schemas.openxmlformats.org/wordprocessingml/2006/main" xmlns:w14="http://schemas.microsoft.com/office/word/2010/wordml" xmlns:wpg="http://schemas.microsoft.com/office/word/2010/wordprocessingGroup" xmlns:wpi="http://schemas.microsoft.com/office/word/2010/wordprocessingInk" xmlns:wne="http://schemas.microsoft.com/office/word/2006/wordml" xmlns:wps="http://schemas.microsoft.com/office/word/2010/wordprocessingShape" mc:Ignorable="w14 wp14">
+<w:footnotes xmlns:wpc="http://schemas.microsoft.com/office/word/2010/wordprocessingCanvas" xmlns:cx="http://schemas.microsoft.com/office/drawing/2014/chartex" xmlns:cx1="http://schemas.microsoft.com/office/drawing/2015/9/8/chartex" xmlns:cx2="http://schemas.microsoft.com/office/drawing/2015/10/21/chartex" xmlns:cx3="http://schemas.microsoft.com/office/drawing/2016/5/9/chartex" xmlns:cx4="http://schemas.microsoft.com/office/drawing/2016/5/10/chartex" xmlns:cx5="http://schemas.microsoft.com/office/drawing/2016/5/11/chartex" xmlns:cx6="http://schemas.microsoft.com/office/drawing/2016/5/12/chartex" xmlns:cx7="http://schemas.microsoft.com/office/drawing/2016/5/13/chartex" xmlns:cx8="http://schemas.microsoft.com/office/drawing/2016/5/14/chartex" xmlns:mc="http://schemas.openxmlformats.org/markup-compatibility/2006" xmlns:aink="http://schemas.microsoft.com/office/drawing/2016/ink" xmlns:am3d="http://schemas.microsoft.com/office/drawing/2017/model3d" xmlns:o="urn:schemas-microsoft-com:office:office" xmlns:r="http://schemas.openxmlformats.org/officeDocument/2006/relationships" xmlns:m="http://schemas.openxmlformats.org/officeDocument/2006/math" xmlns:v="urn:schemas-microsoft-com:vml" xmlns:wp14="http://schemas.microsoft.com/office/word/2010/wordprocessingDrawing" xmlns:wp="http://schemas.openxmlformats.org/drawingml/2006/wordprocessingDrawing" xmlns:w10="urn:schemas-microsoft-com:office:word" xmlns:w="http://schemas.openxmlformats.org/wordprocessingml/2006/main" xmlns:w14="http://schemas.microsoft.com/office/word/2010/wordml" xmlns:w15="http://schemas.microsoft.com/office/word/2012/wordml" xmlns:w16cid="http://schemas.microsoft.com/office/word/2016/wordml/cid" xmlns:w16se="http://schemas.microsoft.com/office/word/2015/wordml/symex" xmlns:wpg="http://schemas.microsoft.com/office/word/2010/wordprocessingGroup" xmlns:wpi="http://schemas.microsoft.com/office/word/2010/wordprocessingInk" xmlns:wne="http://schemas.microsoft.com/office/word/2006/wordml" xmlns:wps="http://schemas.microsoft.com/office/word/2010/wordprocessingShape" mc:Ignorable="w14 w15 w16se w16cid wp14">
   <w:footnote w:type="separator" w:id="-1">
     <w:p>
       <w:r>
@@ -25173,8 +25172,8 @@
 </file>
 
 <file path=word/numbering.xml><?xml version="1.0" encoding="utf-8"?>
-<w:numbering xmlns:wpc="http://schemas.microsoft.com/office/word/2010/wordprocessingCanvas" xmlns:mc="http://schemas.openxmlformats.org/markup-compatibility/2006" xmlns:o="urn:schemas-microsoft-com:office:office" xmlns:r="http://schemas.openxmlformats.org/officeDocument/2006/relationships" xmlns:m="http://schemas.openxmlformats.org/officeDocument/2006/math" xmlns:v="urn:schemas-microsoft-com:vml" xmlns:wp14="http://schemas.microsoft.com/office/word/2010/wordprocessingDrawing" xmlns:wp="http://schemas.openxmlformats.org/drawingml/2006/wordprocessingDrawing" xmlns:w10="urn:schemas-microsoft-com:office:word" xmlns:w="http://schemas.openxmlformats.org/wordprocessingml/2006/main" xmlns:w14="http://schemas.microsoft.com/office/word/2010/wordml" xmlns:wpg="http://schemas.microsoft.com/office/word/2010/wordprocessingGroup" xmlns:wpi="http://schemas.microsoft.com/office/word/2010/wordprocessingInk" xmlns:wne="http://schemas.microsoft.com/office/word/2006/wordml" xmlns:wps="http://schemas.microsoft.com/office/word/2010/wordprocessingShape" mc:Ignorable="w14 wp14">
-  <w:abstractNum w:abstractNumId="0">
+<w:numbering xmlns:wpc="http://schemas.microsoft.com/office/word/2010/wordprocessingCanvas" xmlns:cx="http://schemas.microsoft.com/office/drawing/2014/chartex" xmlns:cx1="http://schemas.microsoft.com/office/drawing/2015/9/8/chartex" xmlns:cx2="http://schemas.microsoft.com/office/drawing/2015/10/21/chartex" xmlns:cx3="http://schemas.microsoft.com/office/drawing/2016/5/9/chartex" xmlns:cx4="http://schemas.microsoft.com/office/drawing/2016/5/10/chartex" xmlns:cx5="http://schemas.microsoft.com/office/drawing/2016/5/11/chartex" xmlns:cx6="http://schemas.microsoft.com/office/drawing/2016/5/12/chartex" xmlns:cx7="http://schemas.microsoft.com/office/drawing/2016/5/13/chartex" xmlns:cx8="http://schemas.microsoft.com/office/drawing/2016/5/14/chartex" xmlns:mc="http://schemas.openxmlformats.org/markup-compatibility/2006" xmlns:aink="http://schemas.microsoft.com/office/drawing/2016/ink" xmlns:am3d="http://schemas.microsoft.com/office/drawing/2017/model3d" xmlns:o="urn:schemas-microsoft-com:office:office" xmlns:r="http://schemas.openxmlformats.org/officeDocument/2006/relationships" xmlns:m="http://schemas.openxmlformats.org/officeDocument/2006/math" xmlns:v="urn:schemas-microsoft-com:vml" xmlns:wp14="http://schemas.microsoft.com/office/word/2010/wordprocessingDrawing" xmlns:wp="http://schemas.openxmlformats.org/drawingml/2006/wordprocessingDrawing" xmlns:w10="urn:schemas-microsoft-com:office:word" xmlns:w="http://schemas.openxmlformats.org/wordprocessingml/2006/main" xmlns:w14="http://schemas.microsoft.com/office/word/2010/wordml" xmlns:w15="http://schemas.microsoft.com/office/word/2012/wordml" xmlns:w16cid="http://schemas.microsoft.com/office/word/2016/wordml/cid" xmlns:w16se="http://schemas.microsoft.com/office/word/2015/wordml/symex" xmlns:wpg="http://schemas.microsoft.com/office/word/2010/wordprocessingGroup" xmlns:wpi="http://schemas.microsoft.com/office/word/2010/wordprocessingInk" xmlns:wne="http://schemas.microsoft.com/office/word/2006/wordml" xmlns:wps="http://schemas.microsoft.com/office/word/2010/wordprocessingShape" mc:Ignorable="w14 w15 w16se w16cid wp14">
+  <w:abstractNum w:abstractNumId="0" w15:restartNumberingAfterBreak="0">
     <w:nsid w:val="FFFFFF7C"/>
     <w:multiLevelType w:val="singleLevel"/>
     <w:tmpl w:val="5A40CE84"/>
@@ -25191,7 +25190,7 @@
       </w:pPr>
     </w:lvl>
   </w:abstractNum>
-  <w:abstractNum w:abstractNumId="1">
+  <w:abstractNum w:abstractNumId="1" w15:restartNumberingAfterBreak="0">
     <w:nsid w:val="0AA505B6"/>
     <w:multiLevelType w:val="hybridMultilevel"/>
     <w:tmpl w:val="360E2E9A"/>
@@ -25307,7 +25306,7 @@
       </w:pPr>
     </w:lvl>
   </w:abstractNum>
-  <w:abstractNum w:abstractNumId="2">
+  <w:abstractNum w:abstractNumId="2" w15:restartNumberingAfterBreak="0">
     <w:nsid w:val="0AC9052D"/>
     <w:multiLevelType w:val="hybridMultilevel"/>
     <w:tmpl w:val="9DAA1E80"/>
@@ -25420,7 +25419,7 @@
       </w:pPr>
     </w:lvl>
   </w:abstractNum>
-  <w:abstractNum w:abstractNumId="3">
+  <w:abstractNum w:abstractNumId="3" w15:restartNumberingAfterBreak="0">
     <w:nsid w:val="0BD517B5"/>
     <w:multiLevelType w:val="hybridMultilevel"/>
     <w:tmpl w:val="41722700"/>
@@ -25541,7 +25540,7 @@
       </w:pPr>
     </w:lvl>
   </w:abstractNum>
-  <w:abstractNum w:abstractNumId="4">
+  <w:abstractNum w:abstractNumId="4" w15:restartNumberingAfterBreak="0">
     <w:nsid w:val="158F557C"/>
     <w:multiLevelType w:val="multilevel"/>
     <w:tmpl w:val="206057D6"/>
@@ -25672,7 +25671,7 @@
       </w:pPr>
     </w:lvl>
   </w:abstractNum>
-  <w:abstractNum w:abstractNumId="5">
+  <w:abstractNum w:abstractNumId="5" w15:restartNumberingAfterBreak="0">
     <w:nsid w:val="19545010"/>
     <w:multiLevelType w:val="hybridMultilevel"/>
     <w:tmpl w:val="7410E37A"/>
@@ -25761,7 +25760,7 @@
       </w:pPr>
     </w:lvl>
   </w:abstractNum>
-  <w:abstractNum w:abstractNumId="6">
+  <w:abstractNum w:abstractNumId="6" w15:restartNumberingAfterBreak="0">
     <w:nsid w:val="1C7973F5"/>
     <w:multiLevelType w:val="hybridMultilevel"/>
     <w:tmpl w:val="9F6C5D30"/>
@@ -25877,7 +25876,7 @@
       </w:pPr>
     </w:lvl>
   </w:abstractNum>
-  <w:abstractNum w:abstractNumId="7">
+  <w:abstractNum w:abstractNumId="7" w15:restartNumberingAfterBreak="0">
     <w:nsid w:val="20910CE7"/>
     <w:multiLevelType w:val="hybridMultilevel"/>
     <w:tmpl w:val="F8243198"/>
@@ -25966,7 +25965,7 @@
       </w:pPr>
     </w:lvl>
   </w:abstractNum>
-  <w:abstractNum w:abstractNumId="8">
+  <w:abstractNum w:abstractNumId="8" w15:restartNumberingAfterBreak="0">
     <w:nsid w:val="2C3D62A1"/>
     <w:multiLevelType w:val="hybridMultilevel"/>
     <w:tmpl w:val="4EC08840"/>
@@ -26086,7 +26085,7 @@
       </w:pPr>
     </w:lvl>
   </w:abstractNum>
-  <w:abstractNum w:abstractNumId="9">
+  <w:abstractNum w:abstractNumId="9" w15:restartNumberingAfterBreak="0">
     <w:nsid w:val="2D49178E"/>
     <w:multiLevelType w:val="hybridMultilevel"/>
     <w:tmpl w:val="34981FF8"/>
@@ -26175,7 +26174,7 @@
       </w:pPr>
     </w:lvl>
   </w:abstractNum>
-  <w:abstractNum w:abstractNumId="10">
+  <w:abstractNum w:abstractNumId="10" w15:restartNumberingAfterBreak="0">
     <w:nsid w:val="366D2796"/>
     <w:multiLevelType w:val="hybridMultilevel"/>
     <w:tmpl w:val="79A06E14"/>
@@ -26293,7 +26292,7 @@
       </w:pPr>
     </w:lvl>
   </w:abstractNum>
-  <w:abstractNum w:abstractNumId="11">
+  <w:abstractNum w:abstractNumId="11" w15:restartNumberingAfterBreak="0">
     <w:nsid w:val="47815595"/>
     <w:multiLevelType w:val="hybridMultilevel"/>
     <w:tmpl w:val="035ACB04"/>
@@ -26412,7 +26411,7 @@
       </w:pPr>
     </w:lvl>
   </w:abstractNum>
-  <w:abstractNum w:abstractNumId="12">
+  <w:abstractNum w:abstractNumId="12" w15:restartNumberingAfterBreak="0">
     <w:nsid w:val="5D083EEA"/>
     <w:multiLevelType w:val="hybridMultilevel"/>
     <w:tmpl w:val="A25410A8"/>
@@ -26525,7 +26524,7 @@
       </w:rPr>
     </w:lvl>
   </w:abstractNum>
-  <w:abstractNum w:abstractNumId="13">
+  <w:abstractNum w:abstractNumId="13" w15:restartNumberingAfterBreak="0">
     <w:nsid w:val="63157ADF"/>
     <w:multiLevelType w:val="hybridMultilevel"/>
     <w:tmpl w:val="67548F5E"/>
@@ -26642,7 +26641,7 @@
       </w:pPr>
     </w:lvl>
   </w:abstractNum>
-  <w:abstractNum w:abstractNumId="14">
+  <w:abstractNum w:abstractNumId="14" w15:restartNumberingAfterBreak="0">
     <w:nsid w:val="6FA84EF5"/>
     <w:multiLevelType w:val="hybridMultilevel"/>
     <w:tmpl w:val="5CA804CC"/>
@@ -26758,7 +26757,7 @@
       </w:pPr>
     </w:lvl>
   </w:abstractNum>
-  <w:abstractNum w:abstractNumId="15">
+  <w:abstractNum w:abstractNumId="15" w15:restartNumberingAfterBreak="0">
     <w:nsid w:val="76805269"/>
     <w:multiLevelType w:val="hybridMultilevel"/>
     <w:tmpl w:val="C1B6DCD4"/>
@@ -26878,7 +26877,7 @@
       </w:pPr>
     </w:lvl>
   </w:abstractNum>
-  <w:abstractNum w:abstractNumId="16">
+  <w:abstractNum w:abstractNumId="16" w15:restartNumberingAfterBreak="0">
     <w:nsid w:val="78971B83"/>
     <w:multiLevelType w:val="hybridMultilevel"/>
     <w:tmpl w:val="08AC2312"/>
@@ -27198,7 +27197,7 @@
 </file>
 
 <file path=word/styles.xml><?xml version="1.0" encoding="utf-8"?>
-<w:styles xmlns:mc="http://schemas.openxmlformats.org/markup-compatibility/2006" xmlns:r="http://schemas.openxmlformats.org/officeDocument/2006/relationships" xmlns:w="http://schemas.openxmlformats.org/wordprocessingml/2006/main" xmlns:w14="http://schemas.microsoft.com/office/word/2010/wordml" mc:Ignorable="w14">
+<w:styles xmlns:mc="http://schemas.openxmlformats.org/markup-compatibility/2006" xmlns:r="http://schemas.openxmlformats.org/officeDocument/2006/relationships" xmlns:w="http://schemas.openxmlformats.org/wordprocessingml/2006/main" xmlns:w14="http://schemas.microsoft.com/office/word/2010/wordml" xmlns:w15="http://schemas.microsoft.com/office/word/2012/wordml" xmlns:w16cid="http://schemas.microsoft.com/office/word/2016/wordml/cid" xmlns:w16se="http://schemas.microsoft.com/office/word/2015/wordml/symex" mc:Ignorable="w14 w15 w16se w16cid">
   <w:docDefaults>
     <w:rPrDefault>
       <w:rPr>
@@ -27208,144 +27207,383 @@
     </w:rPrDefault>
     <w:pPrDefault/>
   </w:docDefaults>
-  <w:latentStyles w:defLockedState="1" w:defUIPriority="99" w:defSemiHidden="1" w:defUnhideWhenUsed="1" w:defQFormat="0" w:count="267">
-    <w:lsdException w:name="Normal" w:semiHidden="0" w:uiPriority="0" w:unhideWhenUsed="0" w:qFormat="1"/>
-    <w:lsdException w:name="heading 1" w:semiHidden="0" w:uiPriority="9" w:unhideWhenUsed="0" w:qFormat="1"/>
-    <w:lsdException w:name="heading 2" w:semiHidden="0" w:uiPriority="9" w:unhideWhenUsed="0" w:qFormat="1"/>
-    <w:lsdException w:name="heading 3" w:semiHidden="0" w:uiPriority="9" w:unhideWhenUsed="0" w:qFormat="1"/>
-    <w:lsdException w:name="heading 4" w:semiHidden="0" w:uiPriority="9" w:unhideWhenUsed="0" w:qFormat="1"/>
-    <w:lsdException w:name="heading 5" w:semiHidden="0" w:uiPriority="9" w:unhideWhenUsed="0" w:qFormat="1"/>
-    <w:lsdException w:name="heading 6" w:semiHidden="0" w:uiPriority="9" w:unhideWhenUsed="0" w:qFormat="1"/>
-    <w:lsdException w:name="heading 7" w:semiHidden="0" w:uiPriority="9" w:unhideWhenUsed="0" w:qFormat="1"/>
-    <w:lsdException w:name="heading 8" w:semiHidden="0" w:uiPriority="9" w:unhideWhenUsed="0" w:qFormat="1"/>
-    <w:lsdException w:name="heading 9" w:semiHidden="0" w:uiPriority="9" w:unhideWhenUsed="0" w:qFormat="1"/>
-    <w:lsdException w:name="toc 1" w:uiPriority="39"/>
-    <w:lsdException w:name="toc 2" w:uiPriority="39"/>
-    <w:lsdException w:name="toc 3" w:uiPriority="39"/>
-    <w:lsdException w:name="toc 4" w:uiPriority="39"/>
-    <w:lsdException w:name="toc 5" w:uiPriority="39"/>
-    <w:lsdException w:name="toc 6" w:uiPriority="39"/>
-    <w:lsdException w:name="toc 7" w:uiPriority="39"/>
-    <w:lsdException w:name="toc 8" w:uiPriority="39"/>
-    <w:lsdException w:name="toc 9" w:uiPriority="39"/>
-    <w:lsdException w:name="caption" w:uiPriority="35" w:qFormat="1"/>
-    <w:lsdException w:name="Title" w:semiHidden="0" w:uiPriority="10" w:unhideWhenUsed="0" w:qFormat="1"/>
-    <w:lsdException w:name="Default Paragraph Font" w:uiPriority="1"/>
-    <w:lsdException w:name="Subtitle" w:semiHidden="0" w:uiPriority="11" w:unhideWhenUsed="0" w:qFormat="1"/>
-    <w:lsdException w:name="Strong" w:semiHidden="0" w:uiPriority="22" w:unhideWhenUsed="0" w:qFormat="1"/>
-    <w:lsdException w:name="Emphasis" w:semiHidden="0" w:uiPriority="20" w:unhideWhenUsed="0" w:qFormat="1"/>
-    <w:lsdException w:name="Table Grid" w:semiHidden="0" w:uiPriority="59" w:unhideWhenUsed="0"/>
-    <w:lsdException w:name="Placeholder Text" w:locked="0" w:unhideWhenUsed="0"/>
-    <w:lsdException w:name="No Spacing" w:locked="0" w:semiHidden="0" w:uiPriority="1" w:unhideWhenUsed="0" w:qFormat="1"/>
-    <w:lsdException w:name="Light Shading" w:locked="0" w:semiHidden="0" w:uiPriority="60" w:unhideWhenUsed="0"/>
-    <w:lsdException w:name="Light List" w:locked="0" w:semiHidden="0" w:uiPriority="61" w:unhideWhenUsed="0"/>
-    <w:lsdException w:name="Light Grid" w:locked="0" w:semiHidden="0" w:uiPriority="62" w:unhideWhenUsed="0"/>
-    <w:lsdException w:name="Medium Shading 1" w:locked="0" w:semiHidden="0" w:uiPriority="63" w:unhideWhenUsed="0"/>
-    <w:lsdException w:name="Medium Shading 2" w:locked="0" w:semiHidden="0" w:uiPriority="64" w:unhideWhenUsed="0"/>
-    <w:lsdException w:name="Medium List 1" w:locked="0" w:semiHidden="0" w:uiPriority="65" w:unhideWhenUsed="0"/>
-    <w:lsdException w:name="Medium List 2" w:locked="0" w:semiHidden="0" w:uiPriority="66" w:unhideWhenUsed="0"/>
-    <w:lsdException w:name="Medium Grid 1" w:locked="0" w:semiHidden="0" w:uiPriority="67" w:unhideWhenUsed="0"/>
-    <w:lsdException w:name="Medium Grid 2" w:locked="0" w:semiHidden="0" w:uiPriority="68" w:unhideWhenUsed="0"/>
-    <w:lsdException w:name="Medium Grid 3" w:locked="0" w:semiHidden="0" w:uiPriority="69" w:unhideWhenUsed="0"/>
-    <w:lsdException w:name="Dark List" w:locked="0" w:semiHidden="0" w:uiPriority="70" w:unhideWhenUsed="0"/>
-    <w:lsdException w:name="Colorful Shading" w:locked="0" w:semiHidden="0" w:uiPriority="71" w:unhideWhenUsed="0"/>
-    <w:lsdException w:name="Colorful List" w:locked="0" w:semiHidden="0" w:uiPriority="72" w:unhideWhenUsed="0"/>
-    <w:lsdException w:name="Colorful Grid" w:locked="0" w:semiHidden="0" w:uiPriority="73" w:unhideWhenUsed="0"/>
-    <w:lsdException w:name="Light Shading Accent 1" w:locked="0" w:semiHidden="0" w:uiPriority="60" w:unhideWhenUsed="0"/>
-    <w:lsdException w:name="Light List Accent 1" w:locked="0" w:semiHidden="0" w:uiPriority="61" w:unhideWhenUsed="0"/>
-    <w:lsdException w:name="Light Grid Accent 1" w:locked="0" w:semiHidden="0" w:uiPriority="62" w:unhideWhenUsed="0"/>
-    <w:lsdException w:name="Medium Shading 1 Accent 1" w:locked="0" w:semiHidden="0" w:uiPriority="63" w:unhideWhenUsed="0"/>
-    <w:lsdException w:name="Medium Shading 2 Accent 1" w:locked="0" w:semiHidden="0" w:uiPriority="64" w:unhideWhenUsed="0"/>
-    <w:lsdException w:name="Medium List 1 Accent 1" w:locked="0" w:semiHidden="0" w:uiPriority="65" w:unhideWhenUsed="0"/>
-    <w:lsdException w:name="Revision" w:locked="0" w:unhideWhenUsed="0"/>
-    <w:lsdException w:name="List Paragraph" w:locked="0" w:semiHidden="0" w:uiPriority="34" w:unhideWhenUsed="0" w:qFormat="1"/>
-    <w:lsdException w:name="Quote" w:locked="0" w:semiHidden="0" w:uiPriority="29" w:unhideWhenUsed="0" w:qFormat="1"/>
-    <w:lsdException w:name="Intense Quote" w:locked="0" w:semiHidden="0" w:uiPriority="30" w:unhideWhenUsed="0" w:qFormat="1"/>
-    <w:lsdException w:name="Medium List 2 Accent 1" w:locked="0" w:semiHidden="0" w:uiPriority="66" w:unhideWhenUsed="0"/>
-    <w:lsdException w:name="Medium Grid 1 Accent 1" w:locked="0" w:semiHidden="0" w:uiPriority="67" w:unhideWhenUsed="0"/>
-    <w:lsdException w:name="Medium Grid 2 Accent 1" w:locked="0" w:semiHidden="0" w:uiPriority="68" w:unhideWhenUsed="0"/>
-    <w:lsdException w:name="Medium Grid 3 Accent 1" w:locked="0" w:semiHidden="0" w:uiPriority="69" w:unhideWhenUsed="0"/>
-    <w:lsdException w:name="Dark List Accent 1" w:locked="0" w:semiHidden="0" w:uiPriority="70" w:unhideWhenUsed="0"/>
-    <w:lsdException w:name="Colorful Shading Accent 1" w:locked="0" w:semiHidden="0" w:uiPriority="71" w:unhideWhenUsed="0"/>
-    <w:lsdException w:name="Colorful List Accent 1" w:locked="0" w:semiHidden="0" w:uiPriority="72" w:unhideWhenUsed="0"/>
-    <w:lsdException w:name="Colorful Grid Accent 1" w:locked="0" w:semiHidden="0" w:uiPriority="73" w:unhideWhenUsed="0"/>
-    <w:lsdException w:name="Light Shading Accent 2" w:locked="0" w:semiHidden="0" w:uiPriority="60" w:unhideWhenUsed="0"/>
-    <w:lsdException w:name="Light List Accent 2" w:locked="0" w:semiHidden="0" w:uiPriority="61" w:unhideWhenUsed="0"/>
-    <w:lsdException w:name="Light Grid Accent 2" w:locked="0" w:semiHidden="0" w:uiPriority="62" w:unhideWhenUsed="0"/>
-    <w:lsdException w:name="Medium Shading 1 Accent 2" w:locked="0" w:semiHidden="0" w:uiPriority="63" w:unhideWhenUsed="0"/>
-    <w:lsdException w:name="Medium Shading 2 Accent 2" w:locked="0" w:semiHidden="0" w:uiPriority="64" w:unhideWhenUsed="0"/>
-    <w:lsdException w:name="Medium List 1 Accent 2" w:locked="0" w:semiHidden="0" w:uiPriority="65" w:unhideWhenUsed="0"/>
-    <w:lsdException w:name="Medium List 2 Accent 2" w:locked="0" w:semiHidden="0" w:uiPriority="66" w:unhideWhenUsed="0"/>
-    <w:lsdException w:name="Medium Grid 1 Accent 2" w:locked="0" w:semiHidden="0" w:uiPriority="67" w:unhideWhenUsed="0"/>
-    <w:lsdException w:name="Medium Grid 2 Accent 2" w:locked="0" w:semiHidden="0" w:uiPriority="68" w:unhideWhenUsed="0"/>
-    <w:lsdException w:name="Medium Grid 3 Accent 2" w:locked="0" w:semiHidden="0" w:uiPriority="69" w:unhideWhenUsed="0"/>
-    <w:lsdException w:name="Dark List Accent 2" w:locked="0" w:semiHidden="0" w:uiPriority="70" w:unhideWhenUsed="0"/>
-    <w:lsdException w:name="Colorful Shading Accent 2" w:locked="0" w:semiHidden="0" w:uiPriority="71" w:unhideWhenUsed="0"/>
-    <w:lsdException w:name="Colorful List Accent 2" w:locked="0" w:semiHidden="0" w:uiPriority="72" w:unhideWhenUsed="0"/>
-    <w:lsdException w:name="Colorful Grid Accent 2" w:locked="0" w:semiHidden="0" w:uiPriority="73" w:unhideWhenUsed="0"/>
-    <w:lsdException w:name="Light Shading Accent 3" w:locked="0" w:semiHidden="0" w:uiPriority="60" w:unhideWhenUsed="0"/>
-    <w:lsdException w:name="Light List Accent 3" w:locked="0" w:semiHidden="0" w:uiPriority="61" w:unhideWhenUsed="0"/>
-    <w:lsdException w:name="Light Grid Accent 3" w:locked="0" w:semiHidden="0" w:uiPriority="62" w:unhideWhenUsed="0"/>
-    <w:lsdException w:name="Medium Shading 1 Accent 3" w:locked="0" w:semiHidden="0" w:uiPriority="63" w:unhideWhenUsed="0"/>
-    <w:lsdException w:name="Medium Shading 2 Accent 3" w:locked="0" w:semiHidden="0" w:uiPriority="64" w:unhideWhenUsed="0"/>
-    <w:lsdException w:name="Medium List 1 Accent 3" w:locked="0" w:semiHidden="0" w:uiPriority="65" w:unhideWhenUsed="0"/>
-    <w:lsdException w:name="Medium List 2 Accent 3" w:locked="0" w:semiHidden="0" w:uiPriority="66" w:unhideWhenUsed="0"/>
-    <w:lsdException w:name="Medium Grid 1 Accent 3" w:locked="0" w:semiHidden="0" w:uiPriority="67" w:unhideWhenUsed="0"/>
-    <w:lsdException w:name="Medium Grid 2 Accent 3" w:locked="0" w:semiHidden="0" w:uiPriority="68" w:unhideWhenUsed="0"/>
-    <w:lsdException w:name="Medium Grid 3 Accent 3" w:locked="0" w:semiHidden="0" w:uiPriority="69" w:unhideWhenUsed="0"/>
-    <w:lsdException w:name="Dark List Accent 3" w:locked="0" w:semiHidden="0" w:uiPriority="70" w:unhideWhenUsed="0"/>
-    <w:lsdException w:name="Colorful Shading Accent 3" w:locked="0" w:semiHidden="0" w:uiPriority="71" w:unhideWhenUsed="0"/>
-    <w:lsdException w:name="Colorful List Accent 3" w:locked="0" w:semiHidden="0" w:uiPriority="72" w:unhideWhenUsed="0"/>
-    <w:lsdException w:name="Colorful Grid Accent 3" w:locked="0" w:semiHidden="0" w:uiPriority="73" w:unhideWhenUsed="0"/>
-    <w:lsdException w:name="Light Shading Accent 4" w:locked="0" w:semiHidden="0" w:uiPriority="60" w:unhideWhenUsed="0"/>
-    <w:lsdException w:name="Light List Accent 4" w:locked="0" w:semiHidden="0" w:uiPriority="61" w:unhideWhenUsed="0"/>
-    <w:lsdException w:name="Light Grid Accent 4" w:locked="0" w:semiHidden="0" w:uiPriority="62" w:unhideWhenUsed="0"/>
-    <w:lsdException w:name="Medium Shading 1 Accent 4" w:locked="0" w:semiHidden="0" w:uiPriority="63" w:unhideWhenUsed="0"/>
-    <w:lsdException w:name="Medium Shading 2 Accent 4" w:locked="0" w:semiHidden="0" w:uiPriority="64" w:unhideWhenUsed="0"/>
-    <w:lsdException w:name="Medium List 1 Accent 4" w:locked="0" w:semiHidden="0" w:uiPriority="65" w:unhideWhenUsed="0"/>
-    <w:lsdException w:name="Medium List 2 Accent 4" w:locked="0" w:semiHidden="0" w:uiPriority="66" w:unhideWhenUsed="0"/>
-    <w:lsdException w:name="Medium Grid 1 Accent 4" w:locked="0" w:semiHidden="0" w:uiPriority="67" w:unhideWhenUsed="0"/>
-    <w:lsdException w:name="Medium Grid 2 Accent 4" w:locked="0" w:semiHidden="0" w:uiPriority="68" w:unhideWhenUsed="0"/>
-    <w:lsdException w:name="Medium Grid 3 Accent 4" w:locked="0" w:semiHidden="0" w:uiPriority="69" w:unhideWhenUsed="0"/>
-    <w:lsdException w:name="Dark List Accent 4" w:locked="0" w:semiHidden="0" w:uiPriority="70" w:unhideWhenUsed="0"/>
-    <w:lsdException w:name="Colorful Shading Accent 4" w:locked="0" w:semiHidden="0" w:uiPriority="71" w:unhideWhenUsed="0"/>
-    <w:lsdException w:name="Colorful List Accent 4" w:locked="0" w:semiHidden="0" w:uiPriority="72" w:unhideWhenUsed="0"/>
-    <w:lsdException w:name="Colorful Grid Accent 4" w:locked="0" w:semiHidden="0" w:uiPriority="73" w:unhideWhenUsed="0"/>
-    <w:lsdException w:name="Light Shading Accent 5" w:locked="0" w:semiHidden="0" w:uiPriority="60" w:unhideWhenUsed="0"/>
-    <w:lsdException w:name="Light List Accent 5" w:locked="0" w:semiHidden="0" w:uiPriority="61" w:unhideWhenUsed="0"/>
-    <w:lsdException w:name="Light Grid Accent 5" w:locked="0" w:semiHidden="0" w:uiPriority="62" w:unhideWhenUsed="0"/>
-    <w:lsdException w:name="Medium Shading 1 Accent 5" w:locked="0" w:semiHidden="0" w:uiPriority="63" w:unhideWhenUsed="0"/>
-    <w:lsdException w:name="Medium Shading 2 Accent 5" w:locked="0" w:semiHidden="0" w:uiPriority="64" w:unhideWhenUsed="0"/>
-    <w:lsdException w:name="Medium List 1 Accent 5" w:locked="0" w:semiHidden="0" w:uiPriority="65" w:unhideWhenUsed="0"/>
-    <w:lsdException w:name="Medium List 2 Accent 5" w:locked="0" w:semiHidden="0" w:uiPriority="66" w:unhideWhenUsed="0"/>
-    <w:lsdException w:name="Medium Grid 1 Accent 5" w:locked="0" w:semiHidden="0" w:uiPriority="67" w:unhideWhenUsed="0"/>
-    <w:lsdException w:name="Medium Grid 2 Accent 5" w:locked="0" w:semiHidden="0" w:uiPriority="68" w:unhideWhenUsed="0"/>
-    <w:lsdException w:name="Medium Grid 3 Accent 5" w:locked="0" w:semiHidden="0" w:uiPriority="69" w:unhideWhenUsed="0"/>
-    <w:lsdException w:name="Dark List Accent 5" w:locked="0" w:semiHidden="0" w:uiPriority="70" w:unhideWhenUsed="0"/>
-    <w:lsdException w:name="Colorful Shading Accent 5" w:locked="0" w:semiHidden="0" w:uiPriority="71" w:unhideWhenUsed="0"/>
-    <w:lsdException w:name="Colorful List Accent 5" w:locked="0" w:semiHidden="0" w:uiPriority="72" w:unhideWhenUsed="0"/>
-    <w:lsdException w:name="Colorful Grid Accent 5" w:locked="0" w:semiHidden="0" w:uiPriority="73" w:unhideWhenUsed="0"/>
-    <w:lsdException w:name="Light Shading Accent 6" w:locked="0" w:semiHidden="0" w:uiPriority="60" w:unhideWhenUsed="0"/>
-    <w:lsdException w:name="Light List Accent 6" w:locked="0" w:semiHidden="0" w:uiPriority="61" w:unhideWhenUsed="0"/>
-    <w:lsdException w:name="Light Grid Accent 6" w:locked="0" w:semiHidden="0" w:uiPriority="62" w:unhideWhenUsed="0"/>
-    <w:lsdException w:name="Medium Shading 1 Accent 6" w:locked="0" w:semiHidden="0" w:uiPriority="63" w:unhideWhenUsed="0"/>
-    <w:lsdException w:name="Medium Shading 2 Accent 6" w:locked="0" w:semiHidden="0" w:uiPriority="64" w:unhideWhenUsed="0"/>
-    <w:lsdException w:name="Medium List 1 Accent 6" w:locked="0" w:semiHidden="0" w:uiPriority="65" w:unhideWhenUsed="0"/>
-    <w:lsdException w:name="Medium List 2 Accent 6" w:locked="0" w:semiHidden="0" w:uiPriority="66" w:unhideWhenUsed="0"/>
-    <w:lsdException w:name="Medium Grid 1 Accent 6" w:locked="0" w:semiHidden="0" w:uiPriority="67" w:unhideWhenUsed="0"/>
-    <w:lsdException w:name="Medium Grid 2 Accent 6" w:locked="0" w:semiHidden="0" w:uiPriority="68" w:unhideWhenUsed="0"/>
-    <w:lsdException w:name="Medium Grid 3 Accent 6" w:locked="0" w:semiHidden="0" w:uiPriority="69" w:unhideWhenUsed="0"/>
-    <w:lsdException w:name="Dark List Accent 6" w:locked="0" w:semiHidden="0" w:uiPriority="70" w:unhideWhenUsed="0"/>
-    <w:lsdException w:name="Colorful Shading Accent 6" w:locked="0" w:semiHidden="0" w:uiPriority="71" w:unhideWhenUsed="0"/>
-    <w:lsdException w:name="Colorful List Accent 6" w:locked="0" w:semiHidden="0" w:uiPriority="72" w:unhideWhenUsed="0"/>
-    <w:lsdException w:name="Colorful Grid Accent 6" w:locked="0" w:semiHidden="0" w:uiPriority="73" w:unhideWhenUsed="0"/>
-    <w:lsdException w:name="Subtle Emphasis" w:locked="0" w:semiHidden="0" w:uiPriority="19" w:unhideWhenUsed="0" w:qFormat="1"/>
-    <w:lsdException w:name="Intense Emphasis" w:locked="0" w:semiHidden="0" w:uiPriority="21" w:unhideWhenUsed="0" w:qFormat="1"/>
-    <w:lsdException w:name="Subtle Reference" w:locked="0" w:semiHidden="0" w:uiPriority="31" w:unhideWhenUsed="0" w:qFormat="1"/>
-    <w:lsdException w:name="Intense Reference" w:locked="0" w:semiHidden="0" w:uiPriority="32" w:unhideWhenUsed="0" w:qFormat="1"/>
-    <w:lsdException w:name="Book Title" w:locked="0" w:semiHidden="0" w:uiPriority="33" w:unhideWhenUsed="0" w:qFormat="1"/>
-    <w:lsdException w:name="Bibliography" w:locked="0" w:uiPriority="37"/>
-    <w:lsdException w:name="TOC Heading" w:locked="0" w:uiPriority="39" w:qFormat="1"/>
+  <w:latentStyles w:defLockedState="0" w:defUIPriority="99" w:defSemiHidden="0" w:defUnhideWhenUsed="0" w:defQFormat="0" w:count="376">
+    <w:lsdException w:name="Normal" w:locked="1" w:uiPriority="0" w:qFormat="1"/>
+    <w:lsdException w:name="heading 1" w:locked="1" w:uiPriority="9" w:qFormat="1"/>
+    <w:lsdException w:name="heading 2" w:locked="1" w:uiPriority="9" w:qFormat="1"/>
+    <w:lsdException w:name="heading 3" w:locked="1" w:uiPriority="9" w:qFormat="1"/>
+    <w:lsdException w:name="heading 4" w:locked="1" w:uiPriority="9" w:qFormat="1"/>
+    <w:lsdException w:name="heading 5" w:locked="1" w:uiPriority="9" w:qFormat="1"/>
+    <w:lsdException w:name="heading 6" w:locked="1" w:uiPriority="9" w:qFormat="1"/>
+    <w:lsdException w:name="heading 7" w:locked="1" w:uiPriority="9" w:qFormat="1"/>
+    <w:lsdException w:name="heading 8" w:locked="1" w:uiPriority="9" w:qFormat="1"/>
+    <w:lsdException w:name="heading 9" w:locked="1" w:uiPriority="9" w:qFormat="1"/>
+    <w:lsdException w:name="index 1" w:locked="1" w:semiHidden="1" w:unhideWhenUsed="1"/>
+    <w:lsdException w:name="index 2" w:locked="1" w:semiHidden="1" w:unhideWhenUsed="1"/>
+    <w:lsdException w:name="index 3" w:locked="1" w:semiHidden="1" w:unhideWhenUsed="1"/>
+    <w:lsdException w:name="index 4" w:locked="1" w:semiHidden="1" w:unhideWhenUsed="1"/>
+    <w:lsdException w:name="index 5" w:locked="1" w:semiHidden="1" w:unhideWhenUsed="1"/>
+    <w:lsdException w:name="index 6" w:locked="1" w:semiHidden="1" w:unhideWhenUsed="1"/>
+    <w:lsdException w:name="index 7" w:locked="1" w:semiHidden="1" w:unhideWhenUsed="1"/>
+    <w:lsdException w:name="index 8" w:locked="1" w:semiHidden="1" w:unhideWhenUsed="1"/>
+    <w:lsdException w:name="index 9" w:locked="1" w:semiHidden="1" w:unhideWhenUsed="1"/>
+    <w:lsdException w:name="toc 1" w:locked="1" w:semiHidden="1" w:uiPriority="39" w:unhideWhenUsed="1"/>
+    <w:lsdException w:name="toc 2" w:locked="1" w:semiHidden="1" w:uiPriority="39" w:unhideWhenUsed="1"/>
+    <w:lsdException w:name="toc 3" w:locked="1" w:semiHidden="1" w:uiPriority="39" w:unhideWhenUsed="1"/>
+    <w:lsdException w:name="toc 4" w:locked="1" w:semiHidden="1" w:uiPriority="39" w:unhideWhenUsed="1"/>
+    <w:lsdException w:name="toc 5" w:locked="1" w:semiHidden="1" w:uiPriority="39" w:unhideWhenUsed="1"/>
+    <w:lsdException w:name="toc 6" w:locked="1" w:semiHidden="1" w:uiPriority="39" w:unhideWhenUsed="1"/>
+    <w:lsdException w:name="toc 7" w:locked="1" w:semiHidden="1" w:uiPriority="39" w:unhideWhenUsed="1"/>
+    <w:lsdException w:name="toc 8" w:locked="1" w:semiHidden="1" w:uiPriority="39" w:unhideWhenUsed="1"/>
+    <w:lsdException w:name="toc 9" w:locked="1" w:semiHidden="1" w:uiPriority="39" w:unhideWhenUsed="1"/>
+    <w:lsdException w:name="Normal Indent" w:locked="1" w:semiHidden="1" w:unhideWhenUsed="1"/>
+    <w:lsdException w:name="footnote text" w:locked="1" w:semiHidden="1" w:unhideWhenUsed="1"/>
+    <w:lsdException w:name="annotation text" w:locked="1" w:semiHidden="1" w:unhideWhenUsed="1"/>
+    <w:lsdException w:name="header" w:locked="1" w:semiHidden="1" w:unhideWhenUsed="1"/>
+    <w:lsdException w:name="footer" w:locked="1" w:semiHidden="1" w:unhideWhenUsed="1"/>
+    <w:lsdException w:name="index heading" w:locked="1" w:semiHidden="1" w:unhideWhenUsed="1"/>
+    <w:lsdException w:name="caption" w:locked="1" w:semiHidden="1" w:uiPriority="35" w:unhideWhenUsed="1" w:qFormat="1"/>
+    <w:lsdException w:name="table of figures" w:locked="1" w:semiHidden="1" w:unhideWhenUsed="1"/>
+    <w:lsdException w:name="envelope address" w:locked="1" w:semiHidden="1" w:unhideWhenUsed="1"/>
+    <w:lsdException w:name="envelope return" w:locked="1" w:semiHidden="1" w:unhideWhenUsed="1"/>
+    <w:lsdException w:name="footnote reference" w:locked="1" w:semiHidden="1" w:unhideWhenUsed="1"/>
+    <w:lsdException w:name="annotation reference" w:locked="1" w:semiHidden="1" w:unhideWhenUsed="1"/>
+    <w:lsdException w:name="line number" w:locked="1" w:semiHidden="1" w:unhideWhenUsed="1"/>
+    <w:lsdException w:name="page number" w:locked="1" w:semiHidden="1" w:unhideWhenUsed="1"/>
+    <w:lsdException w:name="endnote reference" w:locked="1" w:semiHidden="1" w:unhideWhenUsed="1"/>
+    <w:lsdException w:name="endnote text" w:locked="1" w:semiHidden="1" w:unhideWhenUsed="1"/>
+    <w:lsdException w:name="table of authorities" w:locked="1" w:semiHidden="1" w:unhideWhenUsed="1"/>
+    <w:lsdException w:name="macro" w:locked="1" w:semiHidden="1" w:unhideWhenUsed="1"/>
+    <w:lsdException w:name="toa heading" w:locked="1" w:semiHidden="1" w:unhideWhenUsed="1"/>
+    <w:lsdException w:name="List" w:locked="1" w:semiHidden="1" w:unhideWhenUsed="1"/>
+    <w:lsdException w:name="List Bullet" w:locked="1" w:semiHidden="1" w:unhideWhenUsed="1"/>
+    <w:lsdException w:name="List Number" w:locked="1" w:semiHidden="1" w:unhideWhenUsed="1"/>
+    <w:lsdException w:name="List 2" w:locked="1" w:semiHidden="1" w:unhideWhenUsed="1"/>
+    <w:lsdException w:name="List 3" w:locked="1" w:semiHidden="1" w:unhideWhenUsed="1"/>
+    <w:lsdException w:name="List 4" w:locked="1" w:semiHidden="1" w:unhideWhenUsed="1"/>
+    <w:lsdException w:name="List 5" w:locked="1" w:semiHidden="1" w:unhideWhenUsed="1"/>
+    <w:lsdException w:name="List Bullet 2" w:locked="1" w:semiHidden="1" w:unhideWhenUsed="1"/>
+    <w:lsdException w:name="List Bullet 3" w:locked="1" w:semiHidden="1" w:unhideWhenUsed="1"/>
+    <w:lsdException w:name="List Bullet 4" w:locked="1" w:semiHidden="1" w:unhideWhenUsed="1"/>
+    <w:lsdException w:name="List Bullet 5" w:locked="1" w:semiHidden="1" w:unhideWhenUsed="1"/>
+    <w:lsdException w:name="List Number 2" w:locked="1" w:semiHidden="1" w:unhideWhenUsed="1"/>
+    <w:lsdException w:name="List Number 3" w:locked="1" w:semiHidden="1" w:unhideWhenUsed="1"/>
+    <w:lsdException w:name="List Number 4" w:locked="1" w:semiHidden="1" w:unhideWhenUsed="1"/>
+    <w:lsdException w:name="List Number 5" w:locked="1" w:semiHidden="1" w:unhideWhenUsed="1"/>
+    <w:lsdException w:name="Title" w:locked="1" w:uiPriority="10" w:qFormat="1"/>
+    <w:lsdException w:name="Closing" w:locked="1" w:semiHidden="1" w:unhideWhenUsed="1"/>
+    <w:lsdException w:name="Signature" w:locked="1" w:semiHidden="1" w:unhideWhenUsed="1"/>
+    <w:lsdException w:name="Default Paragraph Font" w:locked="1" w:semiHidden="1" w:uiPriority="1" w:unhideWhenUsed="1"/>
+    <w:lsdException w:name="Body Text" w:locked="1" w:semiHidden="1" w:unhideWhenUsed="1"/>
+    <w:lsdException w:name="Body Text Indent" w:locked="1" w:semiHidden="1" w:unhideWhenUsed="1"/>
+    <w:lsdException w:name="List Continue" w:locked="1" w:semiHidden="1" w:unhideWhenUsed="1"/>
+    <w:lsdException w:name="List Continue 2" w:locked="1" w:semiHidden="1" w:unhideWhenUsed="1"/>
+    <w:lsdException w:name="List Continue 3" w:locked="1" w:semiHidden="1" w:unhideWhenUsed="1"/>
+    <w:lsdException w:name="List Continue 4" w:locked="1" w:semiHidden="1" w:unhideWhenUsed="1"/>
+    <w:lsdException w:name="List Continue 5" w:locked="1" w:semiHidden="1" w:unhideWhenUsed="1"/>
+    <w:lsdException w:name="Message Header" w:locked="1" w:semiHidden="1" w:unhideWhenUsed="1"/>
+    <w:lsdException w:name="Subtitle" w:locked="1" w:uiPriority="11" w:qFormat="1"/>
+    <w:lsdException w:name="Salutation" w:locked="1" w:semiHidden="1" w:unhideWhenUsed="1"/>
+    <w:lsdException w:name="Date" w:locked="1" w:semiHidden="1" w:unhideWhenUsed="1"/>
+    <w:lsdException w:name="Body Text First Indent" w:locked="1" w:semiHidden="1" w:unhideWhenUsed="1"/>
+    <w:lsdException w:name="Body Text First Indent 2" w:locked="1" w:semiHidden="1" w:unhideWhenUsed="1"/>
+    <w:lsdException w:name="Note Heading" w:locked="1" w:semiHidden="1" w:unhideWhenUsed="1"/>
+    <w:lsdException w:name="Body Text 2" w:locked="1" w:semiHidden="1" w:unhideWhenUsed="1"/>
+    <w:lsdException w:name="Body Text 3" w:locked="1" w:semiHidden="1" w:unhideWhenUsed="1"/>
+    <w:lsdException w:name="Body Text Indent 2" w:locked="1" w:semiHidden="1" w:unhideWhenUsed="1"/>
+    <w:lsdException w:name="Body Text Indent 3" w:locked="1" w:semiHidden="1" w:unhideWhenUsed="1"/>
+    <w:lsdException w:name="Block Text" w:locked="1" w:semiHidden="1" w:unhideWhenUsed="1"/>
+    <w:lsdException w:name="Hyperlink" w:locked="1" w:semiHidden="1" w:unhideWhenUsed="1"/>
+    <w:lsdException w:name="FollowedHyperlink" w:locked="1" w:semiHidden="1" w:unhideWhenUsed="1"/>
+    <w:lsdException w:name="Strong" w:locked="1" w:uiPriority="22" w:qFormat="1"/>
+    <w:lsdException w:name="Emphasis" w:locked="1" w:uiPriority="20" w:qFormat="1"/>
+    <w:lsdException w:name="Document Map" w:locked="1" w:semiHidden="1" w:unhideWhenUsed="1"/>
+    <w:lsdException w:name="Plain Text" w:locked="1" w:semiHidden="1" w:unhideWhenUsed="1"/>
+    <w:lsdException w:name="E-mail Signature" w:locked="1" w:semiHidden="1" w:unhideWhenUsed="1"/>
+    <w:lsdException w:name="HTML Top of Form" w:locked="1" w:semiHidden="1" w:unhideWhenUsed="1"/>
+    <w:lsdException w:name="HTML Bottom of Form" w:locked="1" w:semiHidden="1" w:unhideWhenUsed="1"/>
+    <w:lsdException w:name="Normal (Web)" w:locked="1" w:semiHidden="1" w:unhideWhenUsed="1"/>
+    <w:lsdException w:name="HTML Acronym" w:locked="1" w:semiHidden="1" w:unhideWhenUsed="1"/>
+    <w:lsdException w:name="HTML Address" w:locked="1" w:semiHidden="1" w:unhideWhenUsed="1"/>
+    <w:lsdException w:name="HTML Cite" w:locked="1" w:semiHidden="1" w:unhideWhenUsed="1"/>
+    <w:lsdException w:name="HTML Code" w:locked="1" w:semiHidden="1" w:unhideWhenUsed="1"/>
+    <w:lsdException w:name="HTML Definition" w:locked="1" w:semiHidden="1" w:unhideWhenUsed="1"/>
+    <w:lsdException w:name="HTML Keyboard" w:locked="1" w:semiHidden="1" w:unhideWhenUsed="1"/>
+    <w:lsdException w:name="HTML Preformatted" w:locked="1" w:semiHidden="1" w:unhideWhenUsed="1"/>
+    <w:lsdException w:name="HTML Sample" w:locked="1" w:semiHidden="1" w:unhideWhenUsed="1"/>
+    <w:lsdException w:name="HTML Typewriter" w:locked="1" w:semiHidden="1" w:unhideWhenUsed="1"/>
+    <w:lsdException w:name="HTML Variable" w:locked="1" w:semiHidden="1" w:unhideWhenUsed="1"/>
+    <w:lsdException w:name="Normal Table" w:locked="1" w:semiHidden="1" w:unhideWhenUsed="1"/>
+    <w:lsdException w:name="annotation subject" w:locked="1" w:semiHidden="1" w:unhideWhenUsed="1"/>
+    <w:lsdException w:name="No List" w:locked="1" w:semiHidden="1" w:unhideWhenUsed="1"/>
+    <w:lsdException w:name="Outline List 1" w:locked="1" w:semiHidden="1" w:unhideWhenUsed="1"/>
+    <w:lsdException w:name="Outline List 2" w:locked="1" w:semiHidden="1" w:unhideWhenUsed="1"/>
+    <w:lsdException w:name="Outline List 3" w:locked="1" w:semiHidden="1" w:unhideWhenUsed="1"/>
+    <w:lsdException w:name="Table Simple 1" w:locked="1" w:semiHidden="1" w:unhideWhenUsed="1"/>
+    <w:lsdException w:name="Table Simple 2" w:locked="1" w:semiHidden="1" w:unhideWhenUsed="1"/>
+    <w:lsdException w:name="Table Simple 3" w:locked="1" w:semiHidden="1" w:unhideWhenUsed="1"/>
+    <w:lsdException w:name="Table Classic 1" w:locked="1" w:semiHidden="1" w:unhideWhenUsed="1"/>
+    <w:lsdException w:name="Table Classic 2" w:locked="1" w:semiHidden="1" w:unhideWhenUsed="1"/>
+    <w:lsdException w:name="Table Classic 3" w:locked="1" w:semiHidden="1" w:unhideWhenUsed="1"/>
+    <w:lsdException w:name="Table Classic 4" w:locked="1" w:semiHidden="1" w:unhideWhenUsed="1"/>
+    <w:lsdException w:name="Table Colorful 1" w:locked="1" w:semiHidden="1" w:unhideWhenUsed="1"/>
+    <w:lsdException w:name="Table Colorful 2" w:locked="1" w:semiHidden="1" w:unhideWhenUsed="1"/>
+    <w:lsdException w:name="Table Colorful 3" w:locked="1" w:semiHidden="1" w:unhideWhenUsed="1"/>
+    <w:lsdException w:name="Table Columns 1" w:locked="1" w:semiHidden="1" w:unhideWhenUsed="1"/>
+    <w:lsdException w:name="Table Columns 2" w:locked="1" w:semiHidden="1" w:unhideWhenUsed="1"/>
+    <w:lsdException w:name="Table Columns 3" w:locked="1" w:semiHidden="1" w:unhideWhenUsed="1"/>
+    <w:lsdException w:name="Table Columns 4" w:locked="1" w:semiHidden="1" w:unhideWhenUsed="1"/>
+    <w:lsdException w:name="Table Columns 5" w:locked="1" w:semiHidden="1" w:unhideWhenUsed="1"/>
+    <w:lsdException w:name="Table Grid 1" w:locked="1" w:semiHidden="1" w:unhideWhenUsed="1"/>
+    <w:lsdException w:name="Table Grid 2" w:locked="1" w:semiHidden="1" w:unhideWhenUsed="1"/>
+    <w:lsdException w:name="Table Grid 3" w:locked="1" w:semiHidden="1" w:unhideWhenUsed="1"/>
+    <w:lsdException w:name="Table Grid 4" w:locked="1" w:semiHidden="1" w:unhideWhenUsed="1"/>
+    <w:lsdException w:name="Table Grid 5" w:locked="1" w:semiHidden="1" w:unhideWhenUsed="1"/>
+    <w:lsdException w:name="Table Grid 6" w:locked="1" w:semiHidden="1" w:unhideWhenUsed="1"/>
+    <w:lsdException w:name="Table Grid 7" w:locked="1" w:semiHidden="1" w:unhideWhenUsed="1"/>
+    <w:lsdException w:name="Table Grid 8" w:locked="1" w:semiHidden="1" w:unhideWhenUsed="1"/>
+    <w:lsdException w:name="Table List 1" w:locked="1" w:semiHidden="1" w:unhideWhenUsed="1"/>
+    <w:lsdException w:name="Table List 2" w:locked="1" w:semiHidden="1" w:unhideWhenUsed="1"/>
+    <w:lsdException w:name="Table List 3" w:locked="1" w:semiHidden="1" w:unhideWhenUsed="1"/>
+    <w:lsdException w:name="Table List 4" w:locked="1" w:semiHidden="1" w:unhideWhenUsed="1"/>
+    <w:lsdException w:name="Table List 5" w:locked="1" w:semiHidden="1" w:unhideWhenUsed="1"/>
+    <w:lsdException w:name="Table List 6" w:locked="1" w:semiHidden="1" w:unhideWhenUsed="1"/>
+    <w:lsdException w:name="Table List 7" w:locked="1" w:semiHidden="1" w:unhideWhenUsed="1"/>
+    <w:lsdException w:name="Table List 8" w:locked="1" w:semiHidden="1" w:unhideWhenUsed="1"/>
+    <w:lsdException w:name="Table 3D effects 1" w:locked="1" w:semiHidden="1" w:unhideWhenUsed="1"/>
+    <w:lsdException w:name="Table 3D effects 2" w:locked="1" w:semiHidden="1" w:unhideWhenUsed="1"/>
+    <w:lsdException w:name="Table 3D effects 3" w:locked="1" w:semiHidden="1" w:unhideWhenUsed="1"/>
+    <w:lsdException w:name="Table Contemporary" w:locked="1" w:semiHidden="1" w:unhideWhenUsed="1"/>
+    <w:lsdException w:name="Table Elegant" w:locked="1" w:semiHidden="1" w:unhideWhenUsed="1"/>
+    <w:lsdException w:name="Table Professional" w:locked="1" w:semiHidden="1" w:unhideWhenUsed="1"/>
+    <w:lsdException w:name="Table Subtle 1" w:locked="1" w:semiHidden="1" w:unhideWhenUsed="1"/>
+    <w:lsdException w:name="Table Subtle 2" w:locked="1" w:semiHidden="1" w:unhideWhenUsed="1"/>
+    <w:lsdException w:name="Table Web 1" w:locked="1" w:semiHidden="1" w:unhideWhenUsed="1"/>
+    <w:lsdException w:name="Table Web 2" w:locked="1" w:semiHidden="1" w:unhideWhenUsed="1"/>
+    <w:lsdException w:name="Table Web 3" w:locked="1" w:semiHidden="1" w:unhideWhenUsed="1"/>
+    <w:lsdException w:name="Balloon Text" w:locked="1" w:semiHidden="1" w:unhideWhenUsed="1"/>
+    <w:lsdException w:name="Table Grid" w:locked="1" w:semiHidden="1" w:uiPriority="59" w:unhideWhenUsed="1"/>
+    <w:lsdException w:name="Table Theme" w:locked="1" w:semiHidden="1" w:unhideWhenUsed="1"/>
+    <w:lsdException w:name="Placeholder Text" w:semiHidden="1"/>
+    <w:lsdException w:name="No Spacing" w:uiPriority="1" w:qFormat="1"/>
+    <w:lsdException w:name="Light Shading" w:uiPriority="60"/>
+    <w:lsdException w:name="Light List" w:uiPriority="61"/>
+    <w:lsdException w:name="Light Grid" w:uiPriority="62"/>
+    <w:lsdException w:name="Medium Shading 1" w:uiPriority="63"/>
+    <w:lsdException w:name="Medium Shading 2" w:uiPriority="64"/>
+    <w:lsdException w:name="Medium List 1" w:uiPriority="65"/>
+    <w:lsdException w:name="Medium List 2" w:uiPriority="66"/>
+    <w:lsdException w:name="Medium Grid 1" w:uiPriority="67"/>
+    <w:lsdException w:name="Medium Grid 2" w:uiPriority="68"/>
+    <w:lsdException w:name="Medium Grid 3" w:uiPriority="69"/>
+    <w:lsdException w:name="Dark List" w:uiPriority="70"/>
+    <w:lsdException w:name="Colorful Shading" w:uiPriority="71"/>
+    <w:lsdException w:name="Colorful List" w:uiPriority="72"/>
+    <w:lsdException w:name="Colorful Grid" w:uiPriority="73"/>
+    <w:lsdException w:name="Light Shading Accent 1" w:uiPriority="60"/>
+    <w:lsdException w:name="Light List Accent 1" w:uiPriority="61"/>
+    <w:lsdException w:name="Light Grid Accent 1" w:uiPriority="62"/>
+    <w:lsdException w:name="Medium Shading 1 Accent 1" w:uiPriority="63"/>
+    <w:lsdException w:name="Medium Shading 2 Accent 1" w:uiPriority="64"/>
+    <w:lsdException w:name="Medium List 1 Accent 1" w:uiPriority="65"/>
+    <w:lsdException w:name="Revision" w:semiHidden="1"/>
+    <w:lsdException w:name="List Paragraph" w:uiPriority="34" w:qFormat="1"/>
+    <w:lsdException w:name="Quote" w:uiPriority="29" w:qFormat="1"/>
+    <w:lsdException w:name="Intense Quote" w:uiPriority="30" w:qFormat="1"/>
+    <w:lsdException w:name="Medium List 2 Accent 1" w:uiPriority="66"/>
+    <w:lsdException w:name="Medium Grid 1 Accent 1" w:uiPriority="67"/>
+    <w:lsdException w:name="Medium Grid 2 Accent 1" w:uiPriority="68"/>
+    <w:lsdException w:name="Medium Grid 3 Accent 1" w:uiPriority="69"/>
+    <w:lsdException w:name="Dark List Accent 1" w:uiPriority="70"/>
+    <w:lsdException w:name="Colorful Shading Accent 1" w:uiPriority="71"/>
+    <w:lsdException w:name="Colorful List Accent 1" w:uiPriority="72"/>
+    <w:lsdException w:name="Colorful Grid Accent 1" w:uiPriority="73"/>
+    <w:lsdException w:name="Light Shading Accent 2" w:uiPriority="60"/>
+    <w:lsdException w:name="Light List Accent 2" w:uiPriority="61"/>
+    <w:lsdException w:name="Light Grid Accent 2" w:uiPriority="62"/>
+    <w:lsdException w:name="Medium Shading 1 Accent 2" w:uiPriority="63"/>
+    <w:lsdException w:name="Medium Shading 2 Accent 2" w:uiPriority="64"/>
+    <w:lsdException w:name="Medium List 1 Accent 2" w:uiPriority="65"/>
+    <w:lsdException w:name="Medium List 2 Accent 2" w:uiPriority="66"/>
+    <w:lsdException w:name="Medium Grid 1 Accent 2" w:uiPriority="67"/>
+    <w:lsdException w:name="Medium Grid 2 Accent 2" w:uiPriority="68"/>
+    <w:lsdException w:name="Medium Grid 3 Accent 2" w:uiPriority="69"/>
+    <w:lsdException w:name="Dark List Accent 2" w:uiPriority="70"/>
+    <w:lsdException w:name="Colorful Shading Accent 2" w:uiPriority="71"/>
+    <w:lsdException w:name="Colorful List Accent 2" w:uiPriority="72"/>
+    <w:lsdException w:name="Colorful Grid Accent 2" w:uiPriority="73"/>
+    <w:lsdException w:name="Light Shading Accent 3" w:uiPriority="60"/>
+    <w:lsdException w:name="Light List Accent 3" w:uiPriority="61"/>
+    <w:lsdException w:name="Light Grid Accent 3" w:uiPriority="62"/>
+    <w:lsdException w:name="Medium Shading 1 Accent 3" w:uiPriority="63"/>
+    <w:lsdException w:name="Medium Shading 2 Accent 3" w:uiPriority="64"/>
+    <w:lsdException w:name="Medium List 1 Accent 3" w:uiPriority="65"/>
+    <w:lsdException w:name="Medium List 2 Accent 3" w:uiPriority="66"/>
+    <w:lsdException w:name="Medium Grid 1 Accent 3" w:uiPriority="67"/>
+    <w:lsdException w:name="Medium Grid 2 Accent 3" w:uiPriority="68"/>
+    <w:lsdException w:name="Medium Grid 3 Accent 3" w:uiPriority="69"/>
+    <w:lsdException w:name="Dark List Accent 3" w:uiPriority="70"/>
+    <w:lsdException w:name="Colorful Shading Accent 3" w:uiPriority="71"/>
+    <w:lsdException w:name="Colorful List Accent 3" w:uiPriority="72"/>
+    <w:lsdException w:name="Colorful Grid Accent 3" w:uiPriority="73"/>
+    <w:lsdException w:name="Light Shading Accent 4" w:uiPriority="60"/>
+    <w:lsdException w:name="Light List Accent 4" w:uiPriority="61"/>
+    <w:lsdException w:name="Light Grid Accent 4" w:uiPriority="62"/>
+    <w:lsdException w:name="Medium Shading 1 Accent 4" w:uiPriority="63"/>
+    <w:lsdException w:name="Medium Shading 2 Accent 4" w:uiPriority="64"/>
+    <w:lsdException w:name="Medium List 1 Accent 4" w:uiPriority="65"/>
+    <w:lsdException w:name="Medium List 2 Accent 4" w:uiPriority="66"/>
+    <w:lsdException w:name="Medium Grid 1 Accent 4" w:uiPriority="67"/>
+    <w:lsdException w:name="Medium Grid 2 Accent 4" w:uiPriority="68"/>
+    <w:lsdException w:name="Medium Grid 3 Accent 4" w:uiPriority="69"/>
+    <w:lsdException w:name="Dark List Accent 4" w:uiPriority="70"/>
+    <w:lsdException w:name="Colorful Shading Accent 4" w:uiPriority="71"/>
+    <w:lsdException w:name="Colorful List Accent 4" w:uiPriority="72"/>
+    <w:lsdException w:name="Colorful Grid Accent 4" w:uiPriority="73"/>
+    <w:lsdException w:name="Light Shading Accent 5" w:uiPriority="60"/>
+    <w:lsdException w:name="Light List Accent 5" w:uiPriority="61"/>
+    <w:lsdException w:name="Light Grid Accent 5" w:uiPriority="62"/>
+    <w:lsdException w:name="Medium Shading 1 Accent 5" w:uiPriority="63"/>
+    <w:lsdException w:name="Medium Shading 2 Accent 5" w:uiPriority="64"/>
+    <w:lsdException w:name="Medium List 1 Accent 5" w:uiPriority="65"/>
+    <w:lsdException w:name="Medium List 2 Accent 5" w:uiPriority="66"/>
+    <w:lsdException w:name="Medium Grid 1 Accent 5" w:uiPriority="67"/>
+    <w:lsdException w:name="Medium Grid 2 Accent 5" w:uiPriority="68"/>
+    <w:lsdException w:name="Medium Grid 3 Accent 5" w:uiPriority="69"/>
+    <w:lsdException w:name="Dark List Accent 5" w:uiPriority="70"/>
+    <w:lsdException w:name="Colorful Shading Accent 5" w:uiPriority="71"/>
+    <w:lsdException w:name="Colorful List Accent 5" w:uiPriority="72"/>
+    <w:lsdException w:name="Colorful Grid Accent 5" w:uiPriority="73"/>
+    <w:lsdException w:name="Light Shading Accent 6" w:uiPriority="60"/>
+    <w:lsdException w:name="Light List Accent 6" w:uiPriority="61"/>
+    <w:lsdException w:name="Light Grid Accent 6" w:uiPriority="62"/>
+    <w:lsdException w:name="Medium Shading 1 Accent 6" w:uiPriority="63"/>
+    <w:lsdException w:name="Medium Shading 2 Accent 6" w:uiPriority="64"/>
+    <w:lsdException w:name="Medium List 1 Accent 6" w:uiPriority="65"/>
+    <w:lsdException w:name="Medium List 2 Accent 6" w:uiPriority="66"/>
+    <w:lsdException w:name="Medium Grid 1 Accent 6" w:uiPriority="67"/>
+    <w:lsdException w:name="Medium Grid 2 Accent 6" w:uiPriority="68"/>
+    <w:lsdException w:name="Medium Grid 3 Accent 6" w:uiPriority="69"/>
+    <w:lsdException w:name="Dark List Accent 6" w:uiPriority="70"/>
+    <w:lsdException w:name="Colorful Shading Accent 6" w:uiPriority="71"/>
+    <w:lsdException w:name="Colorful List Accent 6" w:uiPriority="72"/>
+    <w:lsdException w:name="Colorful Grid Accent 6" w:uiPriority="73"/>
+    <w:lsdException w:name="Subtle Emphasis" w:uiPriority="19" w:qFormat="1"/>
+    <w:lsdException w:name="Intense Emphasis" w:uiPriority="21" w:qFormat="1"/>
+    <w:lsdException w:name="Subtle Reference" w:uiPriority="31" w:qFormat="1"/>
+    <w:lsdException w:name="Intense Reference" w:uiPriority="32" w:qFormat="1"/>
+    <w:lsdException w:name="Book Title" w:uiPriority="33" w:qFormat="1"/>
+    <w:lsdException w:name="Bibliography" w:semiHidden="1" w:uiPriority="37" w:unhideWhenUsed="1"/>
+    <w:lsdException w:name="TOC Heading" w:semiHidden="1" w:uiPriority="39" w:unhideWhenUsed="1" w:qFormat="1"/>
+    <w:lsdException w:name="Plain Table 1" w:uiPriority="41"/>
+    <w:lsdException w:name="Plain Table 2" w:uiPriority="42"/>
+    <w:lsdException w:name="Plain Table 3" w:uiPriority="43"/>
+    <w:lsdException w:name="Plain Table 4" w:uiPriority="44"/>
+    <w:lsdException w:name="Plain Table 5" w:uiPriority="45"/>
+    <w:lsdException w:name="Grid Table Light" w:uiPriority="40"/>
+    <w:lsdException w:name="Grid Table 1 Light" w:uiPriority="46"/>
+    <w:lsdException w:name="Grid Table 2" w:uiPriority="47"/>
+    <w:lsdException w:name="Grid Table 3" w:uiPriority="48"/>
+    <w:lsdException w:name="Grid Table 4" w:uiPriority="49"/>
+    <w:lsdException w:name="Grid Table 5 Dark" w:uiPriority="50"/>
+    <w:lsdException w:name="Grid Table 6 Colorful" w:uiPriority="51"/>
+    <w:lsdException w:name="Grid Table 7 Colorful" w:uiPriority="52"/>
+    <w:lsdException w:name="Grid Table 1 Light Accent 1" w:uiPriority="46"/>
+    <w:lsdException w:name="Grid Table 2 Accent 1" w:uiPriority="47"/>
+    <w:lsdException w:name="Grid Table 3 Accent 1" w:uiPriority="48"/>
+    <w:lsdException w:name="Grid Table 4 Accent 1" w:uiPriority="49"/>
+    <w:lsdException w:name="Grid Table 5 Dark Accent 1" w:uiPriority="50"/>
+    <w:lsdException w:name="Grid Table 6 Colorful Accent 1" w:uiPriority="51"/>
+    <w:lsdException w:name="Grid Table 7 Colorful Accent 1" w:uiPriority="52"/>
+    <w:lsdException w:name="Grid Table 1 Light Accent 2" w:uiPriority="46"/>
+    <w:lsdException w:name="Grid Table 2 Accent 2" w:uiPriority="47"/>
+    <w:lsdException w:name="Grid Table 3 Accent 2" w:uiPriority="48"/>
+    <w:lsdException w:name="Grid Table 4 Accent 2" w:uiPriority="49"/>
+    <w:lsdException w:name="Grid Table 5 Dark Accent 2" w:uiPriority="50"/>
+    <w:lsdException w:name="Grid Table 6 Colorful Accent 2" w:uiPriority="51"/>
+    <w:lsdException w:name="Grid Table 7 Colorful Accent 2" w:uiPriority="52"/>
+    <w:lsdException w:name="Grid Table 1 Light Accent 3" w:uiPriority="46"/>
+    <w:lsdException w:name="Grid Table 2 Accent 3" w:uiPriority="47"/>
+    <w:lsdException w:name="Grid Table 3 Accent 3" w:uiPriority="48"/>
+    <w:lsdException w:name="Grid Table 4 Accent 3" w:uiPriority="49"/>
+    <w:lsdException w:name="Grid Table 5 Dark Accent 3" w:uiPriority="50"/>
+    <w:lsdException w:name="Grid Table 6 Colorful Accent 3" w:uiPriority="51"/>
+    <w:lsdException w:name="Grid Table 7 Colorful Accent 3" w:uiPriority="52"/>
+    <w:lsdException w:name="Grid Table 1 Light Accent 4" w:uiPriority="46"/>
+    <w:lsdException w:name="Grid Table 2 Accent 4" w:uiPriority="47"/>
+    <w:lsdException w:name="Grid Table 3 Accent 4" w:uiPriority="48"/>
+    <w:lsdException w:name="Grid Table 4 Accent 4" w:uiPriority="49"/>
+    <w:lsdException w:name="Grid Table 5 Dark Accent 4" w:uiPriority="50"/>
+    <w:lsdException w:name="Grid Table 6 Colorful Accent 4" w:uiPriority="51"/>
+    <w:lsdException w:name="Grid Table 7 Colorful Accent 4" w:uiPriority="52"/>
+    <w:lsdException w:name="Grid Table 1 Light Accent 5" w:uiPriority="46"/>
+    <w:lsdException w:name="Grid Table 2 Accent 5" w:uiPriority="47"/>
+    <w:lsdException w:name="Grid Table 3 Accent 5" w:uiPriority="48"/>
+    <w:lsdException w:name="Grid Table 4 Accent 5" w:uiPriority="49"/>
+    <w:lsdException w:name="Grid Table 5 Dark Accent 5" w:uiPriority="50"/>
+    <w:lsdException w:name="Grid Table 6 Colorful Accent 5" w:uiPriority="51"/>
+    <w:lsdException w:name="Grid Table 7 Colorful Accent 5" w:uiPriority="52"/>
+    <w:lsdException w:name="Grid Table 1 Light Accent 6" w:uiPriority="46"/>
+    <w:lsdException w:name="Grid Table 2 Accent 6" w:uiPriority="47"/>
+    <w:lsdException w:name="Grid Table 3 Accent 6" w:uiPriority="48"/>
+    <w:lsdException w:name="Grid Table 4 Accent 6" w:uiPriority="49"/>
+    <w:lsdException w:name="Grid Table 5 Dark Accent 6" w:uiPriority="50"/>
+    <w:lsdException w:name="Grid Table 6 Colorful Accent 6" w:uiPriority="51"/>
+    <w:lsdException w:name="Grid Table 7 Colorful Accent 6" w:uiPriority="52"/>
+    <w:lsdException w:name="List Table 1 Light" w:uiPriority="46"/>
+    <w:lsdException w:name="List Table 2" w:uiPriority="47"/>
+    <w:lsdException w:name="List Table 3" w:uiPriority="48"/>
+    <w:lsdException w:name="List Table 4" w:uiPriority="49"/>
+    <w:lsdException w:name="List Table 5 Dark" w:uiPriority="50"/>
+    <w:lsdException w:name="List Table 6 Colorful" w:uiPriority="51"/>
+    <w:lsdException w:name="List Table 7 Colorful" w:uiPriority="52"/>
+    <w:lsdException w:name="List Table 1 Light Accent 1" w:uiPriority="46"/>
+    <w:lsdException w:name="List Table 2 Accent 1" w:uiPriority="47"/>
+    <w:lsdException w:name="List Table 3 Accent 1" w:uiPriority="48"/>
+    <w:lsdException w:name="List Table 4 Accent 1" w:uiPriority="49"/>
+    <w:lsdException w:name="List Table 5 Dark Accent 1" w:uiPriority="50"/>
+    <w:lsdException w:name="List Table 6 Colorful Accent 1" w:uiPriority="51"/>
+    <w:lsdException w:name="List Table 7 Colorful Accent 1" w:uiPriority="52"/>
+    <w:lsdException w:name="List Table 1 Light Accent 2" w:uiPriority="46"/>
+    <w:lsdException w:name="List Table 2 Accent 2" w:uiPriority="47"/>
+    <w:lsdException w:name="List Table 3 Accent 2" w:uiPriority="48"/>
+    <w:lsdException w:name="List Table 4 Accent 2" w:uiPriority="49"/>
+    <w:lsdException w:name="List Table 5 Dark Accent 2" w:uiPriority="50"/>
+    <w:lsdException w:name="List Table 6 Colorful Accent 2" w:uiPriority="51"/>
+    <w:lsdException w:name="List Table 7 Colorful Accent 2" w:uiPriority="52"/>
+    <w:lsdException w:name="List Table 1 Light Accent 3" w:uiPriority="46"/>
+    <w:lsdException w:name="List Table 2 Accent 3" w:uiPriority="47"/>
+    <w:lsdException w:name="List Table 3 Accent 3" w:uiPriority="48"/>
+    <w:lsdException w:name="List Table 4 Accent 3" w:uiPriority="49"/>
+    <w:lsdException w:name="List Table 5 Dark Accent 3" w:uiPriority="50"/>
+    <w:lsdException w:name="List Table 6 Colorful Accent 3" w:uiPriority="51"/>
+    <w:lsdException w:name="List Table 7 Colorful Accent 3" w:uiPriority="52"/>
+    <w:lsdException w:name="List Table 1 Light Accent 4" w:uiPriority="46"/>
+    <w:lsdException w:name="List Table 2 Accent 4" w:uiPriority="47"/>
+    <w:lsdException w:name="List Table 3 Accent 4" w:uiPriority="48"/>
+    <w:lsdException w:name="List Table 4 Accent 4" w:uiPriority="49"/>
+    <w:lsdException w:name="List Table 5 Dark Accent 4" w:uiPriority="50"/>
+    <w:lsdException w:name="List Table 6 Colorful Accent 4" w:uiPriority="51"/>
+    <w:lsdException w:name="List Table 7 Colorful Accent 4" w:uiPriority="52"/>
+    <w:lsdException w:name="List Table 1 Light Accent 5" w:uiPriority="46"/>
+    <w:lsdException w:name="List Table 2 Accent 5" w:uiPriority="47"/>
+    <w:lsdException w:name="List Table 3 Accent 5" w:uiPriority="48"/>
+    <w:lsdException w:name="List Table 4 Accent 5" w:uiPriority="49"/>
+    <w:lsdException w:name="List Table 5 Dark Accent 5" w:uiPriority="50"/>
+    <w:lsdException w:name="List Table 6 Colorful Accent 5" w:uiPriority="51"/>
+    <w:lsdException w:name="List Table 7 Colorful Accent 5" w:uiPriority="52"/>
+    <w:lsdException w:name="List Table 1 Light Accent 6" w:uiPriority="46"/>
+    <w:lsdException w:name="List Table 2 Accent 6" w:uiPriority="47"/>
+    <w:lsdException w:name="List Table 3 Accent 6" w:uiPriority="48"/>
+    <w:lsdException w:name="List Table 4 Accent 6" w:uiPriority="49"/>
+    <w:lsdException w:name="List Table 5 Dark Accent 6" w:uiPriority="50"/>
+    <w:lsdException w:name="List Table 6 Colorful Accent 6" w:uiPriority="51"/>
+    <w:lsdException w:name="List Table 7 Colorful Accent 6" w:uiPriority="52"/>
+    <w:lsdException w:name="Mention" w:semiHidden="1" w:unhideWhenUsed="1"/>
+    <w:lsdException w:name="Smart Hyperlink" w:semiHidden="1" w:unhideWhenUsed="1"/>
+    <w:lsdException w:name="Hashtag" w:semiHidden="1" w:unhideWhenUsed="1"/>
+    <w:lsdException w:name="Unresolved Mention" w:semiHidden="1" w:unhideWhenUsed="1"/>
+    <w:lsdException w:name="Smart Link" w:semiHidden="1" w:unhideWhenUsed="1"/>
   </w:latentStyles>
   <w:style w:type="paragraph" w:default="1" w:styleId="a">
     <w:name w:val="Normal"/>
@@ -27814,7 +28052,7 @@
     </w:rPr>
   </w:style>
   <w:style w:type="character" w:customStyle="1" w:styleId="aa">
-    <w:name w:val="Название Знак"/>
+    <w:name w:val="Заголовок Знак"/>
     <w:link w:val="a9"/>
     <w:uiPriority w:val="99"/>
     <w:locked/>
@@ -28122,7 +28360,6 @@
     <w:uiPriority w:val="99"/>
     <w:rsid w:val="007216D1"/>
     <w:tblPr>
-      <w:tblInd w:w="0" w:type="dxa"/>
       <w:tblBorders>
         <w:top w:val="single" w:sz="4" w:space="0" w:color="auto"/>
         <w:left w:val="single" w:sz="4" w:space="0" w:color="auto"/>
@@ -28131,12 +28368,6 @@
         <w:insideH w:val="single" w:sz="4" w:space="0" w:color="auto"/>
         <w:insideV w:val="single" w:sz="4" w:space="0" w:color="auto"/>
       </w:tblBorders>
-      <w:tblCellMar>
-        <w:top w:w="0" w:type="dxa"/>
-        <w:left w:w="108" w:type="dxa"/>
-        <w:bottom w:w="0" w:type="dxa"/>
-        <w:right w:w="108" w:type="dxa"/>
-      </w:tblCellMar>
     </w:tblPr>
   </w:style>
   <w:style w:type="paragraph" w:styleId="af3">
@@ -28211,196 +28442,6 @@
       <w:szCs w:val="28"/>
       <w:lang w:val="en-US" w:eastAsia="ru-RU"/>
     </w:rPr>
-  </w:style>
-</w:styles>
-</file>
-
-<file path=word/stylesWithEffects.xml><?xml version="1.0" encoding="utf-8"?>
-<w:styles xmlns:wpc="http://schemas.microsoft.com/office/word/2010/wordprocessingCanvas" xmlns:mc="http://schemas.openxmlformats.org/markup-compatibility/2006" xmlns:o="urn:schemas-microsoft-com:office:office" xmlns:r="http://schemas.openxmlformats.org/officeDocument/2006/relationships" xmlns:m="http://schemas.openxmlformats.org/officeDocument/2006/math" xmlns:v="urn:schemas-microsoft-com:vml" xmlns:wp14="http://schemas.microsoft.com/office/word/2010/wordprocessingDrawing" xmlns:wp="http://schemas.openxmlformats.org/drawingml/2006/wordprocessingDrawing" xmlns:w10="urn:schemas-microsoft-com:office:word" xmlns:w="http://schemas.openxmlformats.org/wordprocessingml/2006/main" xmlns:w14="http://schemas.microsoft.com/office/word/2010/wordml" xmlns:wpg="http://schemas.microsoft.com/office/word/2010/wordprocessingGroup" xmlns:wpi="http://schemas.microsoft.com/office/word/2010/wordprocessingInk" xmlns:wne="http://schemas.microsoft.com/office/word/2006/wordml" xmlns:wps="http://schemas.microsoft.com/office/word/2010/wordprocessingShape" mc:Ignorable="w14 wp14">
-  <w:docDefaults>
-    <w:rPrDefault>
-      <w:rPr>
-        <w:rFonts w:asciiTheme="minorHAnsi" w:eastAsiaTheme="minorEastAsia" w:hAnsiTheme="minorHAnsi" w:cstheme="minorBidi"/>
-        <w:sz w:val="22"/>
-        <w:szCs w:val="22"/>
-        <w:lang w:val="ru-RU" w:eastAsia="ru-RU" w:bidi="ar-SA"/>
-      </w:rPr>
-    </w:rPrDefault>
-    <w:pPrDefault>
-      <w:pPr>
-        <w:spacing w:after="200" w:line="276" w:lineRule="auto"/>
-      </w:pPr>
-    </w:pPrDefault>
-  </w:docDefaults>
-  <w:latentStyles w:defLockedState="0" w:defUIPriority="99" w:defSemiHidden="1" w:defUnhideWhenUsed="1" w:defQFormat="0" w:count="267">
-    <w:lsdException w:name="Normal" w:semiHidden="0" w:uiPriority="0" w:unhideWhenUsed="0" w:qFormat="1"/>
-    <w:lsdException w:name="heading 1" w:semiHidden="0" w:uiPriority="9" w:unhideWhenUsed="0" w:qFormat="1"/>
-    <w:lsdException w:name="heading 2" w:uiPriority="9" w:qFormat="1"/>
-    <w:lsdException w:name="heading 3" w:uiPriority="9" w:qFormat="1"/>
-    <w:lsdException w:name="heading 4" w:uiPriority="9" w:qFormat="1"/>
-    <w:lsdException w:name="heading 5" w:uiPriority="9" w:qFormat="1"/>
-    <w:lsdException w:name="heading 6" w:uiPriority="9" w:qFormat="1"/>
-    <w:lsdException w:name="heading 7" w:uiPriority="9" w:qFormat="1"/>
-    <w:lsdException w:name="heading 8" w:uiPriority="9" w:qFormat="1"/>
-    <w:lsdException w:name="heading 9" w:uiPriority="9" w:qFormat="1"/>
-    <w:lsdException w:name="toc 1" w:uiPriority="39"/>
-    <w:lsdException w:name="toc 2" w:uiPriority="39"/>
-    <w:lsdException w:name="toc 3" w:uiPriority="39"/>
-    <w:lsdException w:name="toc 4" w:uiPriority="39"/>
-    <w:lsdException w:name="toc 5" w:uiPriority="39"/>
-    <w:lsdException w:name="toc 6" w:uiPriority="39"/>
-    <w:lsdException w:name="toc 7" w:uiPriority="39"/>
-    <w:lsdException w:name="toc 8" w:uiPriority="39"/>
-    <w:lsdException w:name="toc 9" w:uiPriority="39"/>
-    <w:lsdException w:name="caption" w:uiPriority="35" w:qFormat="1"/>
-    <w:lsdException w:name="Title" w:semiHidden="0" w:uiPriority="10" w:unhideWhenUsed="0" w:qFormat="1"/>
-    <w:lsdException w:name="Default Paragraph Font" w:uiPriority="1"/>
-    <w:lsdException w:name="Subtitle" w:semiHidden="0" w:uiPriority="11" w:unhideWhenUsed="0" w:qFormat="1"/>
-    <w:lsdException w:name="Strong" w:semiHidden="0" w:uiPriority="22" w:unhideWhenUsed="0" w:qFormat="1"/>
-    <w:lsdException w:name="Emphasis" w:semiHidden="0" w:uiPriority="20" w:unhideWhenUsed="0" w:qFormat="1"/>
-    <w:lsdException w:name="Table Grid" w:semiHidden="0" w:uiPriority="59" w:unhideWhenUsed="0"/>
-    <w:lsdException w:name="Placeholder Text" w:unhideWhenUsed="0"/>
-    <w:lsdException w:name="No Spacing" w:semiHidden="0" w:uiPriority="1" w:unhideWhenUsed="0" w:qFormat="1"/>
-    <w:lsdException w:name="Light Shading" w:semiHidden="0" w:uiPriority="60" w:unhideWhenUsed="0"/>
-    <w:lsdException w:name="Light List" w:semiHidden="0" w:uiPriority="61" w:unhideWhenUsed="0"/>
-    <w:lsdException w:name="Light Grid" w:semiHidden="0" w:uiPriority="62" w:unhideWhenUsed="0"/>
-    <w:lsdException w:name="Medium Shading 1" w:semiHidden="0" w:uiPriority="63" w:unhideWhenUsed="0"/>
-    <w:lsdException w:name="Medium Shading 2" w:semiHidden="0" w:uiPriority="64" w:unhideWhenUsed="0"/>
-    <w:lsdException w:name="Medium List 1" w:semiHidden="0" w:uiPriority="65" w:unhideWhenUsed="0"/>
-    <w:lsdException w:name="Medium List 2" w:semiHidden="0" w:uiPriority="66" w:unhideWhenUsed="0"/>
-    <w:lsdException w:name="Medium Grid 1" w:semiHidden="0" w:uiPriority="67" w:unhideWhenUsed="0"/>
-    <w:lsdException w:name="Medium Grid 2" w:semiHidden="0" w:uiPriority="68" w:unhideWhenUsed="0"/>
-    <w:lsdException w:name="Medium Grid 3" w:semiHidden="0" w:uiPriority="69" w:unhideWhenUsed="0"/>
-    <w:lsdException w:name="Dark List" w:semiHidden="0" w:uiPriority="70" w:unhideWhenUsed="0"/>
-    <w:lsdException w:name="Colorful Shading" w:semiHidden="0" w:uiPriority="71" w:unhideWhenUsed="0"/>
-    <w:lsdException w:name="Colorful List" w:semiHidden="0" w:uiPriority="72" w:unhideWhenUsed="0"/>
-    <w:lsdException w:name="Colorful Grid" w:semiHidden="0" w:uiPriority="73" w:unhideWhenUsed="0"/>
-    <w:lsdException w:name="Light Shading Accent 1" w:semiHidden="0" w:uiPriority="60" w:unhideWhenUsed="0"/>
-    <w:lsdException w:name="Light List Accent 1" w:semiHidden="0" w:uiPriority="61" w:unhideWhenUsed="0"/>
-    <w:lsdException w:name="Light Grid Accent 1" w:semiHidden="0" w:uiPriority="62" w:unhideWhenUsed="0"/>
-    <w:lsdException w:name="Medium Shading 1 Accent 1" w:semiHidden="0" w:uiPriority="63" w:unhideWhenUsed="0"/>
-    <w:lsdException w:name="Medium Shading 2 Accent 1" w:semiHidden="0" w:uiPriority="64" w:unhideWhenUsed="0"/>
-    <w:lsdException w:name="Medium List 1 Accent 1" w:semiHidden="0" w:uiPriority="65" w:unhideWhenUsed="0"/>
-    <w:lsdException w:name="Revision" w:unhideWhenUsed="0"/>
-    <w:lsdException w:name="List Paragraph" w:semiHidden="0" w:uiPriority="34" w:unhideWhenUsed="0" w:qFormat="1"/>
-    <w:lsdException w:name="Quote" w:semiHidden="0" w:uiPriority="29" w:unhideWhenUsed="0" w:qFormat="1"/>
-    <w:lsdException w:name="Intense Quote" w:semiHidden="0" w:uiPriority="30" w:unhideWhenUsed="0" w:qFormat="1"/>
-    <w:lsdException w:name="Medium List 2 Accent 1" w:semiHidden="0" w:uiPriority="66" w:unhideWhenUsed="0"/>
-    <w:lsdException w:name="Medium Grid 1 Accent 1" w:semiHidden="0" w:uiPriority="67" w:unhideWhenUsed="0"/>
-    <w:lsdException w:name="Medium Grid 2 Accent 1" w:semiHidden="0" w:uiPriority="68" w:unhideWhenUsed="0"/>
-    <w:lsdException w:name="Medium Grid 3 Accent 1" w:semiHidden="0" w:uiPriority="69" w:unhideWhenUsed="0"/>
-    <w:lsdException w:name="Dark List Accent 1" w:semiHidden="0" w:uiPriority="70" w:unhideWhenUsed="0"/>
-    <w:lsdException w:name="Colorful Shading Accent 1" w:semiHidden="0" w:uiPriority="71" w:unhideWhenUsed="0"/>
-    <w:lsdException w:name="Colorful List Accent 1" w:semiHidden="0" w:uiPriority="72" w:unhideWhenUsed="0"/>
-    <w:lsdException w:name="Colorful Grid Accent 1" w:semiHidden="0" w:uiPriority="73" w:unhideWhenUsed="0"/>
-    <w:lsdException w:name="Light Shading Accent 2" w:semiHidden="0" w:uiPriority="60" w:unhideWhenUsed="0"/>
-    <w:lsdException w:name="Light List Accent 2" w:semiHidden="0" w:uiPriority="61" w:unhideWhenUsed="0"/>
-    <w:lsdException w:name="Light Grid Accent 2" w:semiHidden="0" w:uiPriority="62" w:unhideWhenUsed="0"/>
-    <w:lsdException w:name="Medium Shading 1 Accent 2" w:semiHidden="0" w:uiPriority="63" w:unhideWhenUsed="0"/>
-    <w:lsdException w:name="Medium Shading 2 Accent 2" w:semiHidden="0" w:uiPriority="64" w:unhideWhenUsed="0"/>
-    <w:lsdException w:name="Medium List 1 Accent 2" w:semiHidden="0" w:uiPriority="65" w:unhideWhenUsed="0"/>
-    <w:lsdException w:name="Medium List 2 Accent 2" w:semiHidden="0" w:uiPriority="66" w:unhideWhenUsed="0"/>
-    <w:lsdException w:name="Medium Grid 1 Accent 2" w:semiHidden="0" w:uiPriority="67" w:unhideWhenUsed="0"/>
-    <w:lsdException w:name="Medium Grid 2 Accent 2" w:semiHidden="0" w:uiPriority="68" w:unhideWhenUsed="0"/>
-    <w:lsdException w:name="Medium Grid 3 Accent 2" w:semiHidden="0" w:uiPriority="69" w:unhideWhenUsed="0"/>
-    <w:lsdException w:name="Dark List Accent 2" w:semiHidden="0" w:uiPriority="70" w:unhideWhenUsed="0"/>
-    <w:lsdException w:name="Colorful Shading Accent 2" w:semiHidden="0" w:uiPriority="71" w:unhideWhenUsed="0"/>
-    <w:lsdException w:name="Colorful List Accent 2" w:semiHidden="0" w:uiPriority="72" w:unhideWhenUsed="0"/>
-    <w:lsdException w:name="Colorful Grid Accent 2" w:semiHidden="0" w:uiPriority="73" w:unhideWhenUsed="0"/>
-    <w:lsdException w:name="Light Shading Accent 3" w:semiHidden="0" w:uiPriority="60" w:unhideWhenUsed="0"/>
-    <w:lsdException w:name="Light List Accent 3" w:semiHidden="0" w:uiPriority="61" w:unhideWhenUsed="0"/>
-    <w:lsdException w:name="Light Grid Accent 3" w:semiHidden="0" w:uiPriority="62" w:unhideWhenUsed="0"/>
-    <w:lsdException w:name="Medium Shading 1 Accent 3" w:semiHidden="0" w:uiPriority="63" w:unhideWhenUsed="0"/>
-    <w:lsdException w:name="Medium Shading 2 Accent 3" w:semiHidden="0" w:uiPriority="64" w:unhideWhenUsed="0"/>
-    <w:lsdException w:name="Medium List 1 Accent 3" w:semiHidden="0" w:uiPriority="65" w:unhideWhenUsed="0"/>
-    <w:lsdException w:name="Medium List 2 Accent 3" w:semiHidden="0" w:uiPriority="66" w:unhideWhenUsed="0"/>
-    <w:lsdException w:name="Medium Grid 1 Accent 3" w:semiHidden="0" w:uiPriority="67" w:unhideWhenUsed="0"/>
-    <w:lsdException w:name="Medium Grid 2 Accent 3" w:semiHidden="0" w:uiPriority="68" w:unhideWhenUsed="0"/>
-    <w:lsdException w:name="Medium Grid 3 Accent 3" w:semiHidden="0" w:uiPriority="69" w:unhideWhenUsed="0"/>
-    <w:lsdException w:name="Dark List Accent 3" w:semiHidden="0" w:uiPriority="70" w:unhideWhenUsed="0"/>
-    <w:lsdException w:name="Colorful Shading Accent 3" w:semiHidden="0" w:uiPriority="71" w:unhideWhenUsed="0"/>
-    <w:lsdException w:name="Colorful List Accent 3" w:semiHidden="0" w:uiPriority="72" w:unhideWhenUsed="0"/>
-    <w:lsdException w:name="Colorful Grid Accent 3" w:semiHidden="0" w:uiPriority="73" w:unhideWhenUsed="0"/>
-    <w:lsdException w:name="Light Shading Accent 4" w:semiHidden="0" w:uiPriority="60" w:unhideWhenUsed="0"/>
-    <w:lsdException w:name="Light List Accent 4" w:semiHidden="0" w:uiPriority="61" w:unhideWhenUsed="0"/>
-    <w:lsdException w:name="Light Grid Accent 4" w:semiHidden="0" w:uiPriority="62" w:unhideWhenUsed="0"/>
-    <w:lsdException w:name="Medium Shading 1 Accent 4" w:semiHidden="0" w:uiPriority="63" w:unhideWhenUsed="0"/>
-    <w:lsdException w:name="Medium Shading 2 Accent 4" w:semiHidden="0" w:uiPriority="64" w:unhideWhenUsed="0"/>
-    <w:lsdException w:name="Medium List 1 Accent 4" w:semiHidden="0" w:uiPriority="65" w:unhideWhenUsed="0"/>
-    <w:lsdException w:name="Medium List 2 Accent 4" w:semiHidden="0" w:uiPriority="66" w:unhideWhenUsed="0"/>
-    <w:lsdException w:name="Medium Grid 1 Accent 4" w:semiHidden="0" w:uiPriority="67" w:unhideWhenUsed="0"/>
-    <w:lsdException w:name="Medium Grid 2 Accent 4" w:semiHidden="0" w:uiPriority="68" w:unhideWhenUsed="0"/>
-    <w:lsdException w:name="Medium Grid 3 Accent 4" w:semiHidden="0" w:uiPriority="69" w:unhideWhenUsed="0"/>
-    <w:lsdException w:name="Dark List Accent 4" w:semiHidden="0" w:uiPriority="70" w:unhideWhenUsed="0"/>
-    <w:lsdException w:name="Colorful Shading Accent 4" w:semiHidden="0" w:uiPriority="71" w:unhideWhenUsed="0"/>
-    <w:lsdException w:name="Colorful List Accent 4" w:semiHidden="0" w:uiPriority="72" w:unhideWhenUsed="0"/>
-    <w:lsdException w:name="Colorful Grid Accent 4" w:semiHidden="0" w:uiPriority="73" w:unhideWhenUsed="0"/>
-    <w:lsdException w:name="Light Shading Accent 5" w:semiHidden="0" w:uiPriority="60" w:unhideWhenUsed="0"/>
-    <w:lsdException w:name="Light List Accent 5" w:semiHidden="0" w:uiPriority="61" w:unhideWhenUsed="0"/>
-    <w:lsdException w:name="Light Grid Accent 5" w:semiHidden="0" w:uiPriority="62" w:unhideWhenUsed="0"/>
-    <w:lsdException w:name="Medium Shading 1 Accent 5" w:semiHidden="0" w:uiPriority="63" w:unhideWhenUsed="0"/>
-    <w:lsdException w:name="Medium Shading 2 Accent 5" w:semiHidden="0" w:uiPriority="64" w:unhideWhenUsed="0"/>
-    <w:lsdException w:name="Medium List 1 Accent 5" w:semiHidden="0" w:uiPriority="65" w:unhideWhenUsed="0"/>
-    <w:lsdException w:name="Medium List 2 Accent 5" w:semiHidden="0" w:uiPriority="66" w:unhideWhenUsed="0"/>
-    <w:lsdException w:name="Medium Grid 1 Accent 5" w:semiHidden="0" w:uiPriority="67" w:unhideWhenUsed="0"/>
-    <w:lsdException w:name="Medium Grid 2 Accent 5" w:semiHidden="0" w:uiPriority="68" w:unhideWhenUsed="0"/>
-    <w:lsdException w:name="Medium Grid 3 Accent 5" w:semiHidden="0" w:uiPriority="69" w:unhideWhenUsed="0"/>
-    <w:lsdException w:name="Dark List Accent 5" w:semiHidden="0" w:uiPriority="70" w:unhideWhenUsed="0"/>
-    <w:lsdException w:name="Colorful Shading Accent 5" w:semiHidden="0" w:uiPriority="71" w:unhideWhenUsed="0"/>
-    <w:lsdException w:name="Colorful List Accent 5" w:semiHidden="0" w:uiPriority="72" w:unhideWhenUsed="0"/>
-    <w:lsdException w:name="Colorful Grid Accent 5" w:semiHidden="0" w:uiPriority="73" w:unhideWhenUsed="0"/>
-    <w:lsdException w:name="Light Shading Accent 6" w:semiHidden="0" w:uiPriority="60" w:unhideWhenUsed="0"/>
-    <w:lsdException w:name="Light List Accent 6" w:semiHidden="0" w:uiPriority="61" w:unhideWhenUsed="0"/>
-    <w:lsdException w:name="Light Grid Accent 6" w:semiHidden="0" w:uiPriority="62" w:unhideWhenUsed="0"/>
-    <w:lsdException w:name="Medium Shading 1 Accent 6" w:semiHidden="0" w:uiPriority="63" w:unhideWhenUsed="0"/>
-    <w:lsdException w:name="Medium Shading 2 Accent 6" w:semiHidden="0" w:uiPriority="64" w:unhideWhenUsed="0"/>
-    <w:lsdException w:name="Medium List 1 Accent 6" w:semiHidden="0" w:uiPriority="65" w:unhideWhenUsed="0"/>
-    <w:lsdException w:name="Medium List 2 Accent 6" w:semiHidden="0" w:uiPriority="66" w:unhideWhenUsed="0"/>
-    <w:lsdException w:name="Medium Grid 1 Accent 6" w:semiHidden="0" w:uiPriority="67" w:unhideWhenUsed="0"/>
-    <w:lsdException w:name="Medium Grid 2 Accent 6" w:semiHidden="0" w:uiPriority="68" w:unhideWhenUsed="0"/>
-    <w:lsdException w:name="Medium Grid 3 Accent 6" w:semiHidden="0" w:uiPriority="69" w:unhideWhenUsed="0"/>
-    <w:lsdException w:name="Dark List Accent 6" w:semiHidden="0" w:uiPriority="70" w:unhideWhenUsed="0"/>
-    <w:lsdException w:name="Colorful Shading Accent 6" w:semiHidden="0" w:uiPriority="71" w:unhideWhenUsed="0"/>
-    <w:lsdException w:name="Colorful List Accent 6" w:semiHidden="0" w:uiPriority="72" w:unhideWhenUsed="0"/>
-    <w:lsdException w:name="Colorful Grid Accent 6" w:semiHidden="0" w:uiPriority="73" w:unhideWhenUsed="0"/>
-    <w:lsdException w:name="Subtle Emphasis" w:semiHidden="0" w:uiPriority="19" w:unhideWhenUsed="0" w:qFormat="1"/>
-    <w:lsdException w:name="Intense Emphasis" w:semiHidden="0" w:uiPriority="21" w:unhideWhenUsed="0" w:qFormat="1"/>
-    <w:lsdException w:name="Subtle Reference" w:semiHidden="0" w:uiPriority="31" w:unhideWhenUsed="0" w:qFormat="1"/>
-    <w:lsdException w:name="Intense Reference" w:semiHidden="0" w:uiPriority="32" w:unhideWhenUsed="0" w:qFormat="1"/>
-    <w:lsdException w:name="Book Title" w:semiHidden="0" w:uiPriority="33" w:unhideWhenUsed="0" w:qFormat="1"/>
-    <w:lsdException w:name="Bibliography" w:uiPriority="37"/>
-    <w:lsdException w:name="TOC Heading" w:uiPriority="39" w:qFormat="1"/>
-  </w:latentStyles>
-  <w:style w:type="paragraph" w:default="1" w:styleId="a">
-    <w:name w:val="Normal"/>
-    <w:qFormat/>
-  </w:style>
-  <w:style w:type="character" w:default="1" w:styleId="a0">
-    <w:name w:val="Default Paragraph Font"/>
-    <w:uiPriority w:val="1"/>
-    <w:semiHidden/>
-    <w:unhideWhenUsed/>
-  </w:style>
-  <w:style w:type="table" w:default="1" w:styleId="a1">
-    <w:name w:val="Normal Table"/>
-    <w:uiPriority w:val="99"/>
-    <w:semiHidden/>
-    <w:unhideWhenUsed/>
-    <w:tblPr>
-      <w:tblInd w:w="0" w:type="dxa"/>
-      <w:tblCellMar>
-        <w:top w:w="0" w:type="dxa"/>
-        <w:left w:w="108" w:type="dxa"/>
-        <w:bottom w:w="0" w:type="dxa"/>
-        <w:right w:w="108" w:type="dxa"/>
-      </w:tblCellMar>
-    </w:tblPr>
-  </w:style>
-  <w:style w:type="numbering" w:default="1" w:styleId="a2">
-    <w:name w:val="No List"/>
-    <w:uiPriority w:val="99"/>
-    <w:semiHidden/>
-    <w:unhideWhenUsed/>
   </w:style>
 </w:styles>
 </file>

</xml_diff>